<commit_message>
Added "Einleitung" in the Document
</commit_message>
<xml_diff>
--- a/Dokumentation/Projektbericht Systemnahesprogrammieren Aufzugsteuerung.docx
+++ b/Dokumentation/Projektbericht Systemnahesprogrammieren Aufzugsteuerung.docx
@@ -2003,7 +2003,6 @@
           <w:sz w:val="28"/>
           <w:szCs w:val="28"/>
         </w:rPr>
-        <w:lastRenderedPageBreak/>
         <w:t>A</w:t>
       </w:r>
       <w:r>
@@ -2875,7 +2874,6 @@
         <w:rPr>
           <w:rFonts w:asciiTheme="majorHAnsi" w:hAnsiTheme="majorHAnsi"/>
         </w:rPr>
-        <w:lastRenderedPageBreak/>
         <w:t>Einleitung</w:t>
       </w:r>
       <w:bookmarkEnd w:id="0"/>
@@ -2883,654 +2881,45 @@
     <w:p>
       <w:pPr>
         <w:spacing w:line="360" w:lineRule="auto"/>
-        <w:rPr>
-          <w:color w:val="A6A6A6" w:themeColor="background1" w:themeShade="A6"/>
-        </w:rPr>
-      </w:pPr>
-      <w:r>
-        <w:br/>
-      </w:r>
-      <w:r>
-        <w:br/>
-      </w:r>
-      <w:r>
-        <w:rPr>
-          <w:color w:val="A6A6A6" w:themeColor="background1" w:themeShade="A6"/>
-        </w:rPr>
-        <w:t>Das Konzept, v</w:t>
-      </w:r>
-      <w:r>
-        <w:rPr>
-          <w:color w:val="A6A6A6" w:themeColor="background1" w:themeShade="A6"/>
-        </w:rPr>
-        <w:t>irtuelle Räum</w:t>
-      </w:r>
-      <w:r>
-        <w:rPr>
-          <w:color w:val="A6A6A6" w:themeColor="background1" w:themeShade="A6"/>
-        </w:rPr>
-        <w:t>e</w:t>
-      </w:r>
-      <w:r>
-        <w:rPr>
-          <w:color w:val="A6A6A6" w:themeColor="background1" w:themeShade="A6"/>
-        </w:rPr>
-        <w:t xml:space="preserve"> zu erstellen</w:t>
-      </w:r>
-      <w:r>
-        <w:rPr>
-          <w:color w:val="A6A6A6" w:themeColor="background1" w:themeShade="A6"/>
-        </w:rPr>
-        <w:t xml:space="preserve">, </w:t>
-      </w:r>
-      <w:r>
-        <w:rPr>
-          <w:color w:val="A6A6A6" w:themeColor="background1" w:themeShade="A6"/>
-        </w:rPr>
-        <w:t>gibt es schon fast so lange, wie es Computerspiele gibt. Annäherungsweise kann man sogar bei dem Spielfeld des einfachen Pong</w:t>
-      </w:r>
-      <w:r>
-        <w:rPr>
-          <w:rStyle w:val="Funotenzeichen"/>
-          <w:color w:val="A6A6A6" w:themeColor="background1" w:themeShade="A6"/>
-        </w:rPr>
-        <w:footnoteReference w:id="1"/>
-      </w:r>
-      <w:r>
-        <w:rPr>
-          <w:color w:val="A6A6A6" w:themeColor="background1" w:themeShade="A6"/>
-        </w:rPr>
-        <w:t xml:space="preserve"> von einer virtuellen Umgebung sprechen</w:t>
-      </w:r>
-      <w:r>
-        <w:rPr>
-          <w:color w:val="A6A6A6" w:themeColor="background1" w:themeShade="A6"/>
-        </w:rPr>
-        <w:t>. Diese Umgebungen wurden mit der Zeit immer aufwendiger und größer, sodass man</w:t>
-      </w:r>
-      <w:r>
-        <w:rPr>
-          <w:color w:val="A6A6A6" w:themeColor="background1" w:themeShade="A6"/>
-        </w:rPr>
-        <w:t xml:space="preserve"> mittlerweile durchaus von v</w:t>
-      </w:r>
-      <w:r>
-        <w:rPr>
-          <w:color w:val="A6A6A6" w:themeColor="background1" w:themeShade="A6"/>
-        </w:rPr>
-        <w:t>irtuellen Welten reden kann.</w:t>
-      </w:r>
+      </w:pPr>
     </w:p>
     <w:p>
       <w:pPr>
         <w:spacing w:line="360" w:lineRule="auto"/>
-        <w:rPr>
-          <w:color w:val="A6A6A6" w:themeColor="background1" w:themeShade="A6"/>
-        </w:rPr>
-      </w:pPr>
-      <w:r>
-        <w:rPr>
-          <w:color w:val="A6A6A6" w:themeColor="background1" w:themeShade="A6"/>
-        </w:rPr>
-        <w:t xml:space="preserve">Inzwischen ist es sogar möglich mithilfe optischer und mechanischer Sensoren, die am Körper befestigt werden, die Bewegungen aufzuzeichnen und in eine virtuelle Umgebung zu projizieren. Diese Technologie wird irgendwann die „altertümliche“ Fortbewegung mittels </w:t>
-      </w:r>
-      <w:r>
-        <w:rPr>
-          <w:color w:val="A6A6A6" w:themeColor="background1" w:themeShade="A6"/>
-        </w:rPr>
-        <w:t xml:space="preserve">Joystick </w:t>
-      </w:r>
-      <w:r>
-        <w:rPr>
-          <w:color w:val="A6A6A6" w:themeColor="background1" w:themeShade="A6"/>
-        </w:rPr>
-        <w:t>oder Tastatur und Maus ersetzten.</w:t>
-      </w:r>
-      <w:r>
-        <w:rPr>
-          <w:color w:val="A6A6A6" w:themeColor="background1" w:themeShade="A6"/>
-        </w:rPr>
-        <w:t xml:space="preserve"> </w:t>
-      </w:r>
-      <w:r>
-        <w:rPr>
-          <w:color w:val="A6A6A6" w:themeColor="background1" w:themeShade="A6"/>
-        </w:rPr>
-        <w:t>Bisher sind solche Sensoren allerdings zu kostspielig, sodass es kaum Endnutzer gibt, die solche Komponenten benutzen.</w:t>
-      </w:r>
-      <w:r>
-        <w:rPr>
-          <w:color w:val="A6A6A6" w:themeColor="background1" w:themeShade="A6"/>
-        </w:rPr>
-        <w:br/>
-        <w:t>Aber gerade</w:t>
-      </w:r>
-      <w:r>
-        <w:rPr>
-          <w:color w:val="A6A6A6" w:themeColor="background1" w:themeShade="A6"/>
-        </w:rPr>
-        <w:t xml:space="preserve"> durch </w:t>
-      </w:r>
-      <w:r>
-        <w:rPr>
-          <w:color w:val="A6A6A6" w:themeColor="background1" w:themeShade="A6"/>
-        </w:rPr>
-        <w:t xml:space="preserve">Produkte wie die Kinect Kamera von Microsoft für die </w:t>
-      </w:r>
-      <w:r>
-        <w:rPr>
-          <w:color w:val="A6A6A6" w:themeColor="background1" w:themeShade="A6"/>
-        </w:rPr>
-        <w:t>„</w:t>
-      </w:r>
-      <w:r>
-        <w:rPr>
-          <w:color w:val="A6A6A6" w:themeColor="background1" w:themeShade="A6"/>
-        </w:rPr>
-        <w:t xml:space="preserve">Xbox </w:t>
-      </w:r>
-      <w:proofErr w:type="spellStart"/>
-      <w:r>
-        <w:rPr>
-          <w:color w:val="A6A6A6" w:themeColor="background1" w:themeShade="A6"/>
-        </w:rPr>
-        <w:t>One</w:t>
-      </w:r>
-      <w:proofErr w:type="spellEnd"/>
-      <w:r>
-        <w:rPr>
-          <w:color w:val="A6A6A6" w:themeColor="background1" w:themeShade="A6"/>
-        </w:rPr>
-        <w:t>“</w:t>
-      </w:r>
-      <w:r>
-        <w:rPr>
-          <w:color w:val="A6A6A6" w:themeColor="background1" w:themeShade="A6"/>
-        </w:rPr>
-        <w:t xml:space="preserve"> </w:t>
-      </w:r>
-      <w:r>
-        <w:rPr>
-          <w:color w:val="A6A6A6" w:themeColor="background1" w:themeShade="A6"/>
-        </w:rPr>
-        <w:t xml:space="preserve">und </w:t>
-      </w:r>
-      <w:r>
-        <w:rPr>
-          <w:color w:val="A6A6A6" w:themeColor="background1" w:themeShade="A6"/>
-        </w:rPr>
-        <w:t>„</w:t>
-      </w:r>
-      <w:r>
-        <w:rPr>
-          <w:color w:val="A6A6A6" w:themeColor="background1" w:themeShade="A6"/>
-        </w:rPr>
-        <w:t>Xbox 360</w:t>
-      </w:r>
-      <w:r>
-        <w:rPr>
-          <w:color w:val="A6A6A6" w:themeColor="background1" w:themeShade="A6"/>
-        </w:rPr>
-        <w:t>“</w:t>
-      </w:r>
-      <w:r>
-        <w:rPr>
-          <w:color w:val="A6A6A6" w:themeColor="background1" w:themeShade="A6"/>
-        </w:rPr>
-        <w:t xml:space="preserve"> </w:t>
-      </w:r>
-      <w:r>
-        <w:rPr>
-          <w:color w:val="A6A6A6" w:themeColor="background1" w:themeShade="A6"/>
-        </w:rPr>
-        <w:t xml:space="preserve">ist Motion Tracking schon </w:t>
-      </w:r>
-      <w:r>
-        <w:rPr>
-          <w:color w:val="A6A6A6" w:themeColor="background1" w:themeShade="A6"/>
-        </w:rPr>
-        <w:t xml:space="preserve">fast in jedem Haushalt. Außerdem wird </w:t>
-      </w:r>
-      <w:r>
-        <w:rPr>
-          <w:color w:val="A6A6A6" w:themeColor="background1" w:themeShade="A6"/>
-        </w:rPr>
-        <w:t xml:space="preserve">durch </w:t>
-      </w:r>
-      <w:proofErr w:type="spellStart"/>
-      <w:r>
-        <w:rPr>
-          <w:color w:val="A6A6A6" w:themeColor="background1" w:themeShade="A6"/>
-        </w:rPr>
-        <w:t>Sony´s</w:t>
-      </w:r>
-      <w:proofErr w:type="spellEnd"/>
-      <w:r>
-        <w:rPr>
-          <w:color w:val="A6A6A6" w:themeColor="background1" w:themeShade="A6"/>
-        </w:rPr>
-        <w:t xml:space="preserve"> </w:t>
-      </w:r>
-      <w:r>
-        <w:rPr>
-          <w:color w:val="A6A6A6" w:themeColor="background1" w:themeShade="A6"/>
-        </w:rPr>
-        <w:t>„</w:t>
-      </w:r>
-      <w:r>
-        <w:rPr>
-          <w:color w:val="A6A6A6" w:themeColor="background1" w:themeShade="A6"/>
-        </w:rPr>
-        <w:t>Project Morpheus</w:t>
-      </w:r>
-      <w:r>
-        <w:rPr>
-          <w:color w:val="A6A6A6" w:themeColor="background1" w:themeShade="A6"/>
-        </w:rPr>
-        <w:t>“</w:t>
-      </w:r>
-      <w:r>
-        <w:rPr>
-          <w:color w:val="A6A6A6" w:themeColor="background1" w:themeShade="A6"/>
-        </w:rPr>
-        <w:t xml:space="preserve"> und </w:t>
-      </w:r>
-      <w:proofErr w:type="spellStart"/>
-      <w:r>
-        <w:rPr>
-          <w:color w:val="A6A6A6" w:themeColor="background1" w:themeShade="A6"/>
-        </w:rPr>
-        <w:t>Oculus</w:t>
-      </w:r>
-      <w:proofErr w:type="spellEnd"/>
-      <w:r>
-        <w:rPr>
-          <w:color w:val="A6A6A6" w:themeColor="background1" w:themeShade="A6"/>
-        </w:rPr>
-        <w:t xml:space="preserve"> </w:t>
-      </w:r>
-      <w:proofErr w:type="spellStart"/>
-      <w:r>
-        <w:rPr>
-          <w:color w:val="A6A6A6" w:themeColor="background1" w:themeShade="A6"/>
-        </w:rPr>
-        <w:t>VR´s</w:t>
-      </w:r>
-      <w:proofErr w:type="spellEnd"/>
-      <w:r>
-        <w:rPr>
-          <w:color w:val="A6A6A6" w:themeColor="background1" w:themeShade="A6"/>
-        </w:rPr>
-        <w:t xml:space="preserve"> </w:t>
-      </w:r>
-      <w:r>
-        <w:rPr>
-          <w:color w:val="A6A6A6" w:themeColor="background1" w:themeShade="A6"/>
-        </w:rPr>
-        <w:t>„</w:t>
-      </w:r>
-      <w:proofErr w:type="spellStart"/>
-      <w:r>
-        <w:rPr>
-          <w:color w:val="A6A6A6" w:themeColor="background1" w:themeShade="A6"/>
-        </w:rPr>
-        <w:t>Oculus</w:t>
-      </w:r>
-      <w:proofErr w:type="spellEnd"/>
-      <w:r>
-        <w:rPr>
-          <w:color w:val="A6A6A6" w:themeColor="background1" w:themeShade="A6"/>
-        </w:rPr>
-        <w:t xml:space="preserve"> Rift</w:t>
-      </w:r>
-      <w:r>
-        <w:rPr>
-          <w:color w:val="A6A6A6" w:themeColor="background1" w:themeShade="A6"/>
-        </w:rPr>
-        <w:t>“</w:t>
-      </w:r>
-      <w:r>
-        <w:rPr>
-          <w:color w:val="A6A6A6" w:themeColor="background1" w:themeShade="A6"/>
-        </w:rPr>
-        <w:t xml:space="preserve"> bald jeder die Möglichkeit haben, so noch dichter am </w:t>
-      </w:r>
-      <w:r>
-        <w:rPr>
-          <w:color w:val="A6A6A6" w:themeColor="background1" w:themeShade="A6"/>
-        </w:rPr>
-        <w:t>v</w:t>
-      </w:r>
-      <w:r>
-        <w:rPr>
-          <w:color w:val="A6A6A6" w:themeColor="background1" w:themeShade="A6"/>
-        </w:rPr>
-        <w:t xml:space="preserve">irtuellen Geschehen teil zu haben. In Kombination dieser Komponenten wird es möglich </w:t>
-      </w:r>
-      <w:r>
-        <w:rPr>
-          <w:color w:val="A6A6A6" w:themeColor="background1" w:themeShade="A6"/>
-        </w:rPr>
-        <w:t>sein, sich nicht nur in dieser v</w:t>
-      </w:r>
-      <w:r>
-        <w:rPr>
-          <w:color w:val="A6A6A6" w:themeColor="background1" w:themeShade="A6"/>
-        </w:rPr>
-        <w:t>irtuellen Welt zu befinden und sich dort umzusehen, sondern auch mit dieser Welt un</w:t>
-      </w:r>
-      <w:r>
-        <w:rPr>
-          <w:color w:val="A6A6A6" w:themeColor="background1" w:themeShade="A6"/>
-        </w:rPr>
-        <w:t>d deren Objekte</w:t>
-      </w:r>
-      <w:r>
-        <w:rPr>
-          <w:color w:val="A6A6A6" w:themeColor="background1" w:themeShade="A6"/>
-        </w:rPr>
-        <w:t>n</w:t>
-      </w:r>
-      <w:r>
-        <w:rPr>
-          <w:color w:val="A6A6A6" w:themeColor="background1" w:themeShade="A6"/>
-        </w:rPr>
-        <w:t xml:space="preserve"> zu interagieren und diese zu steuern. </w:t>
-      </w:r>
-      <w:r>
-        <w:rPr>
-          <w:color w:val="A6A6A6" w:themeColor="background1" w:themeShade="A6"/>
-        </w:rPr>
-        <w:t>Derzeit ist dies vor allem im Bereich Computerspiele auf dem Vormarsch und weist immer größere Beliebtheit auf.</w:t>
+      </w:pPr>
+      <w:r>
+        <w:t>In nahezu allen Dingen unseres Alltags steckt mittlerweile eine ganze Menge Technik. Kleine Sensoren sorgen dafür, dass ein bestimmter Zustand der Umwelt erkannt wird. Motoren sorgen dafür, dass sich  Dinge bewegen. Lichter geben Zustände oder Informationen für den Menschen lesbar aus. In Mitten dieser Komponente findet man immer einen Micro Controller.</w:t>
       </w:r>
     </w:p>
     <w:p>
       <w:pPr>
         <w:spacing w:line="360" w:lineRule="auto"/>
-        <w:rPr>
-          <w:color w:val="A6A6A6" w:themeColor="background1" w:themeShade="A6"/>
-        </w:rPr>
-      </w:pPr>
-      <w:r>
-        <w:rPr>
-          <w:color w:val="A6A6A6" w:themeColor="background1" w:themeShade="A6"/>
-        </w:rPr>
-        <w:t xml:space="preserve">Im Bereich der Automatisierungs- und Anlagensteuerung ist dieses Thema bisher </w:t>
-      </w:r>
-      <w:r>
-        <w:rPr>
-          <w:color w:val="A6A6A6" w:themeColor="background1" w:themeShade="A6"/>
-        </w:rPr>
-        <w:t>lediglich im hochpreisigen Segment</w:t>
-      </w:r>
-      <w:r>
-        <w:rPr>
-          <w:color w:val="A6A6A6" w:themeColor="background1" w:themeShade="A6"/>
-        </w:rPr>
-        <w:t xml:space="preserve"> </w:t>
-      </w:r>
-      <w:r>
-        <w:rPr>
-          <w:color w:val="A6A6A6" w:themeColor="background1" w:themeShade="A6"/>
-        </w:rPr>
-        <w:t>etabliert</w:t>
-      </w:r>
-      <w:r>
-        <w:rPr>
-          <w:color w:val="A6A6A6" w:themeColor="background1" w:themeShade="A6"/>
-        </w:rPr>
-        <w:t xml:space="preserve">.  Das </w:t>
-      </w:r>
-      <w:r>
-        <w:rPr>
-          <w:color w:val="A6A6A6" w:themeColor="background1" w:themeShade="A6"/>
-        </w:rPr>
-        <w:t>bietet uns somit sowohl eine gute Plattform für einen Einstieg</w:t>
-      </w:r>
-      <w:r>
-        <w:rPr>
-          <w:color w:val="A6A6A6" w:themeColor="background1" w:themeShade="A6"/>
-        </w:rPr>
-        <w:t>,</w:t>
-      </w:r>
-      <w:r>
-        <w:rPr>
-          <w:color w:val="A6A6A6" w:themeColor="background1" w:themeShade="A6"/>
-        </w:rPr>
-        <w:t xml:space="preserve"> als auch ein gewisses Alleinstellungsmerkmal</w:t>
-      </w:r>
-      <w:r>
-        <w:rPr>
-          <w:color w:val="A6A6A6" w:themeColor="background1" w:themeShade="A6"/>
-        </w:rPr>
-        <w:t>,</w:t>
-      </w:r>
-      <w:r>
-        <w:rPr>
-          <w:color w:val="A6A6A6" w:themeColor="background1" w:themeShade="A6"/>
-        </w:rPr>
-        <w:t xml:space="preserve"> </w:t>
-      </w:r>
-      <w:r>
-        <w:rPr>
-          <w:color w:val="A6A6A6" w:themeColor="background1" w:themeShade="A6"/>
-        </w:rPr>
-        <w:t xml:space="preserve">um </w:t>
-      </w:r>
-      <w:r>
-        <w:rPr>
-          <w:color w:val="A6A6A6" w:themeColor="background1" w:themeShade="A6"/>
-        </w:rPr>
-        <w:t>sich in diesem Bereich</w:t>
-      </w:r>
-      <w:r>
-        <w:rPr>
-          <w:color w:val="A6A6A6" w:themeColor="background1" w:themeShade="A6"/>
-        </w:rPr>
-        <w:t xml:space="preserve">, mit einer für den Endnutzer bezahlbaren Softwarelösung, </w:t>
-      </w:r>
-      <w:r>
-        <w:rPr>
-          <w:color w:val="A6A6A6" w:themeColor="background1" w:themeShade="A6"/>
-        </w:rPr>
-        <w:t>einen Namen zu machen.</w:t>
+      </w:pPr>
+      <w:r>
+        <w:t xml:space="preserve">Kleine Computer, die </w:t>
+      </w:r>
+      <w:r>
+        <w:t>wenig Strom verbrauchen und effizient Berechnungen durchführen. Ohne diese Chips wären viele technische Geräte wie wir sie kennen gar nicht möglich. Aufgrund der geringen Größe, und ihrer nahezu universellen Einsetzbarkeit wäre an keine Alternative zu denken, die so leise und komfortable ihren Dienst verrichtet.</w:t>
       </w:r>
     </w:p>
     <w:p>
       <w:pPr>
         <w:spacing w:line="360" w:lineRule="auto"/>
-        <w:rPr>
-          <w:color w:val="A6A6A6" w:themeColor="background1" w:themeShade="A6"/>
-        </w:rPr>
-      </w:pPr>
-      <w:r>
-        <w:rPr>
-          <w:color w:val="A6A6A6" w:themeColor="background1" w:themeShade="A6"/>
-        </w:rPr>
-        <w:t>Mit einem solchen System kann</w:t>
-      </w:r>
-      <w:r>
-        <w:rPr>
-          <w:color w:val="A6A6A6" w:themeColor="background1" w:themeShade="A6"/>
-        </w:rPr>
-        <w:t xml:space="preserve"> man Fabrikhallen virtuell </w:t>
-      </w:r>
-      <w:r>
-        <w:rPr>
-          <w:color w:val="A6A6A6" w:themeColor="background1" w:themeShade="A6"/>
-        </w:rPr>
-        <w:t xml:space="preserve">erstellen noch bevor sie gebaut </w:t>
-      </w:r>
-      <w:r>
-        <w:rPr>
-          <w:color w:val="A6A6A6" w:themeColor="background1" w:themeShade="A6"/>
-        </w:rPr>
-        <w:t>werden</w:t>
-      </w:r>
-      <w:r>
-        <w:rPr>
-          <w:color w:val="A6A6A6" w:themeColor="background1" w:themeShade="A6"/>
-        </w:rPr>
-        <w:t xml:space="preserve">. </w:t>
-      </w:r>
-      <w:r>
-        <w:rPr>
-          <w:color w:val="A6A6A6" w:themeColor="background1" w:themeShade="A6"/>
-        </w:rPr>
-        <w:t>Man k</w:t>
-      </w:r>
-      <w:r>
-        <w:rPr>
-          <w:color w:val="A6A6A6" w:themeColor="background1" w:themeShade="A6"/>
-        </w:rPr>
-        <w:t>ann</w:t>
-      </w:r>
-      <w:r>
-        <w:rPr>
-          <w:color w:val="A6A6A6" w:themeColor="background1" w:themeShade="A6"/>
-        </w:rPr>
-        <w:t xml:space="preserve"> diese </w:t>
-      </w:r>
-      <w:r>
-        <w:rPr>
-          <w:color w:val="A6A6A6" w:themeColor="background1" w:themeShade="A6"/>
-        </w:rPr>
-        <w:t xml:space="preserve">virtuellen </w:t>
-      </w:r>
-      <w:r>
-        <w:rPr>
-          <w:color w:val="A6A6A6" w:themeColor="background1" w:themeShade="A6"/>
-        </w:rPr>
-        <w:t xml:space="preserve">Hallen mit den </w:t>
-      </w:r>
-      <w:r>
-        <w:rPr>
-          <w:color w:val="A6A6A6" w:themeColor="background1" w:themeShade="A6"/>
-        </w:rPr>
-        <w:t>Fertigungsa</w:t>
-      </w:r>
-      <w:r>
-        <w:rPr>
-          <w:color w:val="A6A6A6" w:themeColor="background1" w:themeShade="A6"/>
-        </w:rPr>
-        <w:t>nlagen füllen und so erste Besichtigungen</w:t>
-      </w:r>
-      <w:r>
-        <w:rPr>
-          <w:color w:val="A6A6A6" w:themeColor="background1" w:themeShade="A6"/>
-        </w:rPr>
-        <w:t xml:space="preserve"> </w:t>
-      </w:r>
-      <w:r>
-        <w:rPr>
-          <w:color w:val="A6A6A6" w:themeColor="background1" w:themeShade="A6"/>
-        </w:rPr>
-        <w:t>durchführen</w:t>
-      </w:r>
-      <w:r>
-        <w:rPr>
-          <w:color w:val="A6A6A6" w:themeColor="background1" w:themeShade="A6"/>
-        </w:rPr>
-        <w:t xml:space="preserve"> und sogar</w:t>
-      </w:r>
-      <w:r>
-        <w:rPr>
-          <w:color w:val="A6A6A6" w:themeColor="background1" w:themeShade="A6"/>
-        </w:rPr>
-        <w:t xml:space="preserve"> Simulationen durchführen lassen, um die ideale Anordnung der Maschinen festzulegen.</w:t>
-      </w:r>
-      <w:r>
-        <w:rPr>
-          <w:color w:val="A6A6A6" w:themeColor="background1" w:themeShade="A6"/>
-        </w:rPr>
-        <w:br/>
-        <w:t xml:space="preserve">Ein weiteres Anwendungsszenario </w:t>
-      </w:r>
-      <w:r>
-        <w:rPr>
-          <w:color w:val="A6A6A6" w:themeColor="background1" w:themeShade="A6"/>
-        </w:rPr>
-        <w:t>ist</w:t>
-      </w:r>
-      <w:r>
-        <w:rPr>
-          <w:color w:val="A6A6A6" w:themeColor="background1" w:themeShade="A6"/>
-        </w:rPr>
-        <w:t xml:space="preserve"> es eine schon existierende Fabrikanlage mit </w:t>
-      </w:r>
-      <w:r>
-        <w:rPr>
-          <w:color w:val="A6A6A6" w:themeColor="background1" w:themeShade="A6"/>
-        </w:rPr>
-        <w:t>ihrem</w:t>
-      </w:r>
-      <w:r>
-        <w:rPr>
-          <w:color w:val="A6A6A6" w:themeColor="background1" w:themeShade="A6"/>
-        </w:rPr>
-        <w:t xml:space="preserve"> </w:t>
-      </w:r>
-      <w:r>
-        <w:rPr>
-          <w:color w:val="A6A6A6" w:themeColor="background1" w:themeShade="A6"/>
-        </w:rPr>
-        <w:lastRenderedPageBreak/>
-        <w:t>v</w:t>
-      </w:r>
-      <w:r>
-        <w:rPr>
-          <w:color w:val="A6A6A6" w:themeColor="background1" w:themeShade="A6"/>
-        </w:rPr>
-        <w:t xml:space="preserve">irtuellen </w:t>
-      </w:r>
-      <w:r>
-        <w:rPr>
-          <w:color w:val="A6A6A6" w:themeColor="background1" w:themeShade="A6"/>
-        </w:rPr>
-        <w:t>Ebenbild</w:t>
-      </w:r>
-      <w:r>
-        <w:rPr>
-          <w:color w:val="A6A6A6" w:themeColor="background1" w:themeShade="A6"/>
-        </w:rPr>
-        <w:t xml:space="preserve"> zu verbinden. Somit </w:t>
-      </w:r>
-      <w:r>
-        <w:rPr>
-          <w:color w:val="A6A6A6" w:themeColor="background1" w:themeShade="A6"/>
-        </w:rPr>
-        <w:t xml:space="preserve">ist man in der Lage, </w:t>
-      </w:r>
-      <w:r>
-        <w:rPr>
-          <w:color w:val="A6A6A6" w:themeColor="background1" w:themeShade="A6"/>
-        </w:rPr>
-        <w:t>in Echtzeit</w:t>
-      </w:r>
-      <w:r>
-        <w:rPr>
-          <w:color w:val="A6A6A6" w:themeColor="background1" w:themeShade="A6"/>
-        </w:rPr>
-        <w:t>, den derzeitigen Status der Maschinen zu betrachten, zu sehen</w:t>
-      </w:r>
-      <w:r>
-        <w:rPr>
-          <w:color w:val="A6A6A6" w:themeColor="background1" w:themeShade="A6"/>
-        </w:rPr>
-        <w:t xml:space="preserve"> Bauteil gerade in Bearbeitung ist oder ob es an einer Stelle Probleme gibt. So soll es auch möglich sein die Anlagensteuerung über </w:t>
-      </w:r>
-      <w:r>
-        <w:rPr>
-          <w:color w:val="A6A6A6" w:themeColor="background1" w:themeShade="A6"/>
-        </w:rPr>
-        <w:t>eine v</w:t>
-      </w:r>
-      <w:r>
-        <w:rPr>
-          <w:color w:val="A6A6A6" w:themeColor="background1" w:themeShade="A6"/>
-        </w:rPr>
-        <w:t>irtuelle Umgebung durchzuführen.</w:t>
-      </w:r>
+      </w:pPr>
+      <w:r>
+        <w:t>Ebenso wie die Größe dieser Bausteine sinkt, steigt auch unser Anspruch an sie. Immer mehr Funktionen müssen eingebaut werden. Mit mehr Funktionen und komplexeren Tätigkeiten muss die Gesc</w:t>
+      </w:r>
+      <w:r>
+        <w:t>hwindigkeit steigen um zum Beispiel Echtzeitanforderungen einzuhalten, wenn es um eingebettete Systeme in Autos oder anderen kritische Aufgabenbereiche geht</w:t>
+      </w:r>
+      <w:r>
+        <w:t>.</w:t>
+      </w:r>
+    </w:p>
+    <w:p>
+      <w:pPr>
+        <w:spacing w:line="360" w:lineRule="auto"/>
+      </w:pPr>
     </w:p>
     <w:p>
       <w:pPr>
@@ -3552,26 +2941,19 @@
       <w:pPr>
         <w:spacing w:line="360" w:lineRule="auto"/>
       </w:pPr>
-      <w:r>
-        <w:br/>
-      </w:r>
-      <w:r>
-        <w:br/>
-      </w:r>
-      <w:r>
-        <w:rPr>
-          <w:color w:val="A6A6A6" w:themeColor="background1" w:themeShade="A6"/>
-        </w:rPr>
-        <w:t xml:space="preserve">Im Rahmen dieser Arbeit soll das bereits bestehende, in C++ geschriebene, Projekt „High Fidelity“ um weitere Funktionen erweitert werden. </w:t>
-      </w:r>
     </w:p>
     <w:p>
       <w:pPr>
         <w:spacing w:line="360" w:lineRule="auto"/>
       </w:pPr>
       <w:r>
-        <w:br w:type="page"/>
-      </w:r>
+        <w:t>Im Rahmen dieser Arbeit soll eine Aufzugsteuerung synthetisiert und Implementiert werden, die auf einen 8051 Micro Controller läuft.</w:t>
+      </w:r>
+    </w:p>
+    <w:p>
+      <w:pPr>
+        <w:spacing w:line="360" w:lineRule="auto"/>
+      </w:pPr>
     </w:p>
     <w:p>
       <w:pPr>
@@ -3586,7 +2968,6 @@
         <w:rPr>
           <w:rFonts w:asciiTheme="majorHAnsi" w:hAnsiTheme="majorHAnsi"/>
         </w:rPr>
-        <w:lastRenderedPageBreak/>
         <w:t>Grundlagen</w:t>
       </w:r>
       <w:bookmarkEnd w:id="2"/>
@@ -3625,7 +3006,7 @@
         <w:rPr>
           <w:color w:val="A6A6A6" w:themeColor="background1" w:themeShade="A6"/>
         </w:rPr>
-        <w:t>Bei einer Virtual Reality, zu Deutsch virtuellen Realität, handelt es sich um eine Umgebung, in der Objekte dargestellt werden, die es nicht zwangsläufig so auch in der realen Welt geben muss. In der Regel wird hier versucht einen Teil der Welt, zum Beispiel einen Raum, möglichst detailgetreu mit seinem Inhalt nachzubilden. Diese Nachbildungen s</w:t>
+        <w:t>Be</w:t>
       </w:r>
       <w:bookmarkStart w:id="4" w:name="_GoBack"/>
       <w:bookmarkEnd w:id="4"/>
@@ -3633,7 +3014,7 @@
         <w:rPr>
           <w:color w:val="A6A6A6" w:themeColor="background1" w:themeShade="A6"/>
         </w:rPr>
-        <w:t>ind rein digital und meist völlig von ihrer realen Vorlage losgelöst. Erstellt werden diese Nachbildungen zumeist als Mesh. Auf diesen Objekttyp setzt man in modernen, grafisch aufwändigeren Computerspielen. Hierbei handelt es sich um ein Gitternetz, welches wiederum aus Flächen mit mindestens 3 Kanten, auch Polygone genannt, zusammengesetzt wird</w:t>
+        <w:t>i einer Virtual Reality, zu Deutsch virtuellen Realität, handelt es sich um eine Umgebung, in der Objekte dargestellt werden, die es nicht zwangsläufig so auch in der realen Welt geben muss. In der Regel wird hier versucht einen Teil der Welt, zum Beispiel einen Raum, möglichst detailgetreu mit seinem Inhalt nachzubilden. Diese Nachbildungen sind rein digital und meist völlig von ihrer realen Vorlage losgelöst. Erstellt werden diese Nachbildungen zumeist als Mesh. Auf diesen Objekttyp setzt man in modernen, grafisch aufwändigeren Computerspielen. Hierbei handelt es sich um ein Gitternetz, welches wiederum aus Flächen mit mindestens 3 Kanten, auch Polygone genannt, zusammengesetzt wird</w:t>
       </w:r>
       <w:r>
         <w:rPr>
@@ -3819,7 +3200,6 @@
       </w:pPr>
       <w:bookmarkStart w:id="5" w:name="_Toc408554682"/>
       <w:r>
-        <w:lastRenderedPageBreak/>
         <w:t>8051 Micro Controller</w:t>
       </w:r>
       <w:bookmarkEnd w:id="5"/>
@@ -4073,7 +3453,6 @@
         <w:rPr>
           <w:rFonts w:asciiTheme="majorHAnsi" w:hAnsiTheme="majorHAnsi"/>
         </w:rPr>
-        <w:lastRenderedPageBreak/>
         <w:t>Konzept</w:t>
       </w:r>
       <w:bookmarkEnd w:id="6"/>
@@ -4257,7 +3636,6 @@
         <w:spacing w:line="360" w:lineRule="auto"/>
       </w:pPr>
       <w:r>
-        <w:lastRenderedPageBreak/>
         <w:t>Diesen Problemen kann man allerdings dadurch entgegenwirken, indem die Polling</w:t>
       </w:r>
       <w:r>
@@ -4349,11 +3727,7 @@
       </w:r>
       <w:proofErr w:type="spellEnd"/>
       <w:r>
-        <w:t xml:space="preserve"> benötigt. Das bedeutet, dass nach etwa 1 Micro Sekunde </w:t>
-      </w:r>
-      <w:r>
-        <w:lastRenderedPageBreak/>
-        <w:t>ein Befehl abgearbeitet sein sollte. In einer Millisekunde werden also 100 Befehle abgearbeitet.</w:t>
+        <w:t xml:space="preserve"> benötigt. Das bedeutet, dass nach etwa 1 Micro Sekunde ein Befehl abgearbeitet sein sollte. In einer Millisekunde werden also 100 Befehle abgearbeitet.</w:t>
       </w:r>
     </w:p>
     <w:p>
@@ -4486,14 +3860,27 @@
       <w:r>
         <w:t xml:space="preserve">Abbildung </w:t>
       </w:r>
-      <w:fldSimple w:instr=" SEQ Abbildung \* ARABIC ">
-        <w:r>
-          <w:rPr>
-            <w:noProof/>
-          </w:rPr>
-          <w:t>1</w:t>
-        </w:r>
-      </w:fldSimple>
+      <w:r>
+        <w:fldChar w:fldCharType="begin"/>
+      </w:r>
+      <w:r>
+        <w:instrText xml:space="preserve"> SEQ Abbildung \* ARABIC </w:instrText>
+      </w:r>
+      <w:r>
+        <w:fldChar w:fldCharType="separate"/>
+      </w:r>
+      <w:r>
+        <w:rPr>
+          <w:noProof/>
+        </w:rPr>
+        <w:t>1</w:t>
+      </w:r>
+      <w:r>
+        <w:rPr>
+          <w:noProof/>
+        </w:rPr>
+        <w:fldChar w:fldCharType="end"/>
+      </w:r>
       <w:r>
         <w:t xml:space="preserve">: Interrupt Priorität </w:t>
       </w:r>
@@ -4502,6 +3889,7 @@
           <w:id w:val="-1823420917"/>
           <w:citation/>
         </w:sdtPr>
+        <w:sdtEndPr/>
         <w:sdtContent>
           <w:r>
             <w:fldChar w:fldCharType="begin"/>
@@ -4539,7 +3927,6 @@
         <w:spacing w:line="360" w:lineRule="auto"/>
       </w:pPr>
       <w:r>
-        <w:lastRenderedPageBreak/>
         <w:t>Auch hierfür genügen die 256 Werte des TL1 nicht, sodass nicht auf das Auto Reload des Modus1 Zurückgegriffen werden kann.</w:t>
       </w:r>
     </w:p>
@@ -4614,7 +4001,6 @@
         <w:rPr>
           <w:rFonts w:asciiTheme="majorHAnsi" w:hAnsiTheme="majorHAnsi"/>
         </w:rPr>
-        <w:lastRenderedPageBreak/>
         <w:t>Implementierung</w:t>
       </w:r>
       <w:bookmarkEnd w:id="9"/>
@@ -4642,7 +4028,6 @@
         <w:rPr>
           <w:rFonts w:asciiTheme="majorHAnsi" w:hAnsiTheme="majorHAnsi"/>
         </w:rPr>
-        <w:lastRenderedPageBreak/>
         <w:t>Zusammenfassung</w:t>
       </w:r>
       <w:bookmarkEnd w:id="10"/>
@@ -4870,7 +4255,7 @@
         <w:b/>
         <w:noProof/>
       </w:rPr>
-      <w:t>12</w:t>
+      <w:t>4</w:t>
     </w:r>
     <w:r>
       <w:rPr>
@@ -4904,7 +4289,7 @@
         <w:b/>
         <w:noProof/>
       </w:rPr>
-      <w:t>15</w:t>
+      <w:t>14</w:t>
     </w:r>
     <w:r>
       <w:rPr>
@@ -4935,22 +4320,6 @@
       </w:pPr>
       <w:r>
         <w:continuationSeparator/>
-      </w:r>
-    </w:p>
-  </w:footnote>
-  <w:footnote w:id="1">
-    <w:p>
-      <w:pPr>
-        <w:pStyle w:val="Funotentext"/>
-      </w:pPr>
-      <w:r>
-        <w:rPr>
-          <w:rStyle w:val="Funotenzeichen"/>
-        </w:rPr>
-        <w:footnoteRef/>
-      </w:r>
-      <w:r>
-        <w:t xml:space="preserve"> Von Atari 1972 veröffentlichtes Videospiel, das auf Tischtennis basiert</w:t>
       </w:r>
     </w:p>
   </w:footnote>
@@ -8033,7 +7402,7 @@
 </file>
 
 <file path=customXml/itemProps1.xml><?xml version="1.0" encoding="utf-8"?>
-<ds:datastoreItem xmlns:ds="http://schemas.openxmlformats.org/officeDocument/2006/customXml" ds:itemID="{24FD474E-A679-4C3B-88FA-1532372C1A7D}">
+<ds:datastoreItem xmlns:ds="http://schemas.openxmlformats.org/officeDocument/2006/customXml" ds:itemID="{E43077B7-E40A-4E4B-AB34-FB33C09D2D42}">
   <ds:schemaRefs>
     <ds:schemaRef ds:uri="http://schemas.openxmlformats.org/officeDocument/2006/bibliography"/>
   </ds:schemaRefs>

</xml_diff>

<commit_message>
Added "Grundlagen" with "Assebler" and "8051"
</commit_message>
<xml_diff>
--- a/Dokumentation/Projektbericht Systemnahesprogrammieren Aufzugsteuerung.docx
+++ b/Dokumentation/Projektbericht Systemnahesprogrammieren Aufzugsteuerung.docx
@@ -2992,205 +2992,45 @@
     <w:p>
       <w:pPr>
         <w:spacing w:line="360" w:lineRule="auto"/>
+      </w:pPr>
+      <w:r>
+        <w:br/>
+      </w:r>
+      <w:r>
+        <w:t xml:space="preserve">Bei Assembler handelt es sich um eine hardwarenahe Programmiersprache. Das heißt, das geschriebene Programm ist für ein bestimmten Prozessor oder Chip-Architektur ausgelegt. Es kann dadurch möglich sein, dass ein und dasselbe Programm auf verschiedenen Prozessoren oder Chips nicht lauffähig ist. </w:t>
+      </w:r>
+    </w:p>
+    <w:p>
+      <w:pPr>
+        <w:spacing w:line="360" w:lineRule="auto"/>
+      </w:pPr>
+      <w:r>
+        <w:t>In Assembler Programmiert man größtenteils mit einfachen Funktionen wie dem Addieren oder Subtrahieren zweier Werte.</w:t>
+      </w:r>
+      <w:r>
+        <w:t xml:space="preserve"> Auch Bit-weise Operationen wie „Und“, „Oder“ oder „</w:t>
+      </w:r>
+      <w:proofErr w:type="spellStart"/>
+      <w:r>
+        <w:t>Shift</w:t>
+      </w:r>
+      <w:proofErr w:type="spellEnd"/>
+      <w:r>
+        <w:t>“ sind möglich. Auf weitere Methoden und deren Funktion wird später eingegangen.</w:t>
+      </w:r>
+    </w:p>
+    <w:p>
+      <w:pPr>
+        <w:spacing w:line="360" w:lineRule="auto"/>
         <w:rPr>
           <w:color w:val="A6A6A6" w:themeColor="background1" w:themeShade="A6"/>
         </w:rPr>
       </w:pPr>
       <w:r>
+        <w:t>Der entstehende Assembler-Code wird danach Kompiliert, also Übersetzt, um dann direkt auf dem Chip ausgeführt zu werden. Das sogenannte Kompilat, also das Übersetzte Programm, ist dann in Maschinensprache geschrieben und für einen Menschen nicht mehr zu lesen. Lediglich die Micro Controller, oder die Micro Controller eine speziellen Architektur, für die da Programm übersetzt wurde können mit diesem Code etwas anfangen.</w:t>
+      </w:r>
+      <w:r>
         <w:br/>
-      </w:r>
-      <w:r>
-        <w:br/>
-      </w:r>
-      <w:r>
-        <w:rPr>
-          <w:color w:val="A6A6A6" w:themeColor="background1" w:themeShade="A6"/>
-        </w:rPr>
-        <w:t>Be</w:t>
-      </w:r>
-      <w:bookmarkStart w:id="4" w:name="_GoBack"/>
-      <w:bookmarkEnd w:id="4"/>
-      <w:r>
-        <w:rPr>
-          <w:color w:val="A6A6A6" w:themeColor="background1" w:themeShade="A6"/>
-        </w:rPr>
-        <w:t>i einer Virtual Reality, zu Deutsch virtuellen Realität, handelt es sich um eine Umgebung, in der Objekte dargestellt werden, die es nicht zwangsläufig so auch in der realen Welt geben muss. In der Regel wird hier versucht einen Teil der Welt, zum Beispiel einen Raum, möglichst detailgetreu mit seinem Inhalt nachzubilden. Diese Nachbildungen sind rein digital und meist völlig von ihrer realen Vorlage losgelöst. Erstellt werden diese Nachbildungen zumeist als Mesh. Auf diesen Objekttyp setzt man in modernen, grafisch aufwändigeren Computerspielen. Hierbei handelt es sich um ein Gitternetz, welches wiederum aus Flächen mit mindestens 3 Kanten, auch Polygone genannt, zusammengesetzt wird</w:t>
-      </w:r>
-      <w:r>
-        <w:rPr>
-          <w:color w:val="A6A6A6" w:themeColor="background1" w:themeShade="A6"/>
-        </w:rPr>
-        <w:t>.</w:t>
-      </w:r>
-      <w:r>
-        <w:rPr>
-          <w:color w:val="A6A6A6" w:themeColor="background1" w:themeShade="A6"/>
-        </w:rPr>
-        <w:t xml:space="preserve"> Dadurch ist es nämlich möglich die Flächen und Konturen der Objekte noch detailgetreuer nachzubauen. Auf dieses Gitternetz wird eine Textur aufgesetzt. Texturen sind Bilder, welche auf das Gitternetz aufgelegt werden, um dem 3D-Objekt sein äußerliches Erscheinen zu geben.</w:t>
-      </w:r>
-    </w:p>
-    <w:p>
-      <w:pPr>
-        <w:spacing w:line="360" w:lineRule="auto"/>
-        <w:rPr>
-          <w:color w:val="A6A6A6" w:themeColor="background1" w:themeShade="A6"/>
-        </w:rPr>
-      </w:pPr>
-      <w:r>
-        <w:rPr>
-          <w:color w:val="A6A6A6" w:themeColor="background1" w:themeShade="A6"/>
-        </w:rPr>
-        <w:t xml:space="preserve">Aufgrund von immer leistungsfähigeren Computern </w:t>
-      </w:r>
-      <w:r>
-        <w:rPr>
-          <w:color w:val="A6A6A6" w:themeColor="background1" w:themeShade="A6"/>
-        </w:rPr>
-        <w:t>werden</w:t>
-      </w:r>
-      <w:r>
-        <w:rPr>
-          <w:color w:val="A6A6A6" w:themeColor="background1" w:themeShade="A6"/>
-        </w:rPr>
-        <w:t xml:space="preserve"> Voxel immer beliebter, da </w:t>
-      </w:r>
-      <w:r>
-        <w:rPr>
-          <w:color w:val="A6A6A6" w:themeColor="background1" w:themeShade="A6"/>
-        </w:rPr>
-        <w:t xml:space="preserve">es </w:t>
-      </w:r>
-      <w:r>
-        <w:rPr>
-          <w:color w:val="A6A6A6" w:themeColor="background1" w:themeShade="A6"/>
-        </w:rPr>
-        <w:t>durch diesen Ansatz möglich ist, den virtuellen Körpern ein Volumen zu geben. Die Wortschöpfung Voxel besteht auch aus den Wörtern „Volumen“ und Pixel“. Also ein Pixel, der über ein Volumen verfügt. Oder quasi die 3D Version eines Pixels wie man ihn bei Digitalen Bildern kennt. Statt einem Quadrat ist das in diesem Fall natürlich ein Würfel.</w:t>
-      </w:r>
-      <w:r>
-        <w:rPr>
-          <w:color w:val="A6A6A6" w:themeColor="background1" w:themeShade="A6"/>
-        </w:rPr>
-        <w:t xml:space="preserve"> </w:t>
-      </w:r>
-      <w:r>
-        <w:rPr>
-          <w:color w:val="A6A6A6" w:themeColor="background1" w:themeShade="A6"/>
-        </w:rPr>
-        <w:t>Aus diesen Würfeln kann man dann letztendlich 3D Objekte bauen, wie man es aus Spielen wie „</w:t>
-      </w:r>
-      <w:proofErr w:type="spellStart"/>
-      <w:r>
-        <w:rPr>
-          <w:color w:val="A6A6A6" w:themeColor="background1" w:themeShade="A6"/>
-        </w:rPr>
-        <w:t>EverQuest</w:t>
-      </w:r>
-      <w:proofErr w:type="spellEnd"/>
-      <w:r>
-        <w:rPr>
-          <w:color w:val="A6A6A6" w:themeColor="background1" w:themeShade="A6"/>
-        </w:rPr>
-        <w:t xml:space="preserve"> Next“ kennt. </w:t>
-      </w:r>
-      <w:r>
-        <w:rPr>
-          <w:color w:val="A6A6A6" w:themeColor="background1" w:themeShade="A6"/>
-        </w:rPr>
-        <w:br/>
-      </w:r>
-    </w:p>
-    <w:p>
-      <w:pPr>
-        <w:spacing w:line="360" w:lineRule="auto"/>
-        <w:rPr>
-          <w:color w:val="A6A6A6" w:themeColor="background1" w:themeShade="A6"/>
-        </w:rPr>
-      </w:pPr>
-      <w:r>
-        <w:rPr>
-          <w:color w:val="A6A6A6" w:themeColor="background1" w:themeShade="A6"/>
-        </w:rPr>
-        <w:t>Ist diese</w:t>
-      </w:r>
-      <w:r>
-        <w:rPr>
-          <w:color w:val="A6A6A6" w:themeColor="background1" w:themeShade="A6"/>
-        </w:rPr>
-        <w:t xml:space="preserve"> Nachbildung fertig</w:t>
-      </w:r>
-      <w:r>
-        <w:rPr>
-          <w:color w:val="A6A6A6" w:themeColor="background1" w:themeShade="A6"/>
-        </w:rPr>
-        <w:t>,</w:t>
-      </w:r>
-      <w:r>
-        <w:rPr>
-          <w:color w:val="A6A6A6" w:themeColor="background1" w:themeShade="A6"/>
-        </w:rPr>
-        <w:t xml:space="preserve"> so ist es möglich sich in dieser Umgebung zu bewegen</w:t>
-      </w:r>
-      <w:r>
-        <w:rPr>
-          <w:color w:val="A6A6A6" w:themeColor="background1" w:themeShade="A6"/>
-        </w:rPr>
-        <w:t xml:space="preserve">, oder die Objekte von </w:t>
-      </w:r>
-      <w:r>
-        <w:rPr>
-          <w:color w:val="A6A6A6" w:themeColor="background1" w:themeShade="A6"/>
-        </w:rPr>
-        <w:t>allen</w:t>
-      </w:r>
-      <w:r>
-        <w:rPr>
-          <w:color w:val="A6A6A6" w:themeColor="background1" w:themeShade="A6"/>
-        </w:rPr>
-        <w:t xml:space="preserve"> Seiten zu betrachten</w:t>
-      </w:r>
-      <w:r>
-        <w:rPr>
-          <w:color w:val="A6A6A6" w:themeColor="background1" w:themeShade="A6"/>
-        </w:rPr>
-        <w:t xml:space="preserve">. So etwas kann </w:t>
-      </w:r>
-      <w:r>
-        <w:rPr>
-          <w:color w:val="A6A6A6" w:themeColor="background1" w:themeShade="A6"/>
-        </w:rPr>
-        <w:t>zum Beispiel</w:t>
-      </w:r>
-      <w:r>
-        <w:rPr>
-          <w:color w:val="A6A6A6" w:themeColor="background1" w:themeShade="A6"/>
-        </w:rPr>
-        <w:t xml:space="preserve"> nützlich sein, wenn das Besuchen dieser Orte aufgrund von Entfernung oder mangelnder Zeit nicht möglich </w:t>
-      </w:r>
-      <w:r>
-        <w:rPr>
-          <w:color w:val="A6A6A6" w:themeColor="background1" w:themeShade="A6"/>
-        </w:rPr>
-        <w:t>ist.</w:t>
-      </w:r>
-      <w:r>
-        <w:rPr>
-          <w:color w:val="A6A6A6" w:themeColor="background1" w:themeShade="A6"/>
-        </w:rPr>
-        <w:t xml:space="preserve"> So gibt es zum Beispiel auch einen Virtuellen Louvre Rundgang, der gerade für Studenten sehr attraktiv ist.</w:t>
-      </w:r>
-      <w:r>
-        <w:rPr>
-          <w:color w:val="A6A6A6" w:themeColor="background1" w:themeShade="A6"/>
-        </w:rPr>
-        <w:t xml:space="preserve"> </w:t>
-      </w:r>
-    </w:p>
-    <w:p>
-      <w:pPr>
-        <w:spacing w:line="360" w:lineRule="auto"/>
-      </w:pPr>
-      <w:r>
-        <w:t xml:space="preserve"> </w:t>
       </w:r>
     </w:p>
     <w:p>
@@ -3198,10 +3038,41 @@
         <w:pStyle w:val="berschrift2"/>
         <w:spacing w:line="360" w:lineRule="auto"/>
       </w:pPr>
-      <w:bookmarkStart w:id="5" w:name="_Toc408554682"/>
+      <w:bookmarkStart w:id="4" w:name="_Toc408554682"/>
       <w:r>
         <w:t>8051 Micro Controller</w:t>
       </w:r>
+      <w:bookmarkEnd w:id="4"/>
+    </w:p>
+    <w:p>
+      <w:pPr>
+        <w:spacing w:line="360" w:lineRule="auto"/>
+      </w:pPr>
+    </w:p>
+    <w:p>
+      <w:pPr>
+        <w:spacing w:line="360" w:lineRule="auto"/>
+      </w:pPr>
+      <w:r>
+        <w:t>Der 8051 Micro Controller gehört zu der von Intel Micro Controller Familie MCS-51 und wurde im Laufe der 80er Jahre eingeführt. Bei ihm handelt es sich um einen 8-Bit Micro Controller, was bedeutet, dass er mit einer Wortlänge von 8-Bit arbeitet, und diese 8-Bit Wörter während eines Taktes verarbeiten kann.</w:t>
+      </w:r>
+      <w:r>
+        <w:t xml:space="preserve"> </w:t>
+      </w:r>
+      <w:r>
+        <w:br/>
+        <w:t>Heutzutage kommen immer noch viele Prozessoren mit 8-Bit Technologie zum Einsatz, so zum Beispiel bei einer Vielzahl von USB-Peripherie. Diese werden aber nichtmehr alle von Intel hergestellt. Neben Derivaten von</w:t>
+      </w:r>
+      <w:r>
+        <w:t xml:space="preserve"> Firmen wie</w:t>
+      </w:r>
+      <w:r>
+        <w:t xml:space="preserve"> Texas Instruments und Motorola </w:t>
+      </w:r>
+      <w:r>
+        <w:t>gibt es natürlich auch andere Micro Controller, die auf 8-Bit Technologie setzten und gerade für eingebettete Systeme sehr beliebt sind.</w:t>
+      </w:r>
+      <w:bookmarkStart w:id="5" w:name="_GoBack"/>
       <w:bookmarkEnd w:id="5"/>
     </w:p>
     <w:p>
@@ -3209,231 +3080,59 @@
         <w:spacing w:line="360" w:lineRule="auto"/>
       </w:pPr>
       <w:r>
+        <w:t>Ein 8051 Micro Controller enthält eine CPU, also eine Recheneinheit, die über einen Bus mit anderen Bauteilen verbunden ist. Für dieses Projekt relevant sind zum einen die 4 Ein-/</w:t>
+      </w:r>
+      <w:r>
+        <w:t xml:space="preserve"> Ausgabe Ports</w:t>
+      </w:r>
+      <w:r>
+        <w:t>, die über jeweils 8 Pins oder Bit verfügen und die Möglichkeit externe Interrupts aus</w:t>
+      </w:r>
+      <w:r>
+        <w:t>zulösen.</w:t>
+      </w:r>
+    </w:p>
+    <w:p>
+      <w:pPr>
+        <w:spacing w:line="360" w:lineRule="auto"/>
+      </w:pPr>
+      <w:r>
+        <w:t xml:space="preserve">Des Weiteren verfügt er noch über Anschlüsse einen externen Takt für die Timer anzuschließen, wobei für diesen Anwendungsbereich der interne Timer ausreichend Genauigkeit liefert und eine Datenleitung um auf einen externen zusätzlichen Ram zuzugreifen. </w:t>
+      </w:r>
+    </w:p>
+    <w:p>
+      <w:pPr>
+        <w:spacing w:line="360" w:lineRule="auto"/>
+      </w:pPr>
+      <w:r>
         <w:br/>
       </w:r>
-      <w:r>
-        <w:br/>
-      </w:r>
-      <w:r>
-        <w:rPr>
-          <w:color w:val="A6A6A6" w:themeColor="background1" w:themeShade="A6"/>
-        </w:rPr>
-        <w:t>Qt ist ein</w:t>
-      </w:r>
-      <w:r>
-        <w:rPr>
-          <w:color w:val="A6A6A6" w:themeColor="background1" w:themeShade="A6"/>
-        </w:rPr>
-        <w:t xml:space="preserve"> C++ </w:t>
-      </w:r>
-      <w:r>
-        <w:rPr>
-          <w:color w:val="A6A6A6" w:themeColor="background1" w:themeShade="A6"/>
-        </w:rPr>
-        <w:t>Framework</w:t>
-      </w:r>
-      <w:r>
-        <w:rPr>
-          <w:color w:val="A6A6A6" w:themeColor="background1" w:themeShade="A6"/>
-        </w:rPr>
-        <w:t xml:space="preserve">, </w:t>
-      </w:r>
-      <w:r>
-        <w:rPr>
-          <w:color w:val="A6A6A6" w:themeColor="background1" w:themeShade="A6"/>
-        </w:rPr>
-        <w:t>dessen</w:t>
-      </w:r>
-      <w:r>
-        <w:rPr>
-          <w:color w:val="A6A6A6" w:themeColor="background1" w:themeShade="A6"/>
-        </w:rPr>
-        <w:t xml:space="preserve"> Haupteinsatzgebiet in der </w:t>
-      </w:r>
-      <w:r>
-        <w:rPr>
-          <w:color w:val="A6A6A6" w:themeColor="background1" w:themeShade="A6"/>
-        </w:rPr>
-        <w:t>p</w:t>
-      </w:r>
-      <w:r>
-        <w:rPr>
-          <w:color w:val="A6A6A6" w:themeColor="background1" w:themeShade="A6"/>
-        </w:rPr>
-        <w:t xml:space="preserve">lattformübergreifenden </w:t>
-      </w:r>
-      <w:r>
-        <w:rPr>
-          <w:color w:val="A6A6A6" w:themeColor="background1" w:themeShade="A6"/>
-        </w:rPr>
-        <w:t>Programmierung für graphische Benutzeroberflächen liegt</w:t>
-      </w:r>
-      <w:r>
-        <w:rPr>
-          <w:color w:val="A6A6A6" w:themeColor="background1" w:themeShade="A6"/>
-        </w:rPr>
-        <w:t>.</w:t>
-      </w:r>
-      <w:r>
-        <w:rPr>
-          <w:color w:val="A6A6A6" w:themeColor="background1" w:themeShade="A6"/>
-        </w:rPr>
-        <w:t xml:space="preserve"> Unter</w:t>
-      </w:r>
-      <w:r>
-        <w:rPr>
-          <w:color w:val="A6A6A6" w:themeColor="background1" w:themeShade="A6"/>
-        </w:rPr>
-        <w:t>anderem</w:t>
-      </w:r>
-      <w:r>
-        <w:rPr>
-          <w:color w:val="A6A6A6" w:themeColor="background1" w:themeShade="A6"/>
-        </w:rPr>
-        <w:t xml:space="preserve"> verfügt das</w:t>
-      </w:r>
-      <w:r>
-        <w:rPr>
-          <w:color w:val="A6A6A6" w:themeColor="background1" w:themeShade="A6"/>
-        </w:rPr>
-        <w:t xml:space="preserve"> Framework über Datenbankfunktionen, XML-Unterstützung, Multimedia-Services, OpenGL-Unterstützung und Dienste auf Netzwerk und Dateiebene.</w:t>
-      </w:r>
-      <w:r>
-        <w:rPr>
-          <w:color w:val="A6A6A6" w:themeColor="background1" w:themeShade="A6"/>
-        </w:rPr>
-        <w:t xml:space="preserve"> </w:t>
-      </w:r>
-      <w:r>
-        <w:rPr>
-          <w:color w:val="A6A6A6" w:themeColor="background1" w:themeShade="A6"/>
-        </w:rPr>
-        <w:t xml:space="preserve">Der Qt-Code folgt dem C++ Standard und ist daher mit jedem C++ Compiler übersetzbar. </w:t>
-      </w:r>
-      <w:r>
-        <w:rPr>
-          <w:color w:val="A6A6A6" w:themeColor="background1" w:themeShade="A6"/>
-        </w:rPr>
-        <w:t>Diesem Projekt kommt zugute, dass Qt über eine Laufzeitumgebung verfügt, um JavaScrip</w:t>
-      </w:r>
-      <w:r>
-        <w:rPr>
-          <w:color w:val="A6A6A6" w:themeColor="background1" w:themeShade="A6"/>
-        </w:rPr>
-        <w:t>t Code auszuführen, und dass Qt eigene Klassen mit einem vorangestellten „Q“ schnell zu identifizieren sind.</w:t>
-      </w:r>
-      <w:r>
-        <w:rPr>
-          <w:color w:val="A6A6A6" w:themeColor="background1" w:themeShade="A6"/>
-        </w:rPr>
-        <w:t xml:space="preserve"> </w:t>
-      </w:r>
-      <w:r>
-        <w:rPr>
-          <w:color w:val="A6A6A6" w:themeColor="background1" w:themeShade="A6"/>
-        </w:rPr>
-        <w:br/>
-      </w:r>
-      <w:r>
-        <w:rPr>
-          <w:color w:val="A6A6A6" w:themeColor="background1" w:themeShade="A6"/>
-        </w:rPr>
-        <w:t>Das Qt-Framework wird mittlerweile von dem finnischen Softwareunt</w:t>
-      </w:r>
-      <w:r>
-        <w:rPr>
-          <w:color w:val="A6A6A6" w:themeColor="background1" w:themeShade="A6"/>
-        </w:rPr>
-        <w:t>ernehmen</w:t>
-      </w:r>
-      <w:r>
-        <w:rPr>
-          <w:color w:val="A6A6A6" w:themeColor="background1" w:themeShade="A6"/>
-        </w:rPr>
-        <w:t xml:space="preserve"> „</w:t>
-      </w:r>
-      <w:proofErr w:type="spellStart"/>
-      <w:r>
-        <w:rPr>
-          <w:color w:val="A6A6A6" w:themeColor="background1" w:themeShade="A6"/>
-        </w:rPr>
-        <w:t>Digia</w:t>
-      </w:r>
-      <w:proofErr w:type="spellEnd"/>
-      <w:r>
-        <w:rPr>
-          <w:color w:val="A6A6A6" w:themeColor="background1" w:themeShade="A6"/>
-        </w:rPr>
-        <w:t>“</w:t>
-      </w:r>
-      <w:r>
-        <w:rPr>
-          <w:color w:val="A6A6A6" w:themeColor="background1" w:themeShade="A6"/>
-        </w:rPr>
-        <w:t xml:space="preserve"> weiterentwickelt, nachdem </w:t>
-      </w:r>
-      <w:r>
-        <w:rPr>
-          <w:color w:val="A6A6A6" w:themeColor="background1" w:themeShade="A6"/>
-        </w:rPr>
-        <w:t>„</w:t>
-      </w:r>
-      <w:proofErr w:type="spellStart"/>
-      <w:r>
-        <w:rPr>
-          <w:color w:val="A6A6A6" w:themeColor="background1" w:themeShade="A6"/>
-        </w:rPr>
-        <w:t>Digia</w:t>
-      </w:r>
-      <w:proofErr w:type="spellEnd"/>
-      <w:r>
-        <w:rPr>
-          <w:color w:val="A6A6A6" w:themeColor="background1" w:themeShade="A6"/>
-        </w:rPr>
-        <w:t>“</w:t>
-      </w:r>
-      <w:r>
-        <w:rPr>
-          <w:color w:val="A6A6A6" w:themeColor="background1" w:themeShade="A6"/>
-        </w:rPr>
-        <w:t xml:space="preserve"> den Qt-Entwicklungsbereich von </w:t>
-      </w:r>
-      <w:r>
-        <w:rPr>
-          <w:color w:val="A6A6A6" w:themeColor="background1" w:themeShade="A6"/>
-        </w:rPr>
-        <w:t>„</w:t>
-      </w:r>
-      <w:r>
-        <w:rPr>
-          <w:color w:val="A6A6A6" w:themeColor="background1" w:themeShade="A6"/>
-        </w:rPr>
-        <w:t>Nokia</w:t>
-      </w:r>
-      <w:r>
-        <w:rPr>
-          <w:color w:val="A6A6A6" w:themeColor="background1" w:themeShade="A6"/>
-        </w:rPr>
-        <w:t>“</w:t>
-      </w:r>
-      <w:r>
-        <w:rPr>
-          <w:color w:val="A6A6A6" w:themeColor="background1" w:themeShade="A6"/>
-        </w:rPr>
-        <w:t xml:space="preserve"> a</w:t>
-      </w:r>
-      <w:r>
-        <w:rPr>
-          <w:color w:val="A6A6A6" w:themeColor="background1" w:themeShade="A6"/>
-        </w:rPr>
-        <w:t>uf</w:t>
-      </w:r>
-      <w:r>
-        <w:rPr>
-          <w:color w:val="A6A6A6" w:themeColor="background1" w:themeShade="A6"/>
-        </w:rPr>
-        <w:t>gekauft hat, wodurch das Projekt einen deutlichen Entwicklungsschub erfahren hat.</w:t>
-      </w:r>
+      <w:hyperlink r:id="rId9" w:history="1">
+        <w:r>
+          <w:rPr>
+            <w:rStyle w:val="Hyperlink"/>
+          </w:rPr>
+          <w:t>http://www.mikroe.com/chapters/view/65/chapter-2-8051-microcontroller-architecture/</w:t>
+        </w:r>
+      </w:hyperlink>
+    </w:p>
+    <w:p>
+      <w:pPr>
+        <w:spacing w:line="360" w:lineRule="auto"/>
+      </w:pPr>
+      <w:hyperlink r:id="rId10" w:history="1">
+        <w:r>
+          <w:rPr>
+            <w:rStyle w:val="Hyperlink"/>
+          </w:rPr>
+          <w:t>http://de.wikipedia.org/wiki/Intel_MCS-51</w:t>
+        </w:r>
+      </w:hyperlink>
+    </w:p>
+    <w:p>
+      <w:pPr>
+        <w:spacing w:line="360" w:lineRule="auto"/>
+      </w:pPr>
     </w:p>
     <w:p>
       <w:r>
@@ -3818,7 +3517,7 @@
                     <pic:cNvPicPr/>
                   </pic:nvPicPr>
                   <pic:blipFill rotWithShape="1">
-                    <a:blip r:embed="rId9">
+                    <a:blip r:embed="rId11">
                       <a:extLst>
                         <a:ext uri="{28A0092B-C50C-407E-A947-70E740481C1C}">
                           <a14:useLocalDpi xmlns:a14="http://schemas.microsoft.com/office/drawing/2010/main" val="0"/>
@@ -4185,8 +3884,8 @@
       </w:sdtContent>
     </w:sdt>
     <w:sectPr>
-      <w:footerReference w:type="default" r:id="rId10"/>
-      <w:headerReference w:type="first" r:id="rId11"/>
+      <w:footerReference w:type="default" r:id="rId12"/>
+      <w:headerReference w:type="first" r:id="rId13"/>
       <w:pgSz w:w="11906" w:h="16838"/>
       <w:pgMar w:top="1417" w:right="1417" w:bottom="1134" w:left="1417" w:header="708" w:footer="708" w:gutter="0"/>
       <w:cols w:space="708"/>
@@ -7402,7 +7101,7 @@
 </file>
 
 <file path=customXml/itemProps1.xml><?xml version="1.0" encoding="utf-8"?>
-<ds:datastoreItem xmlns:ds="http://schemas.openxmlformats.org/officeDocument/2006/customXml" ds:itemID="{E43077B7-E40A-4E4B-AB34-FB33C09D2D42}">
+<ds:datastoreItem xmlns:ds="http://schemas.openxmlformats.org/officeDocument/2006/customXml" ds:itemID="{B77FA6AD-4B62-4005-B2D8-838B4CC98D00}">
   <ds:schemaRefs>
     <ds:schemaRef ds:uri="http://schemas.openxmlformats.org/officeDocument/2006/bibliography"/>
   </ds:schemaRefs>

</xml_diff>

<commit_message>
added changes suggested by Oliver
</commit_message>
<xml_diff>
--- a/Dokumentation/Projektbericht Systemnahesprogrammieren Aufzugsteuerung.docx
+++ b/Dokumentation/Projektbericht Systemnahesprogrammieren Aufzugsteuerung.docx
@@ -2397,16 +2397,7 @@
             <w:rStyle w:val="Hyperlink"/>
             <w:noProof/>
           </w:rPr>
-          <w:t>Quelltext 2: Beg</w:t>
-        </w:r>
-        <w:bookmarkStart w:id="0" w:name="_GoBack"/>
-        <w:bookmarkEnd w:id="0"/>
-        <w:r>
-          <w:rPr>
-            <w:rStyle w:val="Hyperlink"/>
-            <w:noProof/>
-          </w:rPr>
-          <w:t>inn der „readXMLContent“ Funktion</w:t>
+          <w:t>Quelltext 2: Beginn der „readXMLContent“ Funktion</w:t>
         </w:r>
         <w:r>
           <w:rPr>
@@ -3054,14 +3045,14 @@
           <w:rFonts w:asciiTheme="majorHAnsi" w:hAnsiTheme="majorHAnsi"/>
         </w:rPr>
       </w:pPr>
-      <w:bookmarkStart w:id="1" w:name="_Toc409770807"/>
+      <w:bookmarkStart w:id="0" w:name="_Toc409770807"/>
       <w:r>
         <w:rPr>
           <w:rFonts w:asciiTheme="majorHAnsi" w:hAnsiTheme="majorHAnsi"/>
         </w:rPr>
         <w:t>Einleitung</w:t>
       </w:r>
-      <w:bookmarkEnd w:id="1"/>
+      <w:bookmarkEnd w:id="0"/>
     </w:p>
     <w:p>
       <w:pPr>
@@ -3116,11 +3107,11 @@
         <w:pStyle w:val="berschrift2"/>
         <w:spacing w:line="360" w:lineRule="auto"/>
       </w:pPr>
-      <w:bookmarkStart w:id="2" w:name="_Toc409770808"/>
+      <w:bookmarkStart w:id="1" w:name="_Toc409770808"/>
       <w:r>
         <w:t>Aufgabenstellung</w:t>
       </w:r>
-      <w:bookmarkEnd w:id="2"/>
+      <w:bookmarkEnd w:id="1"/>
     </w:p>
     <w:p>
       <w:pPr>
@@ -3148,14 +3139,14 @@
           <w:rFonts w:asciiTheme="majorHAnsi" w:hAnsiTheme="majorHAnsi"/>
         </w:rPr>
       </w:pPr>
-      <w:bookmarkStart w:id="3" w:name="_Toc409770809"/>
+      <w:bookmarkStart w:id="2" w:name="_Toc409770809"/>
       <w:r>
         <w:rPr>
           <w:rFonts w:asciiTheme="majorHAnsi" w:hAnsiTheme="majorHAnsi"/>
         </w:rPr>
         <w:t>Grundlagen</w:t>
       </w:r>
-      <w:bookmarkEnd w:id="3"/>
+      <w:bookmarkEnd w:id="2"/>
       <w:r>
         <w:rPr>
           <w:rFonts w:asciiTheme="majorHAnsi" w:hAnsiTheme="majorHAnsi"/>
@@ -3168,11 +3159,11 @@
         <w:pStyle w:val="berschrift2"/>
         <w:spacing w:line="360" w:lineRule="auto"/>
       </w:pPr>
-      <w:bookmarkStart w:id="4" w:name="_Toc409770810"/>
+      <w:bookmarkStart w:id="3" w:name="_Toc409770810"/>
       <w:r>
         <w:t>Assembler</w:t>
       </w:r>
-      <w:bookmarkEnd w:id="4"/>
+      <w:bookmarkEnd w:id="3"/>
     </w:p>
     <w:p>
       <w:pPr>
@@ -3190,10 +3181,28 @@
         <w:spacing w:line="360" w:lineRule="auto"/>
       </w:pPr>
       <w:r>
-        <w:t>In Assembler Programmiert man größtenteils mit einfachen Funktionen wie dem Addieren oder Subtrahieren zweier Werte.</w:t>
-      </w:r>
-      <w:r>
-        <w:t xml:space="preserve"> Auch Bit-weise Operationen wie „Und“, „Oder“ oder „</w:t>
+        <w:t xml:space="preserve">In Assembler </w:t>
+      </w:r>
+      <w:r>
+        <w:t>wird</w:t>
+      </w:r>
+      <w:r>
+        <w:t xml:space="preserve"> größtenteils mit einfachen Funktionen wie dem Addieren oder Subtrahieren zweier Werte</w:t>
+      </w:r>
+      <w:r>
+        <w:t xml:space="preserve"> programmiert</w:t>
+      </w:r>
+      <w:r>
+        <w:t>.</w:t>
+      </w:r>
+      <w:r>
+        <w:t xml:space="preserve"> Auch Bit-weise Operationen wie „Und“, „Oder“ </w:t>
+      </w:r>
+      <w:r>
+        <w:t>und</w:t>
+      </w:r>
+      <w:r>
+        <w:t xml:space="preserve"> „</w:t>
       </w:r>
       <w:proofErr w:type="spellStart"/>
       <w:r>
@@ -3212,7 +3221,13 @@
         </w:rPr>
       </w:pPr>
       <w:r>
-        <w:t xml:space="preserve">Der entstehende Assembler-Code wird danach Kompiliert, also Übersetzt, um dann direkt auf dem Chip ausgeführt zu werden. Das sogenannte Kompilat, also das Übersetzte Programm, ist dann in Maschinensprache geschrieben und für einen Menschen nicht mehr zu lesen. Lediglich die Micro </w:t>
+        <w:t xml:space="preserve">Der </w:t>
+      </w:r>
+      <w:r>
+        <w:t>entstandene</w:t>
+      </w:r>
+      <w:r>
+        <w:t xml:space="preserve"> Assembler-Code wird danach Kompiliert, also Übersetzt, um direkt auf dem Chip ausgeführt zu werden. Das sogenannte Kompilat, also das Übersetzte Programm, ist dann in Maschinensprache geschrieben und für einen Menschen nicht mehr zu lesen. Lediglich die Micro </w:t>
       </w:r>
       <w:r>
         <w:t xml:space="preserve"> </w:t>
@@ -3247,11 +3262,11 @@
         <w:pStyle w:val="berschrift2"/>
         <w:spacing w:line="360" w:lineRule="auto"/>
       </w:pPr>
-      <w:bookmarkStart w:id="5" w:name="_Toc409770811"/>
+      <w:bookmarkStart w:id="4" w:name="_Toc409770811"/>
       <w:r>
         <w:t>8051 Micro Controller</w:t>
       </w:r>
-      <w:bookmarkEnd w:id="5"/>
+      <w:bookmarkEnd w:id="4"/>
     </w:p>
     <w:p>
       <w:pPr>
@@ -3263,14 +3278,50 @@
         <w:spacing w:line="360" w:lineRule="auto"/>
       </w:pPr>
       <w:r>
-        <w:t>Der 8051 Micro Controller gehört zu der von Intel Micro Controller Familie MCS-51 und wurde im Laufe der 80er Jahre eingeführt. Bei ihm handelt es sich um einen 8-Bit Micro Controller, was bedeutet, dass er mit einer Wortlänge von 8-Bit arbeitet, und diese 8-Bit Wörter während eines Taktes verarbeiten kann.</w:t>
+        <w:t>Der 8051 Micro Controller gehört zu der von Intel Micro Controller Familie MCS</w:t>
+      </w:r>
+      <w:r>
+        <w:t>-51 und wurde im Laufe der 80er-</w:t>
+      </w:r>
+      <w:r>
+        <w:t xml:space="preserve">Jahre eingeführt. </w:t>
+      </w:r>
+      <w:r>
+        <w:t>Dabei</w:t>
+      </w:r>
+      <w:r>
+        <w:t xml:space="preserve"> handelt es sich um einen 8-Bit Micro Controller, was bedeutet, dass </w:t>
+      </w:r>
+      <w:r>
+        <w:t>dieser</w:t>
+      </w:r>
+      <w:r>
+        <w:t xml:space="preserve"> mit </w:t>
+      </w:r>
+      <w:r>
+        <w:t xml:space="preserve">8-Bit langen Wörtern </w:t>
+      </w:r>
+      <w:r>
+        <w:t xml:space="preserve">arbeitet, </w:t>
+      </w:r>
+      <w:r>
+        <w:t>welche</w:t>
+      </w:r>
+      <w:r>
+        <w:t xml:space="preserve"> während eines Taktes verarbeiten kann.</w:t>
       </w:r>
       <w:r>
         <w:t xml:space="preserve"> </w:t>
       </w:r>
       <w:r>
         <w:br/>
-        <w:t>Heutzutage kommen immer noch viele Prozessoren mit 8-Bit Technologie zum Einsatz, so zum Beispiel bei einer Vielzahl von USB-Peripherie. Diese werden aber nichtmehr alle von Intel hergestellt. Neben Derivaten von</w:t>
+        <w:t>Heutzutage kommen immer noch viele Prozessoren mit 8-Bit Technologie zum Einsatz, so zum Beispiel bei einer Vielzahl von USB-Peripherie. Diese werden aber nicht</w:t>
+      </w:r>
+      <w:r>
+        <w:t xml:space="preserve"> </w:t>
+      </w:r>
+      <w:r>
+        <w:t>mehr alle von Intel hergestellt. Neben Derivaten von</w:t>
       </w:r>
       <w:r>
         <w:t xml:space="preserve"> Firmen wie</w:t>
@@ -3279,7 +3330,13 @@
         <w:t xml:space="preserve"> Texas Instruments und Motorola </w:t>
       </w:r>
       <w:r>
-        <w:t>gibt es natürlich auch andere Micro Controller, die auf 8-Bit Technologie setzten und gerade für eingebettete Systeme sehr beliebt sind.</w:t>
+        <w:t>gibt es natürlich auch andere Micro Controller,</w:t>
+      </w:r>
+      <w:r>
+        <w:t xml:space="preserve"> die auf 8-Bit Technologie setz</w:t>
+      </w:r>
+      <w:r>
+        <w:t>en und gerade für eingebettete Systeme sehr beliebt sind.</w:t>
       </w:r>
     </w:p>
     <w:p>
@@ -3304,7 +3361,34 @@
         <w:spacing w:line="360" w:lineRule="auto"/>
       </w:pPr>
       <w:r>
-        <w:t xml:space="preserve">Des Weiteren verfügt er noch über Anschlüsse einen externen Takt für die Timer anzuschließen, wobei für diesen Anwendungsbereich der interne Timer ausreichend Genauigkeit liefert und eine Datenleitung um auf einen externen zusätzlichen Ram zuzugreifen. </w:t>
+        <w:t>Des Weiteren verfügt er noch über</w:t>
+      </w:r>
+      <w:r>
+        <w:t xml:space="preserve"> spezielle</w:t>
+      </w:r>
+      <w:r>
+        <w:t xml:space="preserve"> Anschlüsse</w:t>
+      </w:r>
+      <w:r>
+        <w:t>, um</w:t>
+      </w:r>
+      <w:r>
+        <w:t xml:space="preserve"> einen externen Takt für die Timer anzuschließen</w:t>
+      </w:r>
+      <w:r>
+        <w:t xml:space="preserve"> und eine Datenleitung, um auf einen externen zusätzlichen RAM zuzugreifen. Für </w:t>
+      </w:r>
+      <w:r>
+        <w:t xml:space="preserve">diesen Anwendungsbereich </w:t>
+      </w:r>
+      <w:r>
+        <w:t xml:space="preserve">liefert </w:t>
+      </w:r>
+      <w:r>
+        <w:t>der interne Timer</w:t>
+      </w:r>
+      <w:r>
+        <w:t xml:space="preserve"> jedoch ausreichend Genauigkeit.</w:t>
       </w:r>
     </w:p>
     <w:p>
@@ -3354,42 +3438,42 @@
           <w:rFonts w:asciiTheme="majorHAnsi" w:hAnsiTheme="majorHAnsi"/>
         </w:rPr>
       </w:pPr>
-      <w:bookmarkStart w:id="6" w:name="_Toc409770812"/>
+      <w:bookmarkStart w:id="5" w:name="_Toc409770812"/>
       <w:r>
         <w:rPr>
           <w:rFonts w:asciiTheme="majorHAnsi" w:hAnsiTheme="majorHAnsi"/>
         </w:rPr>
         <w:t>Konzept</w:t>
       </w:r>
+      <w:bookmarkEnd w:id="5"/>
+    </w:p>
+    <w:p/>
+    <w:p>
+      <w:pPr>
+        <w:pStyle w:val="berschrift2"/>
+      </w:pPr>
+      <w:bookmarkStart w:id="6" w:name="_Toc409770813"/>
+      <w:r>
+        <w:t>Architektur</w:t>
+      </w:r>
       <w:bookmarkEnd w:id="6"/>
     </w:p>
     <w:p/>
     <w:p>
+      <w:r>
+        <w:t>Hier steht dann was wo angeschlossen ist und welche Voraussetzungen getroffen wurden.</w:t>
+      </w:r>
+    </w:p>
+    <w:p/>
+    <w:p>
       <w:pPr>
         <w:pStyle w:val="berschrift2"/>
       </w:pPr>
-      <w:bookmarkStart w:id="7" w:name="_Toc409770813"/>
-      <w:r>
-        <w:t>Architektur</w:t>
+      <w:bookmarkStart w:id="7" w:name="_Toc409770814"/>
+      <w:r>
+        <w:t>Programmablaufplan</w:t>
       </w:r>
       <w:bookmarkEnd w:id="7"/>
-    </w:p>
-    <w:p/>
-    <w:p>
-      <w:r>
-        <w:t>Hier steht dann was wo angeschlossen ist und welche Voraussetzungen getroffen wurden.</w:t>
-      </w:r>
-    </w:p>
-    <w:p/>
-    <w:p>
-      <w:pPr>
-        <w:pStyle w:val="berschrift2"/>
-      </w:pPr>
-      <w:bookmarkStart w:id="8" w:name="_Toc409770814"/>
-      <w:r>
-        <w:t>Programmablaufplan</w:t>
-      </w:r>
-      <w:bookmarkEnd w:id="8"/>
     </w:p>
     <w:p/>
     <w:p>
@@ -3424,15 +3508,60 @@
           <w:rFonts w:asciiTheme="majorHAnsi" w:hAnsiTheme="majorHAnsi"/>
         </w:rPr>
       </w:pPr>
-      <w:bookmarkStart w:id="9" w:name="_Toc409770815"/>
+      <w:bookmarkStart w:id="8" w:name="_Toc409770815"/>
       <w:r>
         <w:rPr>
           <w:rFonts w:asciiTheme="majorHAnsi" w:hAnsiTheme="majorHAnsi"/>
         </w:rPr>
         <w:t>Implementierung</w:t>
       </w:r>
+      <w:bookmarkEnd w:id="8"/>
+    </w:p>
+    <w:p>
+      <w:pPr>
+        <w:spacing w:line="360" w:lineRule="auto"/>
+      </w:pPr>
+    </w:p>
+    <w:p>
+      <w:pPr>
+        <w:spacing w:line="360" w:lineRule="auto"/>
+      </w:pPr>
+      <w:r>
+        <w:t>Hier stehen grundlegende Dinge zur Implementierung und alles bis zu den Interrupts</w:t>
+      </w:r>
+    </w:p>
+    <w:p>
+      <w:pPr>
+        <w:spacing w:line="360" w:lineRule="auto"/>
+      </w:pPr>
+    </w:p>
+    <w:p>
+      <w:pPr>
+        <w:pStyle w:val="berschrift2"/>
+      </w:pPr>
+      <w:bookmarkStart w:id="9" w:name="_Toc409770816"/>
+      <w:r>
+        <w:t>Interrupt</w:t>
+      </w:r>
       <w:bookmarkEnd w:id="9"/>
     </w:p>
+    <w:p/>
+    <w:p>
+      <w:r>
+        <w:t>Hier steht alles über den Sensor, der am externen Interrupt angeschlossen ist.</w:t>
+      </w:r>
+    </w:p>
+    <w:p/>
+    <w:p>
+      <w:pPr>
+        <w:pStyle w:val="berschrift3"/>
+      </w:pPr>
+      <w:bookmarkStart w:id="10" w:name="_Toc409770817"/>
+      <w:r>
+        <w:t>Timer Interrupt</w:t>
+      </w:r>
+      <w:bookmarkEnd w:id="10"/>
+    </w:p>
     <w:p>
       <w:pPr>
         <w:spacing w:line="360" w:lineRule="auto"/>
@@ -3443,68 +3572,80 @@
         <w:spacing w:line="360" w:lineRule="auto"/>
       </w:pPr>
       <w:r>
-        <w:t>Hier stehen grundlegende Dinge zur Implementierung und alles bis zu den Interrupts</w:t>
+        <w:t>Zur Realisierung der Fahrstuhlsteuerung ist es zweckmäßig</w:t>
+      </w:r>
+      <w:r>
+        <w:t>,</w:t>
+      </w:r>
+      <w:r>
+        <w:t xml:space="preserve"> sowohl die Tasten zum Rufen des Fahrstuhls und zur Stockwerkwahl</w:t>
+      </w:r>
+      <w:r>
+        <w:t>,</w:t>
+      </w:r>
+      <w:r>
+        <w:t xml:space="preserve"> a</w:t>
+      </w:r>
+      <w:bookmarkStart w:id="11" w:name="_GoBack"/>
+      <w:bookmarkEnd w:id="11"/>
+      <w:r>
+        <w:t xml:space="preserve">ls auch die Sensoren der Tür, also die Lichtschranke und der Berührungssensor an der Tür, über  </w:t>
+      </w:r>
+      <w:r>
+        <w:t>e</w:t>
+      </w:r>
+      <w:r>
+        <w:t xml:space="preserve">xterne Interrupts an dem Micro Controller anzuschließen. Dies setzt allerdings voraus, dass genügend Eingänge für </w:t>
+      </w:r>
+      <w:r>
+        <w:t>e</w:t>
+      </w:r>
+      <w:r>
+        <w:t xml:space="preserve">xterne Interrupts zur Verfügung stehen.  Da der für diese Lösung eingesetzte 8051 lediglich über zwei </w:t>
+      </w:r>
+      <w:r>
+        <w:t>e</w:t>
+      </w:r>
+      <w:r>
+        <w:t xml:space="preserve">xterne Interrupts verfügt  und die Zahl der Sensoren und Tasten deutlich größer ist, muss </w:t>
+      </w:r>
+      <w:r>
+        <w:t>mit so genanntem</w:t>
+      </w:r>
+      <w:r>
+        <w:t xml:space="preserve"> Polling gearbeitet werden. D</w:t>
+      </w:r>
+      <w:r>
+        <w:t>as heißt, es wird immer wieder ge</w:t>
+      </w:r>
+      <w:r>
+        <w:t>prüft</w:t>
+      </w:r>
+      <w:r>
+        <w:t>,</w:t>
+      </w:r>
+      <w:r>
+        <w:t xml:space="preserve"> welche Werte anliegen. </w:t>
       </w:r>
     </w:p>
     <w:p>
       <w:pPr>
         <w:spacing w:line="360" w:lineRule="auto"/>
       </w:pPr>
-    </w:p>
-    <w:p>
-      <w:pPr>
-        <w:pStyle w:val="berschrift2"/>
-      </w:pPr>
-      <w:bookmarkStart w:id="10" w:name="_Toc409770816"/>
-      <w:r>
-        <w:t>Interrupt</w:t>
-      </w:r>
-      <w:bookmarkEnd w:id="10"/>
-    </w:p>
-    <w:p/>
-    <w:p>
-      <w:r>
-        <w:t>Hier steht alles über den Sensor, der am externen Interrupt angeschlossen ist.</w:t>
-      </w:r>
-    </w:p>
-    <w:p/>
-    <w:p>
-      <w:pPr>
-        <w:pStyle w:val="berschrift3"/>
-      </w:pPr>
-      <w:bookmarkStart w:id="11" w:name="_Toc409770817"/>
-      <w:r>
-        <w:t>Timer Interrupt</w:t>
-      </w:r>
-      <w:bookmarkEnd w:id="11"/>
-    </w:p>
-    <w:p>
-      <w:pPr>
+      <w:r>
+        <w:t>Folgende Probleme können hierbei auftreten:</w:t>
+      </w:r>
+    </w:p>
+    <w:p>
+      <w:pPr>
+        <w:pStyle w:val="Listenabsatz"/>
+        <w:numPr>
+          <w:ilvl w:val="0"/>
+          <w:numId w:val="6"/>
+        </w:numPr>
         <w:spacing w:line="360" w:lineRule="auto"/>
       </w:pPr>
-    </w:p>
-    <w:p>
-      <w:pPr>
-        <w:spacing w:line="360" w:lineRule="auto"/>
-      </w:pPr>
-      <w:r>
-        <w:t xml:space="preserve">Zur Realisierung der Fahrstuhlsteuerung ist es zweckmäßig sowohl die Tasten zum Rufen des Fahrstuhls und zur Stockwerkwahl als auch die Sensoren der Tür, also die Lichtschranke und der Berührungssensor an der Tür, über  Externe Interrupts an dem Micro Controller anzuschließen. Dies setzt allerdings voraus, dass genügend Eingänge für Externe Interrupts zur Verfügung stehen.  Da der für diese Lösung eingesetzte 8051 lediglich über zwei Externe Interrupts verfügt,  und die Zahl der Sensoren und Tasten deutlich größer ist, muss über so genanntes Polling gearbeitet werden. Das heißt, es wird immer wieder überprüft welche Werte anliegen. </w:t>
-      </w:r>
-    </w:p>
-    <w:p>
-      <w:pPr>
-        <w:spacing w:line="360" w:lineRule="auto"/>
-      </w:pPr>
-      <w:r>
-        <w:t>Folgende Probleme können hierbei auftreten:</w:t>
-      </w:r>
-    </w:p>
-    <w:p>
-      <w:pPr>
-        <w:spacing w:line="360" w:lineRule="auto"/>
-      </w:pPr>
-      <w:r>
-        <w:tab/>
+      <w:r>
         <w:t>Systemauslastung:</w:t>
       </w:r>
     </w:p>
@@ -3524,14 +3665,7 @@
       </w:r>
       <w:r>
         <w:tab/>
-      </w:r>
-      <w:proofErr w:type="spellStart"/>
-      <w:r>
-        <w:t>Überprüfen</w:t>
-      </w:r>
-      <w:proofErr w:type="spellEnd"/>
-      <w:r>
-        <w:t xml:space="preserve">, selbst wenn dieser Vorgang nicht nötig wäre, da die Eingänge </w:t>
+        <w:t xml:space="preserve">Überprüfen, selbst wenn dieser Vorgang nicht nötig wäre, da die Eingänge </w:t>
       </w:r>
       <w:r>
         <w:tab/>
@@ -3552,15 +3686,25 @@
       </w:r>
       <w:r>
         <w:tab/>
-        <w:t>Code steht eine CPU Auslastung von 100% herrscht.</w:t>
-      </w:r>
-    </w:p>
-    <w:p>
-      <w:pPr>
+        <w:t>Code steht</w:t>
+      </w:r>
+      <w:r>
+        <w:t>,</w:t>
+      </w:r>
+      <w:r>
+        <w:t xml:space="preserve"> eine CPU Auslastung von 100% herrscht.</w:t>
+      </w:r>
+    </w:p>
+    <w:p>
+      <w:pPr>
+        <w:pStyle w:val="Listenabsatz"/>
+        <w:numPr>
+          <w:ilvl w:val="0"/>
+          <w:numId w:val="6"/>
+        </w:numPr>
         <w:spacing w:line="360" w:lineRule="auto"/>
       </w:pPr>
       <w:r>
-        <w:tab/>
         <w:t>Ereignisdauer zu kurz:</w:t>
       </w:r>
     </w:p>
@@ -3612,7 +3756,31 @@
         <w:spacing w:line="360" w:lineRule="auto"/>
       </w:pPr>
       <w:r>
-        <w:t xml:space="preserve">Diesen Problemen kann man allerdings dadurch entgegenwirken, indem die Polling Routine nach Ablauf einer bestimmten Zeit von einem Timer Interrupt ausgeführt wird. Hierbei empfiehlt es sich die Verwendung von Intervallen zwischen 5ms und 20ms. Ist der Intervall zu groß, so kann es sein, dass ein kurzer Tastendruck nicht erkannt wird. Ist der Intervall zu klein, so kann es sein, dass die übrigen Befehle nicht schnell genug ausgeführt werden. </w:t>
+        <w:t>Diesen Problemen kann man allerdings dadurch entgegenwirken, indem die Polling Routine nach Ablauf einer bestimmten Zeit von einem Timer Interrupt ausgeführt wird. Hierbei empfiehlt sich die Verwendung von Intervallen zwischen 5</w:t>
+      </w:r>
+      <w:r>
+        <w:t xml:space="preserve"> </w:t>
+      </w:r>
+      <w:r>
+        <w:t>ms und 20</w:t>
+      </w:r>
+      <w:r>
+        <w:t xml:space="preserve"> ms.</w:t>
+      </w:r>
+      <w:r>
+        <w:t xml:space="preserve"> </w:t>
+      </w:r>
+      <w:r>
+        <w:t>Ist das</w:t>
+      </w:r>
+      <w:r>
+        <w:t xml:space="preserve"> Intervall zu groß, so kann es sein, dass ein kurzer Tastendruck nicht erkannt wird. Ist d</w:t>
+      </w:r>
+      <w:r>
+        <w:t>as</w:t>
+      </w:r>
+      <w:r>
+        <w:t xml:space="preserve"> Intervall zu klein, so kann es sein, dass die übrigen Befehle nicht schnell genug ausgeführt werden. </w:t>
       </w:r>
     </w:p>
     <w:p>
@@ -3620,7 +3788,19 @@
         <w:spacing w:line="360" w:lineRule="auto"/>
       </w:pPr>
       <w:r>
-        <w:t>Durch den Aufruf durch einen Timer Interrupt ist es sogar möglich innerhalb eines andern Interrupts den Timer Interrupt auszuführen, wodurch ungeplante, längere Pausen vermieden werden können. Außerdem bleibt die Prozessorauslastung relativ niedrig, sofern das Programm derzeit keinen Befehl ausführen muss.</w:t>
+        <w:t>Durch den Aufruf durch einen Timer Interrupt ist es möglich</w:t>
+      </w:r>
+      <w:r>
+        <w:t>,</w:t>
+      </w:r>
+      <w:r>
+        <w:t xml:space="preserve"> innerhalb eines ander</w:t>
+      </w:r>
+      <w:r>
+        <w:t>e</w:t>
+      </w:r>
+      <w:r>
+        <w:t>n Interrupts den Timer Interrupt auszuführen, wodurch ungeplante, längere Pausen vermieden werden können. Außerdem bleibt die Prozessorauslastung relativ niedrig, sofern das Programm derzeit keinen Befehl ausführen muss.</w:t>
       </w:r>
     </w:p>
     <w:p>
@@ -3628,7 +3808,25 @@
         <w:spacing w:line="360" w:lineRule="auto"/>
       </w:pPr>
       <w:r>
-        <w:t>Es empfiehlt sich die Tasten von den Türsensoren zu trennen und da der Micro Controller über 2 Timer Interrupts verfügt werden diese in 2 verschiedenen Timer Interrupt Service Routinen überprüft die durch 2 verschiedene Timer Interrupts ausgelöst werden.</w:t>
+        <w:t>Es empfiehlt sich die Tasten von den Türsensoren zu trennen</w:t>
+      </w:r>
+      <w:r>
+        <w:t>,</w:t>
+      </w:r>
+      <w:r>
+        <w:t xml:space="preserve"> da der Micro Controller über 2 Timer Interrupts verfügt</w:t>
+      </w:r>
+      <w:r>
+        <w:t>,</w:t>
+      </w:r>
+      <w:r>
+        <w:t xml:space="preserve"> werden diese in 2 verschiedenen Timer Interrupt Service Routinen überprüft</w:t>
+      </w:r>
+      <w:r>
+        <w:t>,</w:t>
+      </w:r>
+      <w:r>
+        <w:t xml:space="preserve"> die durch 2 verschiedene Timer Interrupts ausgelöst werden.</w:t>
       </w:r>
     </w:p>
     <w:p>
@@ -3641,7 +3839,13 @@
         <w:spacing w:line="360" w:lineRule="auto"/>
       </w:pPr>
       <w:r>
-        <w:t xml:space="preserve">Der 8051 Micro Controller verfügt über 2 Timer, Timer0 und Timer1. </w:t>
+        <w:t xml:space="preserve">Der 8051 Micro </w:t>
+      </w:r>
+      <w:r>
+        <w:t>Controller verfügt über 2 Timer:</w:t>
+      </w:r>
+      <w:r>
+        <w:t xml:space="preserve"> Timer0 und Timer1. </w:t>
       </w:r>
     </w:p>
     <w:p>
@@ -3649,7 +3853,25 @@
         <w:spacing w:line="360" w:lineRule="auto"/>
       </w:pPr>
       <w:r>
-        <w:t xml:space="preserve">Die Timer zählen Rückwärts und sind in 2 hälften unterteilt. So gibt für den Timer0 zum einen TL0, welcher für Timer0_Low steht und von einer 8-Bit Zahl dargestellt wird und zum anderen TH0, welcher für Timer0_High steht. Dieser stellt auch </w:t>
+        <w:t xml:space="preserve">Die Timer zählen </w:t>
+      </w:r>
+      <w:r>
+        <w:t>r</w:t>
+      </w:r>
+      <w:r>
+        <w:t xml:space="preserve">ückwärts und sind in 2 </w:t>
+      </w:r>
+      <w:r>
+        <w:t>H</w:t>
+      </w:r>
+      <w:r>
+        <w:t xml:space="preserve">älften unterteilt. So gibt für den Timer0 zum einen TL0, </w:t>
+      </w:r>
+      <w:r>
+        <w:t>was</w:t>
+      </w:r>
+      <w:r>
+        <w:t xml:space="preserve"> für Timer0_Low steht und von einer 8-Bit Zahl dargestellt wird und zum anderen TH0, welcher für Timer0_High steht. Dieser stellt auch </w:t>
       </w:r>
       <w:proofErr w:type="gramStart"/>
       <w:r>
@@ -3657,7 +3879,13 @@
       </w:r>
       <w:proofErr w:type="gramEnd"/>
       <w:r>
-        <w:t xml:space="preserve"> 8-Bit Zahl dar. Beide Timer verfügen über 2 Modi .Im Modus 1 werden beide 8-Bit Zahlen zusammen genommen und stellen somit einen 16-bit Zähler dar, bei dem TH0 immer dann reduziert wird, sobald TL0 überläuft. Hierbei muss allerdings der Timer bei jedem Überlauf manuell neu initialisiert werden.</w:t>
+        <w:t xml:space="preserve"> 8-Bit Zahl dar. Beide Timer verfügen über 2 Modi.</w:t>
+      </w:r>
+      <w:r>
+        <w:t xml:space="preserve"> </w:t>
+      </w:r>
+      <w:r>
+        <w:t>Im Modus 1 werden beide 8-Bit Zahlen zusammen genommen und stellen somit einen 16-bit Zähler dar, bei dem TH0 immer reduziert wird, sobald TL0 überläuft. Hierbei muss allerdings der Timer bei jedem Überlauf manuell neu initialisiert werden.</w:t>
       </w:r>
     </w:p>
     <w:p>
@@ -3689,7 +3917,13 @@
         <w:spacing w:line="360" w:lineRule="auto"/>
       </w:pPr>
       <w:r>
-        <w:t xml:space="preserve">Der 8051 wird in der Regel mit 12MHz betrieben und zum Ausführen eines Befehls werden mindestens 12 </w:t>
+        <w:t>Der 8051 wird in der Regel mit 12</w:t>
+      </w:r>
+      <w:r>
+        <w:t xml:space="preserve"> </w:t>
+      </w:r>
+      <w:r>
+        <w:t xml:space="preserve">MHz betrieben und zum Ausführen eines Befehls werden mindestens 12 </w:t>
       </w:r>
       <w:proofErr w:type="spellStart"/>
       <w:r>
@@ -3697,7 +3931,13 @@
       </w:r>
       <w:proofErr w:type="spellEnd"/>
       <w:r>
-        <w:t xml:space="preserve"> benötigt. Das bedeutet, dass nach etwa 1 Micro Sekunde ein Befehl abgearbeitet sein sollte. In einer Millisekunde werden also 100 Befehle abgearbeitet.</w:t>
+        <w:t xml:space="preserve"> benötigt. Das bedeutet, dass nach etwa 1 Micro Sekunde ein Befehl abgearbeitet sein sollte. In einer Millisekunde werden also 100</w:t>
+      </w:r>
+      <w:r>
+        <w:t>0</w:t>
+      </w:r>
+      <w:r>
+        <w:t xml:space="preserve"> Befehle abgearbeitet.</w:t>
       </w:r>
     </w:p>
     <w:p>
@@ -3705,7 +3945,16 @@
         <w:spacing w:line="360" w:lineRule="auto"/>
       </w:pPr>
       <w:r>
-        <w:t xml:space="preserve">Möchte man nun 5 Millisekunden abstände, so muss der Timer von 1000 auf 0 Zählen. Dafür reichen allerdings die 8-Bit oder 256 Werte nicht aus. </w:t>
+        <w:t xml:space="preserve">Möchte man nun 5 Millisekunden abstände, so muss der Timer von </w:t>
+      </w:r>
+      <w:r>
+        <w:t>5</w:t>
+      </w:r>
+      <w:r>
+        <w:t>0</w:t>
+      </w:r>
+      <w:r>
+        <w:t xml:space="preserve">00 auf 0 Zählen. Dafür reichen allerdings die 8-Bit oder 256 Werte nicht aus. </w:t>
       </w:r>
     </w:p>
     <w:p>
@@ -3713,7 +3962,13 @@
         <w:spacing w:line="360" w:lineRule="auto"/>
       </w:pPr>
       <w:r>
-        <w:t>Aus diesem Grund ist es nötig die Werte auf beide Timer hälften aufzuteilen, und den Timer im Modus 1 zu betreiben, sodass (TL0+1)*(TH0+1) = 500.</w:t>
+        <w:t>Aus diesem Grund ist es nötig die Werte auf beide Timer hälften aufzuteilen, und den Timer im Modus 1 zu betreiben, sodass (TL0+1)*(TH0+1) = 50</w:t>
+      </w:r>
+      <w:r>
+        <w:t>0</w:t>
+      </w:r>
+      <w:r>
+        <w:t>0.</w:t>
       </w:r>
     </w:p>
     <w:p>
@@ -3721,7 +3976,19 @@
         <w:spacing w:line="360" w:lineRule="auto"/>
       </w:pPr>
       <w:r>
-        <w:t>Im Falle des Timer0 für die Türsensoren ergibt sich also folgende Rechnung: (249+1)*(1+1) = 500</w:t>
+        <w:t>Im Falle des Timer0 für die Türsensoren ergibt sich also folgende Rechnung: (249+1)*(</w:t>
+      </w:r>
+      <w:r>
+        <w:t>9</w:t>
+      </w:r>
+      <w:r>
+        <w:t>+1) = 50</w:t>
+      </w:r>
+      <w:r>
+        <w:t>0</w:t>
+      </w:r>
+      <w:r>
+        <w:t>0</w:t>
       </w:r>
     </w:p>
     <w:p>
@@ -3729,20 +3996,47 @@
         <w:spacing w:line="360" w:lineRule="auto"/>
       </w:pPr>
       <w:r>
-        <w:t>Aus diesem Grund hat man sich dafür entschlossen für die Türsensoren Timer0 in Modus2, TL0 mit 249 und TH0 mit 1 zu initialisieren.</w:t>
+        <w:t xml:space="preserve">Aus diesem Grund hat man sich dafür entschlossen für die Türsensoren Timer0 in Modus2, TL0 mit 249 und TH0 mit </w:t>
+      </w:r>
+      <w:r>
+        <w:t>9</w:t>
+      </w:r>
+      <w:r>
+        <w:t xml:space="preserve"> zu initialisieren.</w:t>
       </w:r>
     </w:p>
     <w:p>
       <w:pPr>
         <w:spacing w:line="360" w:lineRule="auto"/>
       </w:pPr>
+      <w:r>
+        <w:t>Der Timer für die Tasten wird Timer1 sein, der auch</w:t>
+      </w:r>
+      <w:r>
+        <w:t xml:space="preserve"> in Modus 1 initialisiert wird, denn auch in diesem Fall</w:t>
+      </w:r>
+      <w:r>
+        <w:t xml:space="preserve"> genügen die 256 Werte des TL1 nicht, sodass nicht auf das Auto Reload des Modus1 Zurückgegriffen werden kann. Also müssen in beiden Fällen die Timer im Laufe der Service Routine neu initialisiert werden.</w:t>
+      </w:r>
     </w:p>
     <w:p>
       <w:pPr>
         <w:spacing w:line="360" w:lineRule="auto"/>
       </w:pPr>
       <w:r>
-        <w:t>Der Timer für die Tasten wird Timer1 sein, der auch in Modus 1 initialisiert wird. Die WerteTL1 und TH1 werden mit 249 und 3 initialisiert.</w:t>
+        <w:t>Die WerteTL1 und TH1 wer</w:t>
+      </w:r>
+      <w:r>
+        <w:t xml:space="preserve">den mit 249 und </w:t>
+      </w:r>
+      <w:r>
+        <w:t>19</w:t>
+      </w:r>
+      <w:r>
+        <w:t xml:space="preserve"> initialisiert, </w:t>
+      </w:r>
+      <w:r>
+        <w:t>wodurch 10000 Berechnungen durchgeführt werden. Zum Erfassen der Tasten genügt eine Überprüfung im 10 ms Takt.</w:t>
       </w:r>
     </w:p>
     <w:p>
@@ -3754,7 +4048,24 @@
       </w:r>
       <w:r>
         <w:br/>
-        <w:t>So ist es wichtiger dass die Tür wieder auf geht, sollte der Türsensor berührt oder die Lichtschranke durchbrochen werden, als dass der Knopfdruck erkannt wird.</w:t>
+      </w:r>
+      <w:r>
+        <w:t>Denn</w:t>
+      </w:r>
+      <w:r>
+        <w:t xml:space="preserve"> es</w:t>
+      </w:r>
+      <w:r>
+        <w:t xml:space="preserve"> ist</w:t>
+      </w:r>
+      <w:r>
+        <w:t xml:space="preserve"> wichtiger</w:t>
+      </w:r>
+      <w:r>
+        <w:t>,</w:t>
+      </w:r>
+      <w:r>
+        <w:t xml:space="preserve"> dass die Tür wieder auf geht, sollte der Türsensor berührt oder die Lichtschranke durchbrochen werden, als dass der Knopfdruck erkannt wird.</w:t>
       </w:r>
     </w:p>
     <w:p>
@@ -3830,27 +4141,14 @@
       <w:r>
         <w:t xml:space="preserve">Abbildung </w:t>
       </w:r>
-      <w:r>
-        <w:fldChar w:fldCharType="begin"/>
-      </w:r>
-      <w:r>
-        <w:instrText xml:space="preserve"> SEQ Abbildung \* ARABIC </w:instrText>
-      </w:r>
-      <w:r>
-        <w:fldChar w:fldCharType="separate"/>
-      </w:r>
-      <w:r>
-        <w:rPr>
-          <w:noProof/>
-        </w:rPr>
-        <w:t>1</w:t>
-      </w:r>
-      <w:r>
-        <w:rPr>
-          <w:noProof/>
-        </w:rPr>
-        <w:fldChar w:fldCharType="end"/>
-      </w:r>
+      <w:fldSimple w:instr=" SEQ Abbildung \* ARABIC ">
+        <w:r>
+          <w:rPr>
+            <w:noProof/>
+          </w:rPr>
+          <w:t>1</w:t>
+        </w:r>
+      </w:fldSimple>
       <w:r>
         <w:t xml:space="preserve">: Interrupt Priorität </w:t>
       </w:r>
@@ -3881,61 +4179,6 @@
           </w:r>
         </w:sdtContent>
       </w:sdt>
-    </w:p>
-    <w:p>
-      <w:pPr>
-        <w:spacing w:line="360" w:lineRule="auto"/>
-      </w:pPr>
-    </w:p>
-    <w:p>
-      <w:pPr>
-        <w:spacing w:line="360" w:lineRule="auto"/>
-      </w:pPr>
-    </w:p>
-    <w:p>
-      <w:pPr>
-        <w:spacing w:line="360" w:lineRule="auto"/>
-      </w:pPr>
-      <w:r>
-        <w:t>Auch hierfür genügen die 256 Werte des TL1 nicht, sodass nicht auf das Auto Reload des Modus1 Zurückgegriffen werden kann.</w:t>
-      </w:r>
-    </w:p>
-    <w:p>
-      <w:pPr>
-        <w:spacing w:line="360" w:lineRule="auto"/>
-      </w:pPr>
-      <w:r>
-        <w:t>Also müssen in beiden Fällen die Timer im Laufe der Service Routine neu initialisiert werden.</w:t>
-      </w:r>
-    </w:p>
-    <w:p>
-      <w:pPr>
-        <w:spacing w:line="360" w:lineRule="auto"/>
-      </w:pPr>
-      <w:r>
-        <w:t>Um einen Wert von 500 zu erreichen genügt es TL1 mit 250 und TH1 mit 1 zu initialisieren, da dies ein Zählen der gewünschten 500 Werte bewerkstelligt.</w:t>
-      </w:r>
-    </w:p>
-    <w:p>
-      <w:pPr>
-        <w:spacing w:line="360" w:lineRule="auto"/>
-      </w:pPr>
-    </w:p>
-    <w:p>
-      <w:pPr>
-        <w:spacing w:line="360" w:lineRule="auto"/>
-      </w:pPr>
-      <w:r>
-        <w:t>(8051 arbeitet mit 12mHz. 1 Befehl benötigt in der Regel 12 oder mehr Takte -&gt; Man kann etwa davon ausgehen 1 Befehl pro Micro Sekunde -&gt; 100 Befehle in einer Millisekunde)</w:t>
-      </w:r>
-    </w:p>
-    <w:p>
-      <w:pPr>
-        <w:spacing w:line="360" w:lineRule="auto"/>
-      </w:pPr>
-      <w:r>
-        <w:t>Also muss der Zähler im einen Fall bis 500 Zählen und im anderen bis 1.000!</w:t>
-      </w:r>
     </w:p>
     <w:p>
       <w:pPr>
@@ -4354,102 +4597,16 @@
     </w:lvl>
   </w:abstractNum>
   <w:abstractNum w:abstractNumId="1">
-    <w:nsid w:val="4EF41E5B"/>
+    <w:nsid w:val="0C1827FB"/>
     <w:multiLevelType w:val="hybridMultilevel"/>
-    <w:tmpl w:val="5F70D714"/>
-    <w:lvl w:ilvl="0" w:tplc="0407000F">
-      <w:start w:val="1"/>
-      <w:numFmt w:val="decimal"/>
-      <w:lvlText w:val="%1."/>
-      <w:lvlJc w:val="left"/>
-      <w:pPr>
-        <w:ind w:left="720" w:hanging="360"/>
-      </w:pPr>
-    </w:lvl>
-    <w:lvl w:ilvl="1" w:tplc="04070019" w:tentative="1">
-      <w:start w:val="1"/>
-      <w:numFmt w:val="lowerLetter"/>
-      <w:lvlText w:val="%2."/>
-      <w:lvlJc w:val="left"/>
-      <w:pPr>
-        <w:ind w:left="1440" w:hanging="360"/>
-      </w:pPr>
-    </w:lvl>
-    <w:lvl w:ilvl="2" w:tplc="0407001B" w:tentative="1">
-      <w:start w:val="1"/>
-      <w:numFmt w:val="lowerRoman"/>
-      <w:lvlText w:val="%3."/>
-      <w:lvlJc w:val="right"/>
-      <w:pPr>
-        <w:ind w:left="2160" w:hanging="180"/>
-      </w:pPr>
-    </w:lvl>
-    <w:lvl w:ilvl="3" w:tplc="0407000F" w:tentative="1">
-      <w:start w:val="1"/>
-      <w:numFmt w:val="decimal"/>
-      <w:lvlText w:val="%4."/>
-      <w:lvlJc w:val="left"/>
-      <w:pPr>
-        <w:ind w:left="2880" w:hanging="360"/>
-      </w:pPr>
-    </w:lvl>
-    <w:lvl w:ilvl="4" w:tplc="04070019" w:tentative="1">
-      <w:start w:val="1"/>
-      <w:numFmt w:val="lowerLetter"/>
-      <w:lvlText w:val="%5."/>
-      <w:lvlJc w:val="left"/>
-      <w:pPr>
-        <w:ind w:left="3600" w:hanging="360"/>
-      </w:pPr>
-    </w:lvl>
-    <w:lvl w:ilvl="5" w:tplc="0407001B" w:tentative="1">
-      <w:start w:val="1"/>
-      <w:numFmt w:val="lowerRoman"/>
-      <w:lvlText w:val="%6."/>
-      <w:lvlJc w:val="right"/>
-      <w:pPr>
-        <w:ind w:left="4320" w:hanging="180"/>
-      </w:pPr>
-    </w:lvl>
-    <w:lvl w:ilvl="6" w:tplc="0407000F" w:tentative="1">
-      <w:start w:val="1"/>
-      <w:numFmt w:val="decimal"/>
-      <w:lvlText w:val="%7."/>
-      <w:lvlJc w:val="left"/>
-      <w:pPr>
-        <w:ind w:left="5040" w:hanging="360"/>
-      </w:pPr>
-    </w:lvl>
-    <w:lvl w:ilvl="7" w:tplc="04070019" w:tentative="1">
-      <w:start w:val="1"/>
-      <w:numFmt w:val="lowerLetter"/>
-      <w:lvlText w:val="%8."/>
-      <w:lvlJc w:val="left"/>
-      <w:pPr>
-        <w:ind w:left="5760" w:hanging="360"/>
-      </w:pPr>
-    </w:lvl>
-    <w:lvl w:ilvl="8" w:tplc="0407001B" w:tentative="1">
-      <w:start w:val="1"/>
-      <w:numFmt w:val="lowerRoman"/>
-      <w:lvlText w:val="%9."/>
-      <w:lvlJc w:val="right"/>
-      <w:pPr>
-        <w:ind w:left="6480" w:hanging="180"/>
-      </w:pPr>
-    </w:lvl>
-  </w:abstractNum>
-  <w:abstractNum w:abstractNumId="2">
-    <w:nsid w:val="5BB20006"/>
-    <w:multiLevelType w:val="hybridMultilevel"/>
-    <w:tmpl w:val="238E7EF0"/>
+    <w:tmpl w:val="896C91A0"/>
     <w:lvl w:ilvl="0" w:tplc="04070001">
       <w:start w:val="1"/>
       <w:numFmt w:val="bullet"/>
       <w:lvlText w:val=""/>
       <w:lvlJc w:val="left"/>
       <w:pPr>
-        <w:ind w:left="720" w:hanging="360"/>
+        <w:ind w:left="1068" w:hanging="360"/>
       </w:pPr>
       <w:rPr>
         <w:rFonts w:ascii="Symbol" w:hAnsi="Symbol" w:hint="default"/>
@@ -4461,7 +4618,7 @@
       <w:lvlText w:val="o"/>
       <w:lvlJc w:val="left"/>
       <w:pPr>
-        <w:ind w:left="1440" w:hanging="360"/>
+        <w:ind w:left="1788" w:hanging="360"/>
       </w:pPr>
       <w:rPr>
         <w:rFonts w:ascii="Courier New" w:hAnsi="Courier New" w:cs="Courier New" w:hint="default"/>
@@ -4473,7 +4630,7 @@
       <w:lvlText w:val=""/>
       <w:lvlJc w:val="left"/>
       <w:pPr>
-        <w:ind w:left="2160" w:hanging="360"/>
+        <w:ind w:left="2508" w:hanging="360"/>
       </w:pPr>
       <w:rPr>
         <w:rFonts w:ascii="Wingdings" w:hAnsi="Wingdings" w:hint="default"/>
@@ -4485,7 +4642,7 @@
       <w:lvlText w:val=""/>
       <w:lvlJc w:val="left"/>
       <w:pPr>
-        <w:ind w:left="2880" w:hanging="360"/>
+        <w:ind w:left="3228" w:hanging="360"/>
       </w:pPr>
       <w:rPr>
         <w:rFonts w:ascii="Symbol" w:hAnsi="Symbol" w:hint="default"/>
@@ -4497,7 +4654,7 @@
       <w:lvlText w:val="o"/>
       <w:lvlJc w:val="left"/>
       <w:pPr>
-        <w:ind w:left="3600" w:hanging="360"/>
+        <w:ind w:left="3948" w:hanging="360"/>
       </w:pPr>
       <w:rPr>
         <w:rFonts w:ascii="Courier New" w:hAnsi="Courier New" w:cs="Courier New" w:hint="default"/>
@@ -4509,7 +4666,7 @@
       <w:lvlText w:val=""/>
       <w:lvlJc w:val="left"/>
       <w:pPr>
-        <w:ind w:left="4320" w:hanging="360"/>
+        <w:ind w:left="4668" w:hanging="360"/>
       </w:pPr>
       <w:rPr>
         <w:rFonts w:ascii="Wingdings" w:hAnsi="Wingdings" w:hint="default"/>
@@ -4521,7 +4678,7 @@
       <w:lvlText w:val=""/>
       <w:lvlJc w:val="left"/>
       <w:pPr>
-        <w:ind w:left="5040" w:hanging="360"/>
+        <w:ind w:left="5388" w:hanging="360"/>
       </w:pPr>
       <w:rPr>
         <w:rFonts w:ascii="Symbol" w:hAnsi="Symbol" w:hint="default"/>
@@ -4533,7 +4690,7 @@
       <w:lvlText w:val="o"/>
       <w:lvlJc w:val="left"/>
       <w:pPr>
-        <w:ind w:left="5760" w:hanging="360"/>
+        <w:ind w:left="6108" w:hanging="360"/>
       </w:pPr>
       <w:rPr>
         <w:rFonts w:ascii="Courier New" w:hAnsi="Courier New" w:cs="Courier New" w:hint="default"/>
@@ -4545,14 +4702,213 @@
       <w:lvlText w:val=""/>
       <w:lvlJc w:val="left"/>
       <w:pPr>
-        <w:ind w:left="6480" w:hanging="360"/>
+        <w:ind w:left="6828" w:hanging="360"/>
       </w:pPr>
       <w:rPr>
         <w:rFonts w:ascii="Wingdings" w:hAnsi="Wingdings" w:hint="default"/>
       </w:rPr>
     </w:lvl>
   </w:abstractNum>
+  <w:abstractNum w:abstractNumId="2">
+    <w:nsid w:val="4EF41E5B"/>
+    <w:multiLevelType w:val="hybridMultilevel"/>
+    <w:tmpl w:val="5F70D714"/>
+    <w:lvl w:ilvl="0" w:tplc="0407000F">
+      <w:start w:val="1"/>
+      <w:numFmt w:val="decimal"/>
+      <w:lvlText w:val="%1."/>
+      <w:lvlJc w:val="left"/>
+      <w:pPr>
+        <w:ind w:left="720" w:hanging="360"/>
+      </w:pPr>
+    </w:lvl>
+    <w:lvl w:ilvl="1" w:tplc="04070019" w:tentative="1">
+      <w:start w:val="1"/>
+      <w:numFmt w:val="lowerLetter"/>
+      <w:lvlText w:val="%2."/>
+      <w:lvlJc w:val="left"/>
+      <w:pPr>
+        <w:ind w:left="1440" w:hanging="360"/>
+      </w:pPr>
+    </w:lvl>
+    <w:lvl w:ilvl="2" w:tplc="0407001B" w:tentative="1">
+      <w:start w:val="1"/>
+      <w:numFmt w:val="lowerRoman"/>
+      <w:lvlText w:val="%3."/>
+      <w:lvlJc w:val="right"/>
+      <w:pPr>
+        <w:ind w:left="2160" w:hanging="180"/>
+      </w:pPr>
+    </w:lvl>
+    <w:lvl w:ilvl="3" w:tplc="0407000F" w:tentative="1">
+      <w:start w:val="1"/>
+      <w:numFmt w:val="decimal"/>
+      <w:lvlText w:val="%4."/>
+      <w:lvlJc w:val="left"/>
+      <w:pPr>
+        <w:ind w:left="2880" w:hanging="360"/>
+      </w:pPr>
+    </w:lvl>
+    <w:lvl w:ilvl="4" w:tplc="04070019" w:tentative="1">
+      <w:start w:val="1"/>
+      <w:numFmt w:val="lowerLetter"/>
+      <w:lvlText w:val="%5."/>
+      <w:lvlJc w:val="left"/>
+      <w:pPr>
+        <w:ind w:left="3600" w:hanging="360"/>
+      </w:pPr>
+    </w:lvl>
+    <w:lvl w:ilvl="5" w:tplc="0407001B" w:tentative="1">
+      <w:start w:val="1"/>
+      <w:numFmt w:val="lowerRoman"/>
+      <w:lvlText w:val="%6."/>
+      <w:lvlJc w:val="right"/>
+      <w:pPr>
+        <w:ind w:left="4320" w:hanging="180"/>
+      </w:pPr>
+    </w:lvl>
+    <w:lvl w:ilvl="6" w:tplc="0407000F" w:tentative="1">
+      <w:start w:val="1"/>
+      <w:numFmt w:val="decimal"/>
+      <w:lvlText w:val="%7."/>
+      <w:lvlJc w:val="left"/>
+      <w:pPr>
+        <w:ind w:left="5040" w:hanging="360"/>
+      </w:pPr>
+    </w:lvl>
+    <w:lvl w:ilvl="7" w:tplc="04070019" w:tentative="1">
+      <w:start w:val="1"/>
+      <w:numFmt w:val="lowerLetter"/>
+      <w:lvlText w:val="%8."/>
+      <w:lvlJc w:val="left"/>
+      <w:pPr>
+        <w:ind w:left="5760" w:hanging="360"/>
+      </w:pPr>
+    </w:lvl>
+    <w:lvl w:ilvl="8" w:tplc="0407001B" w:tentative="1">
+      <w:start w:val="1"/>
+      <w:numFmt w:val="lowerRoman"/>
+      <w:lvlText w:val="%9."/>
+      <w:lvlJc w:val="right"/>
+      <w:pPr>
+        <w:ind w:left="6480" w:hanging="180"/>
+      </w:pPr>
+    </w:lvl>
+  </w:abstractNum>
   <w:abstractNum w:abstractNumId="3">
+    <w:nsid w:val="5BB20006"/>
+    <w:multiLevelType w:val="hybridMultilevel"/>
+    <w:tmpl w:val="238E7EF0"/>
+    <w:lvl w:ilvl="0" w:tplc="04070001">
+      <w:start w:val="1"/>
+      <w:numFmt w:val="bullet"/>
+      <w:lvlText w:val=""/>
+      <w:lvlJc w:val="left"/>
+      <w:pPr>
+        <w:ind w:left="720" w:hanging="360"/>
+      </w:pPr>
+      <w:rPr>
+        <w:rFonts w:ascii="Symbol" w:hAnsi="Symbol" w:hint="default"/>
+      </w:rPr>
+    </w:lvl>
+    <w:lvl w:ilvl="1" w:tplc="04070003" w:tentative="1">
+      <w:start w:val="1"/>
+      <w:numFmt w:val="bullet"/>
+      <w:lvlText w:val="o"/>
+      <w:lvlJc w:val="left"/>
+      <w:pPr>
+        <w:ind w:left="1440" w:hanging="360"/>
+      </w:pPr>
+      <w:rPr>
+        <w:rFonts w:ascii="Courier New" w:hAnsi="Courier New" w:cs="Courier New" w:hint="default"/>
+      </w:rPr>
+    </w:lvl>
+    <w:lvl w:ilvl="2" w:tplc="04070005" w:tentative="1">
+      <w:start w:val="1"/>
+      <w:numFmt w:val="bullet"/>
+      <w:lvlText w:val=""/>
+      <w:lvlJc w:val="left"/>
+      <w:pPr>
+        <w:ind w:left="2160" w:hanging="360"/>
+      </w:pPr>
+      <w:rPr>
+        <w:rFonts w:ascii="Wingdings" w:hAnsi="Wingdings" w:hint="default"/>
+      </w:rPr>
+    </w:lvl>
+    <w:lvl w:ilvl="3" w:tplc="04070001" w:tentative="1">
+      <w:start w:val="1"/>
+      <w:numFmt w:val="bullet"/>
+      <w:lvlText w:val=""/>
+      <w:lvlJc w:val="left"/>
+      <w:pPr>
+        <w:ind w:left="2880" w:hanging="360"/>
+      </w:pPr>
+      <w:rPr>
+        <w:rFonts w:ascii="Symbol" w:hAnsi="Symbol" w:hint="default"/>
+      </w:rPr>
+    </w:lvl>
+    <w:lvl w:ilvl="4" w:tplc="04070003" w:tentative="1">
+      <w:start w:val="1"/>
+      <w:numFmt w:val="bullet"/>
+      <w:lvlText w:val="o"/>
+      <w:lvlJc w:val="left"/>
+      <w:pPr>
+        <w:ind w:left="3600" w:hanging="360"/>
+      </w:pPr>
+      <w:rPr>
+        <w:rFonts w:ascii="Courier New" w:hAnsi="Courier New" w:cs="Courier New" w:hint="default"/>
+      </w:rPr>
+    </w:lvl>
+    <w:lvl w:ilvl="5" w:tplc="04070005" w:tentative="1">
+      <w:start w:val="1"/>
+      <w:numFmt w:val="bullet"/>
+      <w:lvlText w:val=""/>
+      <w:lvlJc w:val="left"/>
+      <w:pPr>
+        <w:ind w:left="4320" w:hanging="360"/>
+      </w:pPr>
+      <w:rPr>
+        <w:rFonts w:ascii="Wingdings" w:hAnsi="Wingdings" w:hint="default"/>
+      </w:rPr>
+    </w:lvl>
+    <w:lvl w:ilvl="6" w:tplc="04070001" w:tentative="1">
+      <w:start w:val="1"/>
+      <w:numFmt w:val="bullet"/>
+      <w:lvlText w:val=""/>
+      <w:lvlJc w:val="left"/>
+      <w:pPr>
+        <w:ind w:left="5040" w:hanging="360"/>
+      </w:pPr>
+      <w:rPr>
+        <w:rFonts w:ascii="Symbol" w:hAnsi="Symbol" w:hint="default"/>
+      </w:rPr>
+    </w:lvl>
+    <w:lvl w:ilvl="7" w:tplc="04070003" w:tentative="1">
+      <w:start w:val="1"/>
+      <w:numFmt w:val="bullet"/>
+      <w:lvlText w:val="o"/>
+      <w:lvlJc w:val="left"/>
+      <w:pPr>
+        <w:ind w:left="5760" w:hanging="360"/>
+      </w:pPr>
+      <w:rPr>
+        <w:rFonts w:ascii="Courier New" w:hAnsi="Courier New" w:cs="Courier New" w:hint="default"/>
+      </w:rPr>
+    </w:lvl>
+    <w:lvl w:ilvl="8" w:tplc="04070005" w:tentative="1">
+      <w:start w:val="1"/>
+      <w:numFmt w:val="bullet"/>
+      <w:lvlText w:val=""/>
+      <w:lvlJc w:val="left"/>
+      <w:pPr>
+        <w:ind w:left="6480" w:hanging="360"/>
+      </w:pPr>
+      <w:rPr>
+        <w:rFonts w:ascii="Wingdings" w:hAnsi="Wingdings" w:hint="default"/>
+      </w:rPr>
+    </w:lvl>
+  </w:abstractNum>
+  <w:abstractNum w:abstractNumId="4">
     <w:nsid w:val="61A42EAE"/>
     <w:multiLevelType w:val="multilevel"/>
     <w:tmpl w:val="C60EA978"/>
@@ -4647,7 +5003,7 @@
       </w:pPr>
     </w:lvl>
   </w:abstractNum>
-  <w:abstractNum w:abstractNumId="4">
+  <w:abstractNum w:abstractNumId="5">
     <w:nsid w:val="624D6495"/>
     <w:multiLevelType w:val="hybridMultilevel"/>
     <w:tmpl w:val="0CE657A0"/>
@@ -4761,18 +5117,21 @@
     </w:lvl>
   </w:abstractNum>
   <w:num w:numId="1">
-    <w:abstractNumId w:val="3"/>
+    <w:abstractNumId w:val="4"/>
   </w:num>
   <w:num w:numId="2">
     <w:abstractNumId w:val="0"/>
   </w:num>
   <w:num w:numId="3">
+    <w:abstractNumId w:val="3"/>
+  </w:num>
+  <w:num w:numId="4">
+    <w:abstractNumId w:val="5"/>
+  </w:num>
+  <w:num w:numId="5">
     <w:abstractNumId w:val="2"/>
   </w:num>
-  <w:num w:numId="4">
-    <w:abstractNumId w:val="4"/>
-  </w:num>
-  <w:num w:numId="5">
+  <w:num w:numId="6">
     <w:abstractNumId w:val="1"/>
   </w:num>
   <w:numIdMacAtCleanup w:val="4"/>
@@ -7334,7 +7693,7 @@
 </file>
 
 <file path=customXml/itemProps1.xml><?xml version="1.0" encoding="utf-8"?>
-<ds:datastoreItem xmlns:ds="http://schemas.openxmlformats.org/officeDocument/2006/customXml" ds:itemID="{EC48C323-D8DE-4E75-90B8-C22D771BC066}">
+<ds:datastoreItem xmlns:ds="http://schemas.openxmlformats.org/officeDocument/2006/customXml" ds:itemID="{2BE53FCA-D906-472D-8D44-648EAD73DC4D}">
   <ds:schemaRefs>
     <ds:schemaRef ds:uri="http://schemas.openxmlformats.org/officeDocument/2006/bibliography"/>
   </ds:schemaRefs>

</xml_diff>

<commit_message>
added missing change from Oliver
</commit_message>
<xml_diff>
--- a/Dokumentation/Projektbericht Systemnahesprogrammieren Aufzugsteuerung.docx
+++ b/Dokumentation/Projektbericht Systemnahesprogrammieren Aufzugsteuerung.docx
@@ -3064,7 +3064,13 @@
         <w:spacing w:line="360" w:lineRule="auto"/>
       </w:pPr>
       <w:r>
-        <w:t>In nahezu allen Dingen unseres Alltags steckt mittlerweile eine ganze Menge Technik. Kleine Sensoren sorgen dafür, dass ein bestimmter Zustand der Umwelt erkannt wird. Motoren sorgen dafür, dass sich  Dinge bewegen. Lichter geben Zustände oder Informationen für den Menschen lesbar aus. In Mitten dieser Komponente findet man immer einen Micro Controller.</w:t>
+        <w:t>In nahezu allen Dingen unseres Alltags steckt mittlerweile eine ganze Menge Technik. Kleine Sensoren sorgen dafür, dass ein bestimmter Zustand der Umwelt erkannt wird. Motoren sorgen dafür, dass sich</w:t>
+      </w:r>
+      <w:r>
+        <w:t xml:space="preserve"> </w:t>
+      </w:r>
+      <w:r>
+        <w:t>Dinge bewegen. Lichter geben Zustände oder Informationen für den Menschen lesbar aus. In Mitten dieser Komponente findet man immer einen Micro Controller.</w:t>
       </w:r>
     </w:p>
     <w:p>
@@ -3227,7 +3233,7 @@
         <w:t>entstandene</w:t>
       </w:r>
       <w:r>
-        <w:t xml:space="preserve"> Assembler-Code wird danach Kompiliert, also Übersetzt, um direkt auf dem Chip ausgeführt zu werden. Das sogenannte Kompilat, also das Übersetzte Programm, ist dann in Maschinensprache geschrieben und für einen Menschen nicht mehr zu lesen. Lediglich die Micro </w:t>
+        <w:t xml:space="preserve"> Assembler-Code wird danach Kompiliert, also Übersetzt, um direkt auf dem Chip ausgeführt zu werden. Das sogenannte Kompilat, also das Übersetzte Programm, ist dann in Maschinensprache geschrieben und für einen Menschen nicht mehr zu lesen. Lediglich die Micro</w:t>
       </w:r>
       <w:r>
         <w:t xml:space="preserve"> </w:t>
@@ -3388,7 +3394,13 @@
         <w:t>der interne Timer</w:t>
       </w:r>
       <w:r>
-        <w:t xml:space="preserve"> jedoch ausreichend Genauigkeit.</w:t>
+        <w:t xml:space="preserve"> </w:t>
+      </w:r>
+      <w:r>
+        <w:t>aber</w:t>
+      </w:r>
+      <w:r>
+        <w:t xml:space="preserve"> ausreichend Genauigkeit.</w:t>
       </w:r>
     </w:p>
     <w:p>
@@ -3584,12 +3596,10 @@
         <w:t>,</w:t>
       </w:r>
       <w:r>
-        <w:t xml:space="preserve"> a</w:t>
-      </w:r>
-      <w:bookmarkStart w:id="11" w:name="_GoBack"/>
-      <w:bookmarkEnd w:id="11"/>
-      <w:r>
-        <w:t xml:space="preserve">ls auch die Sensoren der Tür, also die Lichtschranke und der Berührungssensor an der Tür, über  </w:t>
+        <w:t xml:space="preserve"> als auch die Sensoren der Tür, also die Lichtschranke und der Berührungssensor an der Tür, über</w:t>
+      </w:r>
+      <w:r>
+        <w:t xml:space="preserve"> </w:t>
       </w:r>
       <w:r>
         <w:t>e</w:t>
@@ -3601,13 +3611,25 @@
         <w:t>e</w:t>
       </w:r>
       <w:r>
-        <w:t xml:space="preserve">xterne Interrupts zur Verfügung stehen.  Da der für diese Lösung eingesetzte 8051 lediglich über zwei </w:t>
+        <w:t>xterne Interrupts zur Verfügung stehen.</w:t>
+      </w:r>
+      <w:r>
+        <w:t xml:space="preserve"> </w:t>
+      </w:r>
+      <w:r>
+        <w:t xml:space="preserve">Da der für diese Lösung eingesetzte 8051 lediglich über zwei </w:t>
       </w:r>
       <w:r>
         <w:t>e</w:t>
       </w:r>
       <w:r>
-        <w:t xml:space="preserve">xterne Interrupts verfügt  und die Zahl der Sensoren und Tasten deutlich größer ist, muss </w:t>
+        <w:t>xterne Interrupts verfügt</w:t>
+      </w:r>
+      <w:r>
+        <w:t xml:space="preserve"> </w:t>
+      </w:r>
+      <w:r>
+        <w:t xml:space="preserve">und die Zahl der Sensoren und Tasten deutlich größer ist, muss </w:t>
       </w:r>
       <w:r>
         <w:t>mit so genanntem</w:t>
@@ -3811,261 +3833,269 @@
         <w:t>Es empfiehlt sich die Tasten von den Türsensoren zu trennen</w:t>
       </w:r>
       <w:r>
+        <w:t>. D</w:t>
+      </w:r>
+      <w:r>
+        <w:t>a der Micro Controller über 2 Timer Interrupts verfügt</w:t>
+      </w:r>
+      <w:r>
         <w:t>,</w:t>
       </w:r>
       <w:r>
-        <w:t xml:space="preserve"> da der Micro Controller über 2 Timer Interrupts verfügt</w:t>
+        <w:t xml:space="preserve"> werden diese in 2 verschiedenen Timer Interrupt Service Routinen überprüft</w:t>
       </w:r>
       <w:r>
         <w:t>,</w:t>
       </w:r>
       <w:r>
-        <w:t xml:space="preserve"> werden diese in 2 verschiedenen Timer Interrupt Service Routinen überprüft</w:t>
+        <w:t xml:space="preserve"> die durch 2 verschiedene Timer Interrupts ausgelöst werden.</w:t>
+      </w:r>
+    </w:p>
+    <w:p>
+      <w:pPr>
+        <w:spacing w:line="360" w:lineRule="auto"/>
+      </w:pPr>
+    </w:p>
+    <w:p>
+      <w:pPr>
+        <w:spacing w:line="360" w:lineRule="auto"/>
+      </w:pPr>
+      <w:r>
+        <w:t xml:space="preserve">Der 8051 Micro </w:t>
+      </w:r>
+      <w:r>
+        <w:t>Controller verfügt über 2 Timer:</w:t>
+      </w:r>
+      <w:r>
+        <w:t xml:space="preserve"> Timer0 und Timer1. </w:t>
+      </w:r>
+    </w:p>
+    <w:p>
+      <w:pPr>
+        <w:spacing w:line="360" w:lineRule="auto"/>
+      </w:pPr>
+      <w:r>
+        <w:t xml:space="preserve">Die Timer zählen </w:t>
+      </w:r>
+      <w:r>
+        <w:t>r</w:t>
+      </w:r>
+      <w:r>
+        <w:t xml:space="preserve">ückwärts und sind in 2 </w:t>
+      </w:r>
+      <w:r>
+        <w:t>H</w:t>
+      </w:r>
+      <w:r>
+        <w:t xml:space="preserve">älften unterteilt. So gibt für den Timer0 zum einen TL0, </w:t>
+      </w:r>
+      <w:r>
+        <w:t>was</w:t>
+      </w:r>
+      <w:r>
+        <w:t xml:space="preserve"> für Timer0_Low steht und von einer 8-Bit Zahl dargestellt wird und zum anderen TH0, welcher für Timer0_High steht. Dieser stellt auch </w:t>
+      </w:r>
+      <w:proofErr w:type="gramStart"/>
+      <w:r>
+        <w:t>eine</w:t>
+      </w:r>
+      <w:proofErr w:type="gramEnd"/>
+      <w:r>
+        <w:t xml:space="preserve"> 8-Bit Zahl dar. Beide Timer verfügen über 2 Modi.</w:t>
+      </w:r>
+      <w:r>
+        <w:t xml:space="preserve"> </w:t>
+      </w:r>
+      <w:r>
+        <w:t>Im Modus 1 werden beide 8-Bit Zahlen zusammen genommen und stellen somit einen 16-bit Zähler dar, bei dem TH0 immer reduziert wird, sobald TL0 überläuft. Hierbei muss allerdings der Timer bei jedem Überlauf manuell neu initialisiert werden.</w:t>
+      </w:r>
+    </w:p>
+    <w:p>
+      <w:pPr>
+        <w:spacing w:line="360" w:lineRule="auto"/>
+      </w:pPr>
+      <w:r>
+        <w:t xml:space="preserve">Alternativ lässt sich Modus 2 nutzen, bei dem lediglich </w:t>
+      </w:r>
+      <w:proofErr w:type="gramStart"/>
+      <w:r>
+        <w:t>eine</w:t>
+      </w:r>
+      <w:proofErr w:type="gramEnd"/>
+      <w:r>
+        <w:t xml:space="preserve"> 8-Bit Zahl im TL0 runtergezählt wird. Dieser Modus bringt den Vorteil, dass bei einem Überlauf neben der Interrupt Service Routine TL0 automatisch mit dem Wert aus TH0 initialisiert wird.</w:t>
+      </w:r>
+    </w:p>
+    <w:p>
+      <w:pPr>
+        <w:spacing w:line="360" w:lineRule="auto"/>
+      </w:pPr>
+      <w:r>
+        <w:t>Beide Modi stehen sowohl für Timer0 als auch Timer1 zur Verfügung. Die Namenskonventionen sind für Timer1 analog.</w:t>
+      </w:r>
+    </w:p>
+    <w:p>
+      <w:pPr>
+        <w:spacing w:line="360" w:lineRule="auto"/>
+      </w:pPr>
+      <w:r>
+        <w:t>Der 8051 wird in der Regel mit 12</w:t>
+      </w:r>
+      <w:r>
+        <w:t xml:space="preserve"> </w:t>
+      </w:r>
+      <w:r>
+        <w:t xml:space="preserve">MHz betrieben und zum Ausführen eines Befehls werden mindestens 12 </w:t>
+      </w:r>
+      <w:proofErr w:type="spellStart"/>
+      <w:r>
+        <w:t>Maschienenzyklen</w:t>
+      </w:r>
+      <w:proofErr w:type="spellEnd"/>
+      <w:r>
+        <w:t xml:space="preserve"> benötigt. Das bedeutet, dass nach etwa 1 Micro Sekunde ein Befehl abgearbeitet sein sollte. In einer Millisekunde werden also 100</w:t>
+      </w:r>
+      <w:r>
+        <w:t>0</w:t>
+      </w:r>
+      <w:r>
+        <w:t xml:space="preserve"> Befehle abgearbeitet.</w:t>
+      </w:r>
+    </w:p>
+    <w:p>
+      <w:pPr>
+        <w:spacing w:line="360" w:lineRule="auto"/>
+      </w:pPr>
+      <w:r>
+        <w:t xml:space="preserve">Möchte man nun 5 Millisekunden abstände, so muss der Timer von </w:t>
+      </w:r>
+      <w:r>
+        <w:t>5</w:t>
+      </w:r>
+      <w:r>
+        <w:t>0</w:t>
+      </w:r>
+      <w:r>
+        <w:t xml:space="preserve">00 auf 0 Zählen. Dafür reichen allerdings die 8-Bit oder 256 Werte nicht aus. </w:t>
+      </w:r>
+    </w:p>
+    <w:p>
+      <w:pPr>
+        <w:spacing w:line="360" w:lineRule="auto"/>
+      </w:pPr>
+      <w:r>
+        <w:t>Aus diesem Grund ist es nötig die Werte auf beide Timer</w:t>
+      </w:r>
+      <w:r>
+        <w:t>-H</w:t>
+      </w:r>
+      <w:r>
+        <w:t>älften aufzuteilen, und den Timer im Modus 1 zu betreiben, sodass (TL0+1)*(TH0+1) = 50</w:t>
+      </w:r>
+      <w:r>
+        <w:t>0</w:t>
+      </w:r>
+      <w:r>
+        <w:t>0.</w:t>
+      </w:r>
+    </w:p>
+    <w:p>
+      <w:pPr>
+        <w:spacing w:line="360" w:lineRule="auto"/>
+      </w:pPr>
+      <w:r>
+        <w:t>Im Falle des Timer0 für die Türsensoren ergibt sich also folgende Rechnung: (249+1)*(</w:t>
+      </w:r>
+      <w:r>
+        <w:t>9</w:t>
+      </w:r>
+      <w:r>
+        <w:t>+1) = 50</w:t>
+      </w:r>
+      <w:r>
+        <w:t>0</w:t>
+      </w:r>
+      <w:r>
+        <w:t>0</w:t>
+      </w:r>
+    </w:p>
+    <w:p>
+      <w:pPr>
+        <w:spacing w:line="360" w:lineRule="auto"/>
+      </w:pPr>
+      <w:r>
+        <w:t xml:space="preserve">Aus diesem Grund hat man sich dafür entschlossen für die Türsensoren Timer0 in Modus2, TL0 mit 249 und TH0 mit </w:t>
+      </w:r>
+      <w:r>
+        <w:t>9</w:t>
+      </w:r>
+      <w:r>
+        <w:t xml:space="preserve"> zu initialisieren.</w:t>
+      </w:r>
+    </w:p>
+    <w:p>
+      <w:pPr>
+        <w:spacing w:line="360" w:lineRule="auto"/>
+      </w:pPr>
+      <w:r>
+        <w:t>Der Timer für die Tasten wird Timer1 sein, der auch</w:t>
+      </w:r>
+      <w:r>
+        <w:t xml:space="preserve"> in Modus 1 initialisiert wird, denn auch in diesem Fall genügen die 256 Werte des TL1 nicht, sodass nicht auf das Auto Reload des Modus1 Zurückgegriffen werden kann. Also müssen in beiden Fällen die Timer im Laufe der Service Routine neu initialisiert werden.</w:t>
+      </w:r>
+    </w:p>
+    <w:p>
+      <w:pPr>
+        <w:spacing w:line="360" w:lineRule="auto"/>
+      </w:pPr>
+      <w:r>
+        <w:t>Die WerteTL1 und TH1 wer</w:t>
+      </w:r>
+      <w:r>
+        <w:t xml:space="preserve">den mit 249 und </w:t>
+      </w:r>
+      <w:r>
+        <w:t>19</w:t>
+      </w:r>
+      <w:r>
+        <w:t xml:space="preserve"> initialisiert, </w:t>
+      </w:r>
+      <w:r>
+        <w:t>wodurch 10000 Berechnungen durchgeführt werden. Zum Erfassen der Tasten genügt eine Überprüfung im 10 ms Takt.</w:t>
+      </w:r>
+    </w:p>
+    <w:p>
+      <w:pPr>
+        <w:spacing w:line="360" w:lineRule="auto"/>
+      </w:pPr>
+      <w:r>
+        <w:t>Die Wahl der Timer 0 und 1 ist auch dadurch begründet, dass die Interrupts in einer bestimmten Reihenfolge ausgeführt werden, sollten mehrere gleichzeitig auftreten.</w:t>
+      </w:r>
+      <w:r>
+        <w:br/>
+      </w:r>
+      <w:r>
+        <w:t>Denn</w:t>
+      </w:r>
+      <w:r>
+        <w:t xml:space="preserve"> es</w:t>
+      </w:r>
+      <w:r>
+        <w:t xml:space="preserve"> ist</w:t>
+      </w:r>
+      <w:r>
+        <w:t xml:space="preserve"> wichtiger</w:t>
       </w:r>
       <w:r>
         <w:t>,</w:t>
       </w:r>
       <w:r>
-        <w:t xml:space="preserve"> die durch 2 verschiedene Timer Interrupts ausgelöst werden.</w:t>
-      </w:r>
-    </w:p>
-    <w:p>
-      <w:pPr>
-        <w:spacing w:line="360" w:lineRule="auto"/>
-      </w:pPr>
-    </w:p>
-    <w:p>
-      <w:pPr>
-        <w:spacing w:line="360" w:lineRule="auto"/>
-      </w:pPr>
-      <w:r>
-        <w:t xml:space="preserve">Der 8051 Micro </w:t>
-      </w:r>
-      <w:r>
-        <w:t>Controller verfügt über 2 Timer:</w:t>
-      </w:r>
-      <w:r>
-        <w:t xml:space="preserve"> Timer0 und Timer1. </w:t>
-      </w:r>
-    </w:p>
-    <w:p>
-      <w:pPr>
-        <w:spacing w:line="360" w:lineRule="auto"/>
-      </w:pPr>
-      <w:r>
-        <w:t xml:space="preserve">Die Timer zählen </w:t>
-      </w:r>
-      <w:r>
-        <w:t>r</w:t>
-      </w:r>
-      <w:r>
-        <w:t xml:space="preserve">ückwärts und sind in 2 </w:t>
-      </w:r>
-      <w:r>
-        <w:t>H</w:t>
-      </w:r>
-      <w:r>
-        <w:t xml:space="preserve">älften unterteilt. So gibt für den Timer0 zum einen TL0, </w:t>
-      </w:r>
-      <w:r>
-        <w:t>was</w:t>
-      </w:r>
-      <w:r>
-        <w:t xml:space="preserve"> für Timer0_Low steht und von einer 8-Bit Zahl dargestellt wird und zum anderen TH0, welcher für Timer0_High steht. Dieser stellt auch </w:t>
-      </w:r>
-      <w:proofErr w:type="gramStart"/>
-      <w:r>
-        <w:t>eine</w:t>
-      </w:r>
-      <w:proofErr w:type="gramEnd"/>
-      <w:r>
-        <w:t xml:space="preserve"> 8-Bit Zahl dar. Beide Timer verfügen über 2 Modi.</w:t>
-      </w:r>
-      <w:r>
-        <w:t xml:space="preserve"> </w:t>
-      </w:r>
-      <w:r>
-        <w:t>Im Modus 1 werden beide 8-Bit Zahlen zusammen genommen und stellen somit einen 16-bit Zähler dar, bei dem TH0 immer reduziert wird, sobald TL0 überläuft. Hierbei muss allerdings der Timer bei jedem Überlauf manuell neu initialisiert werden.</w:t>
-      </w:r>
-    </w:p>
-    <w:p>
-      <w:pPr>
-        <w:spacing w:line="360" w:lineRule="auto"/>
-      </w:pPr>
-      <w:r>
-        <w:t xml:space="preserve">Alternativ lässt sich Modus 2 nutzen, bei dem lediglich </w:t>
-      </w:r>
-      <w:proofErr w:type="gramStart"/>
-      <w:r>
-        <w:t>eine</w:t>
-      </w:r>
-      <w:proofErr w:type="gramEnd"/>
-      <w:r>
-        <w:t xml:space="preserve"> 8-Bit Zahl im TL0 runtergezählt wird. Dieser Modus bringt den Vorteil, dass bei einem Überlauf neben der Interrupt Service Routine TL0 automatisch mit dem Wert aus TH0 initialisiert wird.</w:t>
-      </w:r>
-    </w:p>
-    <w:p>
-      <w:pPr>
-        <w:spacing w:line="360" w:lineRule="auto"/>
-      </w:pPr>
-      <w:r>
-        <w:t>Beide Modi stehen sowohl für Timer0 als auch Timer1 zur Verfügung. Die Namenskonventionen sind für Timer1 analog.</w:t>
-      </w:r>
-    </w:p>
-    <w:p>
-      <w:pPr>
-        <w:spacing w:line="360" w:lineRule="auto"/>
-      </w:pPr>
-      <w:r>
-        <w:t>Der 8051 wird in der Regel mit 12</w:t>
-      </w:r>
-      <w:r>
-        <w:t xml:space="preserve"> </w:t>
-      </w:r>
-      <w:r>
-        <w:t xml:space="preserve">MHz betrieben und zum Ausführen eines Befehls werden mindestens 12 </w:t>
-      </w:r>
-      <w:proofErr w:type="spellStart"/>
-      <w:r>
-        <w:t>Maschienenzyklen</w:t>
-      </w:r>
-      <w:proofErr w:type="spellEnd"/>
-      <w:r>
-        <w:t xml:space="preserve"> benötigt. Das bedeutet, dass nach etwa 1 Micro Sekunde ein Befehl abgearbeitet sein sollte. In einer Millisekunde werden also 100</w:t>
-      </w:r>
-      <w:r>
-        <w:t>0</w:t>
-      </w:r>
-      <w:r>
-        <w:t xml:space="preserve"> Befehle abgearbeitet.</w:t>
-      </w:r>
-    </w:p>
-    <w:p>
-      <w:pPr>
-        <w:spacing w:line="360" w:lineRule="auto"/>
-      </w:pPr>
-      <w:r>
-        <w:t xml:space="preserve">Möchte man nun 5 Millisekunden abstände, so muss der Timer von </w:t>
-      </w:r>
-      <w:r>
-        <w:t>5</w:t>
-      </w:r>
-      <w:r>
-        <w:t>0</w:t>
-      </w:r>
-      <w:r>
-        <w:t xml:space="preserve">00 auf 0 Zählen. Dafür reichen allerdings die 8-Bit oder 256 Werte nicht aus. </w:t>
-      </w:r>
-    </w:p>
-    <w:p>
-      <w:pPr>
-        <w:spacing w:line="360" w:lineRule="auto"/>
-      </w:pPr>
-      <w:r>
-        <w:t>Aus diesem Grund ist es nötig die Werte auf beide Timer hälften aufzuteilen, und den Timer im Modus 1 zu betreiben, sodass (TL0+1)*(TH0+1) = 50</w:t>
-      </w:r>
-      <w:r>
-        <w:t>0</w:t>
-      </w:r>
-      <w:r>
-        <w:t>0.</w:t>
-      </w:r>
-    </w:p>
-    <w:p>
-      <w:pPr>
-        <w:spacing w:line="360" w:lineRule="auto"/>
-      </w:pPr>
-      <w:r>
-        <w:t>Im Falle des Timer0 für die Türsensoren ergibt sich also folgende Rechnung: (249+1)*(</w:t>
-      </w:r>
-      <w:r>
-        <w:t>9</w:t>
-      </w:r>
-      <w:r>
-        <w:t>+1) = 50</w:t>
-      </w:r>
-      <w:r>
-        <w:t>0</w:t>
-      </w:r>
-      <w:r>
-        <w:t>0</w:t>
-      </w:r>
-    </w:p>
-    <w:p>
-      <w:pPr>
-        <w:spacing w:line="360" w:lineRule="auto"/>
-      </w:pPr>
-      <w:r>
-        <w:t xml:space="preserve">Aus diesem Grund hat man sich dafür entschlossen für die Türsensoren Timer0 in Modus2, TL0 mit 249 und TH0 mit </w:t>
-      </w:r>
-      <w:r>
-        <w:t>9</w:t>
-      </w:r>
-      <w:r>
-        <w:t xml:space="preserve"> zu initialisieren.</w:t>
-      </w:r>
-    </w:p>
-    <w:p>
-      <w:pPr>
-        <w:spacing w:line="360" w:lineRule="auto"/>
-      </w:pPr>
-      <w:r>
-        <w:t>Der Timer für die Tasten wird Timer1 sein, der auch</w:t>
-      </w:r>
-      <w:r>
-        <w:t xml:space="preserve"> in Modus 1 initialisiert wird, denn auch in diesem Fall</w:t>
-      </w:r>
-      <w:r>
-        <w:t xml:space="preserve"> genügen die 256 Werte des TL1 nicht, sodass nicht auf das Auto Reload des Modus1 Zurückgegriffen werden kann. Also müssen in beiden Fällen die Timer im Laufe der Service Routine neu initialisiert werden.</w:t>
-      </w:r>
-    </w:p>
-    <w:p>
-      <w:pPr>
-        <w:spacing w:line="360" w:lineRule="auto"/>
-      </w:pPr>
-      <w:r>
-        <w:t>Die WerteTL1 und TH1 wer</w:t>
-      </w:r>
-      <w:r>
-        <w:t xml:space="preserve">den mit 249 und </w:t>
-      </w:r>
-      <w:r>
-        <w:t>19</w:t>
-      </w:r>
-      <w:r>
-        <w:t xml:space="preserve"> initialisiert, </w:t>
-      </w:r>
-      <w:r>
-        <w:t>wodurch 10000 Berechnungen durchgeführt werden. Zum Erfassen der Tasten genügt eine Überprüfung im 10 ms Takt.</w:t>
-      </w:r>
-    </w:p>
-    <w:p>
-      <w:pPr>
-        <w:spacing w:line="360" w:lineRule="auto"/>
-      </w:pPr>
-      <w:r>
-        <w:t>Die Wahl der Timer 0 und 1 ist auch dadurch begründet, dass die Interrupts in einer bestimmten Reihenfolge ausgeführt werden, sollten mehrere gleichzeitig auftreten.</w:t>
-      </w:r>
-      <w:r>
-        <w:br/>
-      </w:r>
-      <w:r>
-        <w:t>Denn</w:t>
-      </w:r>
-      <w:r>
-        <w:t xml:space="preserve"> es</w:t>
-      </w:r>
-      <w:r>
-        <w:t xml:space="preserve"> ist</w:t>
-      </w:r>
-      <w:r>
-        <w:t xml:space="preserve"> wichtiger</w:t>
-      </w:r>
-      <w:r>
-        <w:t>,</w:t>
-      </w:r>
-      <w:r>
-        <w:t xml:space="preserve"> dass die Tür wieder auf geht, sollte der Türsensor berührt oder die Lichtschranke durchbrochen werden, als dass der Knopfdruck erkannt wird.</w:t>
+        <w:t xml:space="preserve"> dass die Tür wieder auf geht, sollte der Tü</w:t>
+      </w:r>
+      <w:bookmarkStart w:id="11" w:name="_GoBack"/>
+      <w:bookmarkEnd w:id="11"/>
+      <w:r>
+        <w:t>rsensor berührt oder die Lichtschranke durchbrochen werden, als dass der Knopfdruck erkannt wird.</w:t>
       </w:r>
     </w:p>
     <w:p>
@@ -4141,14 +4171,27 @@
       <w:r>
         <w:t xml:space="preserve">Abbildung </w:t>
       </w:r>
-      <w:fldSimple w:instr=" SEQ Abbildung \* ARABIC ">
-        <w:r>
-          <w:rPr>
-            <w:noProof/>
-          </w:rPr>
-          <w:t>1</w:t>
-        </w:r>
-      </w:fldSimple>
+      <w:r>
+        <w:fldChar w:fldCharType="begin"/>
+      </w:r>
+      <w:r>
+        <w:instrText xml:space="preserve"> SEQ Abbildung \* ARABIC </w:instrText>
+      </w:r>
+      <w:r>
+        <w:fldChar w:fldCharType="separate"/>
+      </w:r>
+      <w:r>
+        <w:rPr>
+          <w:noProof/>
+        </w:rPr>
+        <w:t>1</w:t>
+      </w:r>
+      <w:r>
+        <w:rPr>
+          <w:noProof/>
+        </w:rPr>
+        <w:fldChar w:fldCharType="end"/>
+      </w:r>
       <w:r>
         <w:t xml:space="preserve">: Interrupt Priorität </w:t>
       </w:r>
@@ -4430,7 +4473,7 @@
         <w:b/>
         <w:noProof/>
       </w:rPr>
-      <w:t>8</w:t>
+      <w:t>12</w:t>
     </w:r>
     <w:r>
       <w:rPr>
@@ -7693,7 +7736,7 @@
 </file>
 
 <file path=customXml/itemProps1.xml><?xml version="1.0" encoding="utf-8"?>
-<ds:datastoreItem xmlns:ds="http://schemas.openxmlformats.org/officeDocument/2006/customXml" ds:itemID="{2BE53FCA-D906-472D-8D44-648EAD73DC4D}">
+<ds:datastoreItem xmlns:ds="http://schemas.openxmlformats.org/officeDocument/2006/customXml" ds:itemID="{F148E31A-6EBD-4620-992C-6B76630686A9}">
   <ds:schemaRefs>
     <ds:schemaRef ds:uri="http://schemas.openxmlformats.org/officeDocument/2006/bibliography"/>
   </ds:schemaRefs>

</xml_diff>

<commit_message>
Fixed Errors. Updated Documentation
Deleted Quelltextverzeichnis
Added Programmablauf und Architektur
Embed diagrams
</commit_message>
<xml_diff>
--- a/Dokumentation/Projektbericht Systemnahesprogrammieren Aufzugsteuerung.docx
+++ b/Dokumentation/Projektbericht Systemnahesprogrammieren Aufzugsteuerung.docx
@@ -2195,102 +2195,6 @@
     </w:p>
     <w:p>
       <w:pPr>
-        <w:spacing w:line="360" w:lineRule="auto"/>
-        <w:rPr>
-          <w:rFonts w:eastAsiaTheme="majorEastAsia" w:cs="Segoe UI"/>
-          <w:b/>
-          <w:bCs/>
-          <w:color w:val="365F91" w:themeColor="accent1" w:themeShade="BF"/>
-          <w:szCs w:val="24"/>
-        </w:rPr>
-      </w:pPr>
-      <w:r>
-        <w:rPr>
-          <w:rFonts w:eastAsiaTheme="majorEastAsia" w:cs="Segoe UI"/>
-          <w:b/>
-          <w:bCs/>
-          <w:color w:val="365F91" w:themeColor="accent1" w:themeShade="BF"/>
-          <w:szCs w:val="24"/>
-        </w:rPr>
-        <w:fldChar w:fldCharType="begin"/>
-      </w:r>
-      <w:r>
-        <w:rPr>
-          <w:rFonts w:eastAsiaTheme="majorEastAsia" w:cs="Segoe UI"/>
-          <w:b/>
-          <w:bCs/>
-          <w:color w:val="365F91" w:themeColor="accent1" w:themeShade="BF"/>
-          <w:szCs w:val="24"/>
-        </w:rPr>
-        <w:instrText xml:space="preserve"> TOC \h \z \c "Abbildung" </w:instrText>
-      </w:r>
-      <w:r>
-        <w:rPr>
-          <w:rFonts w:eastAsiaTheme="majorEastAsia" w:cs="Segoe UI"/>
-          <w:b/>
-          <w:bCs/>
-          <w:color w:val="365F91" w:themeColor="accent1" w:themeShade="BF"/>
-          <w:szCs w:val="24"/>
-        </w:rPr>
-        <w:fldChar w:fldCharType="separate"/>
-      </w:r>
-      <w:r>
-        <w:rPr>
-          <w:rFonts w:eastAsiaTheme="majorEastAsia" w:cs="Segoe UI"/>
-          <w:noProof/>
-          <w:color w:val="365F91" w:themeColor="accent1" w:themeShade="BF"/>
-          <w:szCs w:val="24"/>
-        </w:rPr>
-        <w:t>Es konnten keine Einträge für ein Abbildungsverzeichnis gefunden werden.</w:t>
-      </w:r>
-      <w:r>
-        <w:rPr>
-          <w:rFonts w:eastAsiaTheme="majorEastAsia" w:cs="Segoe UI"/>
-          <w:b/>
-          <w:bCs/>
-          <w:color w:val="365F91" w:themeColor="accent1" w:themeShade="BF"/>
-          <w:szCs w:val="24"/>
-        </w:rPr>
-        <w:fldChar w:fldCharType="end"/>
-      </w:r>
-    </w:p>
-    <w:p>
-      <w:pPr>
-        <w:spacing w:line="480" w:lineRule="auto"/>
-        <w:rPr>
-          <w:rFonts w:asciiTheme="majorHAnsi" w:eastAsiaTheme="majorEastAsia" w:hAnsiTheme="majorHAnsi" w:cs="Segoe UI"/>
-          <w:b/>
-          <w:bCs/>
-          <w:color w:val="365F91" w:themeColor="accent1" w:themeShade="BF"/>
-          <w:sz w:val="28"/>
-          <w:szCs w:val="28"/>
-        </w:rPr>
-      </w:pPr>
-      <w:r>
-        <w:rPr>
-          <w:rFonts w:asciiTheme="majorHAnsi" w:eastAsiaTheme="majorEastAsia" w:hAnsiTheme="majorHAnsi" w:cs="Segoe UI"/>
-          <w:b/>
-          <w:bCs/>
-          <w:color w:val="365F91" w:themeColor="accent1" w:themeShade="BF"/>
-          <w:sz w:val="28"/>
-          <w:szCs w:val="28"/>
-        </w:rPr>
-        <w:t>Quelltext</w:t>
-      </w:r>
-      <w:r>
-        <w:rPr>
-          <w:rFonts w:asciiTheme="majorHAnsi" w:eastAsiaTheme="majorEastAsia" w:hAnsiTheme="majorHAnsi" w:cs="Segoe UI"/>
-          <w:b/>
-          <w:bCs/>
-          <w:color w:val="365F91" w:themeColor="accent1" w:themeShade="BF"/>
-          <w:sz w:val="28"/>
-          <w:szCs w:val="28"/>
-        </w:rPr>
-        <w:t>verzeichnis</w:t>
-      </w:r>
-    </w:p>
-    <w:p>
-      <w:pPr>
         <w:pStyle w:val="Abbildungsverzeichnis"/>
         <w:tabs>
           <w:tab w:val="right" w:leader="dot" w:pos="9062"/>
@@ -2304,29 +2208,41 @@
       </w:pPr>
       <w:r>
         <w:rPr>
-          <w:rFonts w:asciiTheme="majorHAnsi" w:hAnsiTheme="majorHAnsi"/>
+          <w:rFonts w:eastAsiaTheme="majorEastAsia" w:cs="Segoe UI"/>
+          <w:b/>
+          <w:bCs/>
+          <w:color w:val="365F91" w:themeColor="accent1" w:themeShade="BF"/>
+          <w:szCs w:val="24"/>
         </w:rPr>
         <w:fldChar w:fldCharType="begin"/>
       </w:r>
       <w:r>
         <w:rPr>
-          <w:rFonts w:asciiTheme="majorHAnsi" w:hAnsiTheme="majorHAnsi"/>
+          <w:rFonts w:eastAsiaTheme="majorEastAsia" w:cs="Segoe UI"/>
+          <w:b/>
+          <w:bCs/>
+          <w:color w:val="365F91" w:themeColor="accent1" w:themeShade="BF"/>
+          <w:szCs w:val="24"/>
         </w:rPr>
-        <w:instrText xml:space="preserve"> TOC \h \z \c "Quelltext" </w:instrText>
+        <w:instrText xml:space="preserve"> TOC \h \z \c "Abbildung" </w:instrText>
       </w:r>
       <w:r>
         <w:rPr>
-          <w:rFonts w:asciiTheme="majorHAnsi" w:hAnsiTheme="majorHAnsi"/>
+          <w:rFonts w:eastAsiaTheme="majorEastAsia" w:cs="Segoe UI"/>
+          <w:b/>
+          <w:bCs/>
+          <w:color w:val="365F91" w:themeColor="accent1" w:themeShade="BF"/>
+          <w:szCs w:val="24"/>
         </w:rPr>
         <w:fldChar w:fldCharType="separate"/>
       </w:r>
-      <w:hyperlink w:anchor="_Toc399327208" w:history="1">
+      <w:hyperlink w:anchor="_Toc410295060" w:history="1">
         <w:r>
           <w:rPr>
             <w:rStyle w:val="Hyperlink"/>
             <w:noProof/>
           </w:rPr>
-          <w:t>Quelltext 1: „importModelsFromXML“ Funktion</w:t>
+          <w:t>Abbildung 1: Interrupt Priorität (1)</w:t>
         </w:r>
         <w:r>
           <w:rPr>
@@ -2347,7 +2263,7 @@
             <w:noProof/>
             <w:webHidden/>
           </w:rPr>
-          <w:instrText xml:space="preserve"> PAGEREF _Toc399327208 \h </w:instrText>
+          <w:instrText xml:space="preserve"> PAGEREF _Toc410295060 \h </w:instrText>
         </w:r>
         <w:r>
           <w:rPr>
@@ -2367,7 +2283,7 @@
             <w:noProof/>
             <w:webHidden/>
           </w:rPr>
-          <w:t>13</w:t>
+          <w:t>12</w:t>
         </w:r>
         <w:r>
           <w:rPr>
@@ -2380,642 +2296,25 @@
     </w:p>
     <w:p>
       <w:pPr>
-        <w:pStyle w:val="Abbildungsverzeichnis"/>
-        <w:tabs>
-          <w:tab w:val="right" w:leader="dot" w:pos="9062"/>
-        </w:tabs>
+        <w:spacing w:line="360" w:lineRule="auto"/>
         <w:rPr>
-          <w:rFonts w:eastAsiaTheme="minorEastAsia"/>
-          <w:noProof/>
-          <w:sz w:val="22"/>
-          <w:lang w:eastAsia="de-DE"/>
+          <w:rFonts w:eastAsiaTheme="majorEastAsia" w:cs="Segoe UI"/>
+          <w:b/>
+          <w:bCs/>
+          <w:color w:val="365F91" w:themeColor="accent1" w:themeShade="BF"/>
+          <w:szCs w:val="24"/>
         </w:rPr>
       </w:pPr>
-      <w:hyperlink w:anchor="_Toc399327209" w:history="1">
-        <w:r>
-          <w:rPr>
-            <w:rStyle w:val="Hyperlink"/>
-            <w:noProof/>
-          </w:rPr>
-          <w:t>Quelltext 2: Beginn der „readXMLContent“ Funktion</w:t>
-        </w:r>
-        <w:r>
-          <w:rPr>
-            <w:noProof/>
-            <w:webHidden/>
-          </w:rPr>
-          <w:tab/>
-        </w:r>
-        <w:r>
-          <w:rPr>
-            <w:noProof/>
-            <w:webHidden/>
-          </w:rPr>
-          <w:fldChar w:fldCharType="begin"/>
-        </w:r>
-        <w:r>
-          <w:rPr>
-            <w:noProof/>
-            <w:webHidden/>
-          </w:rPr>
-          <w:instrText xml:space="preserve"> PAGEREF _Toc399327209 \h </w:instrText>
-        </w:r>
-        <w:r>
-          <w:rPr>
-            <w:noProof/>
-            <w:webHidden/>
-          </w:rPr>
-        </w:r>
-        <w:r>
-          <w:rPr>
-            <w:noProof/>
-            <w:webHidden/>
-          </w:rPr>
-          <w:fldChar w:fldCharType="separate"/>
-        </w:r>
-        <w:r>
-          <w:rPr>
-            <w:noProof/>
-            <w:webHidden/>
-          </w:rPr>
-          <w:t>14</w:t>
-        </w:r>
-        <w:r>
-          <w:rPr>
-            <w:noProof/>
-            <w:webHidden/>
-          </w:rPr>
-          <w:fldChar w:fldCharType="end"/>
-        </w:r>
-      </w:hyperlink>
-    </w:p>
-    <w:p>
-      <w:pPr>
-        <w:pStyle w:val="Abbildungsverzeichnis"/>
-        <w:tabs>
-          <w:tab w:val="right" w:leader="dot" w:pos="9062"/>
-        </w:tabs>
+      <w:r>
         <w:rPr>
-          <w:rFonts w:eastAsiaTheme="minorEastAsia"/>
-          <w:noProof/>
-          <w:sz w:val="22"/>
-          <w:lang w:eastAsia="de-DE"/>
+          <w:rFonts w:eastAsiaTheme="majorEastAsia" w:cs="Segoe UI"/>
+          <w:b/>
+          <w:bCs/>
+          <w:color w:val="365F91" w:themeColor="accent1" w:themeShade="BF"/>
+          <w:szCs w:val="24"/>
         </w:rPr>
-      </w:pPr>
-      <w:hyperlink w:anchor="_Toc399327210" w:history="1">
-        <w:r>
-          <w:rPr>
-            <w:rStyle w:val="Hyperlink"/>
-            <w:noProof/>
-          </w:rPr>
-          <w:t>Quelltext 3: Einlesen der Attribute aus dem XML-Dokument</w:t>
-        </w:r>
-        <w:r>
-          <w:rPr>
-            <w:noProof/>
-            <w:webHidden/>
-          </w:rPr>
-          <w:tab/>
-        </w:r>
-        <w:r>
-          <w:rPr>
-            <w:noProof/>
-            <w:webHidden/>
-          </w:rPr>
-          <w:fldChar w:fldCharType="begin"/>
-        </w:r>
-        <w:r>
-          <w:rPr>
-            <w:noProof/>
-            <w:webHidden/>
-          </w:rPr>
-          <w:instrText xml:space="preserve"> PAGEREF _Toc399327210 \h </w:instrText>
-        </w:r>
-        <w:r>
-          <w:rPr>
-            <w:noProof/>
-            <w:webHidden/>
-          </w:rPr>
-        </w:r>
-        <w:r>
-          <w:rPr>
-            <w:noProof/>
-            <w:webHidden/>
-          </w:rPr>
-          <w:fldChar w:fldCharType="separate"/>
-        </w:r>
-        <w:r>
-          <w:rPr>
-            <w:noProof/>
-            <w:webHidden/>
-          </w:rPr>
-          <w:t>16</w:t>
-        </w:r>
-        <w:r>
-          <w:rPr>
-            <w:noProof/>
-            <w:webHidden/>
-          </w:rPr>
-          <w:fldChar w:fldCharType="end"/>
-        </w:r>
-      </w:hyperlink>
-    </w:p>
-    <w:p>
-      <w:pPr>
-        <w:pStyle w:val="Abbildungsverzeichnis"/>
-        <w:tabs>
-          <w:tab w:val="right" w:leader="dot" w:pos="9062"/>
-        </w:tabs>
-        <w:rPr>
-          <w:rFonts w:eastAsiaTheme="minorEastAsia"/>
-          <w:noProof/>
-          <w:sz w:val="22"/>
-          <w:lang w:eastAsia="de-DE"/>
-        </w:rPr>
-      </w:pPr>
-      <w:hyperlink w:anchor="_Toc399327211" w:history="1">
-        <w:r>
-          <w:rPr>
-            <w:rStyle w:val="Hyperlink"/>
-            <w:noProof/>
-          </w:rPr>
-          <w:t>Quelltext 4: Ende der „readXMLContext“ Funktion</w:t>
-        </w:r>
-        <w:r>
-          <w:rPr>
-            <w:noProof/>
-            <w:webHidden/>
-          </w:rPr>
-          <w:tab/>
-        </w:r>
-        <w:r>
-          <w:rPr>
-            <w:noProof/>
-            <w:webHidden/>
-          </w:rPr>
-          <w:fldChar w:fldCharType="begin"/>
-        </w:r>
-        <w:r>
-          <w:rPr>
-            <w:noProof/>
-            <w:webHidden/>
-          </w:rPr>
-          <w:instrText xml:space="preserve"> PAGEREF _Toc399327211 \h </w:instrText>
-        </w:r>
-        <w:r>
-          <w:rPr>
-            <w:noProof/>
-            <w:webHidden/>
-          </w:rPr>
-        </w:r>
-        <w:r>
-          <w:rPr>
-            <w:noProof/>
-            <w:webHidden/>
-          </w:rPr>
-          <w:fldChar w:fldCharType="separate"/>
-        </w:r>
-        <w:r>
-          <w:rPr>
-            <w:noProof/>
-            <w:webHidden/>
-          </w:rPr>
-          <w:t>17</w:t>
-        </w:r>
-        <w:r>
-          <w:rPr>
-            <w:noProof/>
-            <w:webHidden/>
-          </w:rPr>
-          <w:fldChar w:fldCharType="end"/>
-        </w:r>
-      </w:hyperlink>
-    </w:p>
-    <w:p>
-      <w:pPr>
-        <w:pStyle w:val="Abbildungsverzeichnis"/>
-        <w:tabs>
-          <w:tab w:val="right" w:leader="dot" w:pos="9062"/>
-        </w:tabs>
-        <w:rPr>
-          <w:rFonts w:eastAsiaTheme="minorEastAsia"/>
-          <w:noProof/>
-          <w:sz w:val="22"/>
-          <w:lang w:eastAsia="de-DE"/>
-        </w:rPr>
-      </w:pPr>
-      <w:hyperlink w:anchor="_Toc399327212" w:history="1">
-        <w:r>
-          <w:rPr>
-            <w:rStyle w:val="Hyperlink"/>
-            <w:noProof/>
-          </w:rPr>
-          <w:t>Quelltext 5: Hinzufügen eines Menüeintrags in JavaScript</w:t>
-        </w:r>
-        <w:r>
-          <w:rPr>
-            <w:noProof/>
-            <w:webHidden/>
-          </w:rPr>
-          <w:tab/>
-        </w:r>
-        <w:r>
-          <w:rPr>
-            <w:noProof/>
-            <w:webHidden/>
-          </w:rPr>
-          <w:fldChar w:fldCharType="begin"/>
-        </w:r>
-        <w:r>
-          <w:rPr>
-            <w:noProof/>
-            <w:webHidden/>
-          </w:rPr>
-          <w:instrText xml:space="preserve"> PAGEREF _Toc399327212 \h </w:instrText>
-        </w:r>
-        <w:r>
-          <w:rPr>
-            <w:noProof/>
-            <w:webHidden/>
-          </w:rPr>
-        </w:r>
-        <w:r>
-          <w:rPr>
-            <w:noProof/>
-            <w:webHidden/>
-          </w:rPr>
-          <w:fldChar w:fldCharType="separate"/>
-        </w:r>
-        <w:r>
-          <w:rPr>
-            <w:noProof/>
-            <w:webHidden/>
-          </w:rPr>
-          <w:t>19</w:t>
-        </w:r>
-        <w:r>
-          <w:rPr>
-            <w:noProof/>
-            <w:webHidden/>
-          </w:rPr>
-          <w:fldChar w:fldCharType="end"/>
-        </w:r>
-      </w:hyperlink>
-    </w:p>
-    <w:p>
-      <w:pPr>
-        <w:pStyle w:val="Abbildungsverzeichnis"/>
-        <w:tabs>
-          <w:tab w:val="right" w:leader="dot" w:pos="9062"/>
-        </w:tabs>
-        <w:rPr>
-          <w:rFonts w:eastAsiaTheme="minorEastAsia"/>
-          <w:noProof/>
-          <w:sz w:val="22"/>
-          <w:lang w:eastAsia="de-DE"/>
-        </w:rPr>
-      </w:pPr>
-      <w:hyperlink w:anchor="_Toc399327213" w:history="1">
-        <w:r>
-          <w:rPr>
-            <w:rStyle w:val="Hyperlink"/>
-            <w:noProof/>
-          </w:rPr>
-          <w:t>Quelltext 6: Die Ereignis-Methode für den Menüeintrag und deren Registrierung</w:t>
-        </w:r>
-        <w:r>
-          <w:rPr>
-            <w:noProof/>
-            <w:webHidden/>
-          </w:rPr>
-          <w:tab/>
-        </w:r>
-        <w:r>
-          <w:rPr>
-            <w:noProof/>
-            <w:webHidden/>
-          </w:rPr>
-          <w:fldChar w:fldCharType="begin"/>
-        </w:r>
-        <w:r>
-          <w:rPr>
-            <w:noProof/>
-            <w:webHidden/>
-          </w:rPr>
-          <w:instrText xml:space="preserve"> PAGEREF _Toc399327213 \h </w:instrText>
-        </w:r>
-        <w:r>
-          <w:rPr>
-            <w:noProof/>
-            <w:webHidden/>
-          </w:rPr>
-        </w:r>
-        <w:r>
-          <w:rPr>
-            <w:noProof/>
-            <w:webHidden/>
-          </w:rPr>
-          <w:fldChar w:fldCharType="separate"/>
-        </w:r>
-        <w:r>
-          <w:rPr>
-            <w:noProof/>
-            <w:webHidden/>
-          </w:rPr>
-          <w:t>20</w:t>
-        </w:r>
-        <w:r>
-          <w:rPr>
-            <w:noProof/>
-            <w:webHidden/>
-          </w:rPr>
-          <w:fldChar w:fldCharType="end"/>
-        </w:r>
-      </w:hyperlink>
-    </w:p>
-    <w:p>
-      <w:pPr>
-        <w:pStyle w:val="Abbildungsverzeichnis"/>
-        <w:tabs>
-          <w:tab w:val="right" w:leader="dot" w:pos="9062"/>
-        </w:tabs>
-        <w:rPr>
-          <w:rFonts w:eastAsiaTheme="minorEastAsia"/>
-          <w:noProof/>
-          <w:sz w:val="22"/>
-          <w:lang w:eastAsia="de-DE"/>
-        </w:rPr>
-      </w:pPr>
-      <w:hyperlink w:anchor="_Toc399327214" w:history="1">
-        <w:r>
-          <w:rPr>
-            <w:rStyle w:val="Hyperlink"/>
-            <w:noProof/>
-          </w:rPr>
-          <w:t>Quelltext 7: Methodenaufruf „doImportModelsXML“ im ModelImporter</w:t>
-        </w:r>
-        <w:r>
-          <w:rPr>
-            <w:noProof/>
-            <w:webHidden/>
-          </w:rPr>
-          <w:tab/>
-        </w:r>
-        <w:r>
-          <w:rPr>
-            <w:noProof/>
-            <w:webHidden/>
-          </w:rPr>
-          <w:fldChar w:fldCharType="begin"/>
-        </w:r>
-        <w:r>
-          <w:rPr>
-            <w:noProof/>
-            <w:webHidden/>
-          </w:rPr>
-          <w:instrText xml:space="preserve"> PAGEREF _Toc399327214 \h </w:instrText>
-        </w:r>
-        <w:r>
-          <w:rPr>
-            <w:noProof/>
-            <w:webHidden/>
-          </w:rPr>
-        </w:r>
-        <w:r>
-          <w:rPr>
-            <w:noProof/>
-            <w:webHidden/>
-          </w:rPr>
-          <w:fldChar w:fldCharType="separate"/>
-        </w:r>
-        <w:r>
-          <w:rPr>
-            <w:noProof/>
-            <w:webHidden/>
-          </w:rPr>
-          <w:t>21</w:t>
-        </w:r>
-        <w:r>
-          <w:rPr>
-            <w:noProof/>
-            <w:webHidden/>
-          </w:rPr>
-          <w:fldChar w:fldCharType="end"/>
-        </w:r>
-      </w:hyperlink>
-    </w:p>
-    <w:p>
-      <w:pPr>
-        <w:pStyle w:val="Abbildungsverzeichnis"/>
-        <w:tabs>
-          <w:tab w:val="right" w:leader="dot" w:pos="9062"/>
-        </w:tabs>
-        <w:rPr>
-          <w:rFonts w:eastAsiaTheme="minorEastAsia"/>
-          <w:noProof/>
-          <w:sz w:val="22"/>
-          <w:lang w:eastAsia="de-DE"/>
-        </w:rPr>
-      </w:pPr>
-      <w:hyperlink w:anchor="_Toc399327215" w:history="1">
-        <w:r>
-          <w:rPr>
-            <w:rStyle w:val="Hyperlink"/>
-            <w:noProof/>
-          </w:rPr>
-          <w:t>Quelltext 8: Das Objekt „Models" wird in der JavaScript-Umgebung angelegt</w:t>
-        </w:r>
-        <w:r>
-          <w:rPr>
-            <w:noProof/>
-            <w:webHidden/>
-          </w:rPr>
-          <w:tab/>
-        </w:r>
-        <w:r>
-          <w:rPr>
-            <w:noProof/>
-            <w:webHidden/>
-          </w:rPr>
-          <w:fldChar w:fldCharType="begin"/>
-        </w:r>
-        <w:r>
-          <w:rPr>
-            <w:noProof/>
-            <w:webHidden/>
-          </w:rPr>
-          <w:instrText xml:space="preserve"> PAGEREF _Toc399327215 \h </w:instrText>
-        </w:r>
-        <w:r>
-          <w:rPr>
-            <w:noProof/>
-            <w:webHidden/>
-          </w:rPr>
-        </w:r>
-        <w:r>
-          <w:rPr>
-            <w:noProof/>
-            <w:webHidden/>
-          </w:rPr>
-          <w:fldChar w:fldCharType="separate"/>
-        </w:r>
-        <w:r>
-          <w:rPr>
-            <w:noProof/>
-            <w:webHidden/>
-          </w:rPr>
-          <w:t>26</w:t>
-        </w:r>
-        <w:r>
-          <w:rPr>
-            <w:noProof/>
-            <w:webHidden/>
-          </w:rPr>
-          <w:fldChar w:fldCharType="end"/>
-        </w:r>
-      </w:hyperlink>
-    </w:p>
-    <w:p>
-      <w:pPr>
-        <w:pStyle w:val="Abbildungsverzeichnis"/>
-        <w:tabs>
-          <w:tab w:val="right" w:leader="dot" w:pos="9062"/>
-        </w:tabs>
-        <w:rPr>
-          <w:rFonts w:eastAsiaTheme="minorEastAsia"/>
-          <w:noProof/>
-          <w:sz w:val="22"/>
-          <w:lang w:eastAsia="de-DE"/>
-        </w:rPr>
-      </w:pPr>
-      <w:hyperlink w:anchor="_Toc399327216" w:history="1">
-        <w:r>
-          <w:rPr>
-            <w:rStyle w:val="Hyperlink"/>
-            <w:noProof/>
-          </w:rPr>
-          <w:t>Quelltext 9: Erhalten der ModelItems im Umkreis der „simulation_center“ Position</w:t>
-        </w:r>
-        <w:r>
-          <w:rPr>
-            <w:noProof/>
-            <w:webHidden/>
-          </w:rPr>
-          <w:tab/>
-        </w:r>
-        <w:r>
-          <w:rPr>
-            <w:noProof/>
-            <w:webHidden/>
-          </w:rPr>
-          <w:fldChar w:fldCharType="begin"/>
-        </w:r>
-        <w:r>
-          <w:rPr>
-            <w:noProof/>
-            <w:webHidden/>
-          </w:rPr>
-          <w:instrText xml:space="preserve"> PAGEREF _Toc399327216 \h </w:instrText>
-        </w:r>
-        <w:r>
-          <w:rPr>
-            <w:noProof/>
-            <w:webHidden/>
-          </w:rPr>
-        </w:r>
-        <w:r>
-          <w:rPr>
-            <w:noProof/>
-            <w:webHidden/>
-          </w:rPr>
-          <w:fldChar w:fldCharType="separate"/>
-        </w:r>
-        <w:r>
-          <w:rPr>
-            <w:noProof/>
-            <w:webHidden/>
-          </w:rPr>
-          <w:t>26</w:t>
-        </w:r>
-        <w:r>
-          <w:rPr>
-            <w:noProof/>
-            <w:webHidden/>
-          </w:rPr>
-          <w:fldChar w:fldCharType="end"/>
-        </w:r>
-      </w:hyperlink>
-    </w:p>
-    <w:p>
-      <w:pPr>
-        <w:pStyle w:val="Abbildungsverzeichnis"/>
-        <w:tabs>
-          <w:tab w:val="right" w:leader="dot" w:pos="9062"/>
-        </w:tabs>
-        <w:rPr>
-          <w:rFonts w:eastAsiaTheme="minorEastAsia"/>
-          <w:noProof/>
-          <w:sz w:val="22"/>
-          <w:lang w:eastAsia="de-DE"/>
-        </w:rPr>
-      </w:pPr>
-      <w:hyperlink w:anchor="_Toc399327217" w:history="1">
-        <w:r>
-          <w:rPr>
-            <w:rStyle w:val="Hyperlink"/>
-            <w:noProof/>
-          </w:rPr>
-          <w:t>Quelltext 10: Beispiel einer JavaScript-Datei zur Simulation</w:t>
-        </w:r>
-        <w:r>
-          <w:rPr>
-            <w:noProof/>
-            <w:webHidden/>
-          </w:rPr>
-          <w:tab/>
-        </w:r>
-        <w:r>
-          <w:rPr>
-            <w:noProof/>
-            <w:webHidden/>
-          </w:rPr>
-          <w:fldChar w:fldCharType="begin"/>
-        </w:r>
-        <w:r>
-          <w:rPr>
-            <w:noProof/>
-            <w:webHidden/>
-          </w:rPr>
-          <w:instrText xml:space="preserve"> PAGEREF _Toc399327217 \h </w:instrText>
-        </w:r>
-        <w:r>
-          <w:rPr>
-            <w:noProof/>
-            <w:webHidden/>
-          </w:rPr>
-        </w:r>
-        <w:r>
-          <w:rPr>
-            <w:noProof/>
-            <w:webHidden/>
-          </w:rPr>
-          <w:fldChar w:fldCharType="separate"/>
-        </w:r>
-        <w:r>
-          <w:rPr>
-            <w:noProof/>
-            <w:webHidden/>
-          </w:rPr>
-          <w:t>27</w:t>
-        </w:r>
-        <w:r>
-          <w:rPr>
-            <w:noProof/>
-            <w:webHidden/>
-          </w:rPr>
-          <w:fldChar w:fldCharType="end"/>
-        </w:r>
-      </w:hyperlink>
+        <w:fldChar w:fldCharType="end"/>
+      </w:r>
     </w:p>
     <w:p>
       <w:pPr>
@@ -3024,12 +2323,8 @@
           <w:rFonts w:asciiTheme="majorHAnsi" w:hAnsiTheme="majorHAnsi"/>
         </w:rPr>
       </w:pPr>
-      <w:r>
-        <w:rPr>
-          <w:rFonts w:asciiTheme="majorHAnsi" w:hAnsiTheme="majorHAnsi"/>
-        </w:rPr>
-        <w:fldChar w:fldCharType="end"/>
-      </w:r>
+      <w:bookmarkStart w:id="0" w:name="_GoBack"/>
+      <w:bookmarkEnd w:id="0"/>
       <w:r>
         <w:rPr>
           <w:rFonts w:asciiTheme="majorHAnsi" w:hAnsiTheme="majorHAnsi"/>
@@ -3045,14 +2340,14 @@
           <w:rFonts w:asciiTheme="majorHAnsi" w:hAnsiTheme="majorHAnsi"/>
         </w:rPr>
       </w:pPr>
-      <w:bookmarkStart w:id="0" w:name="_Toc409770807"/>
+      <w:bookmarkStart w:id="1" w:name="_Toc409770807"/>
       <w:r>
         <w:rPr>
           <w:rFonts w:asciiTheme="majorHAnsi" w:hAnsiTheme="majorHAnsi"/>
         </w:rPr>
         <w:t>Einleitung</w:t>
       </w:r>
-      <w:bookmarkEnd w:id="0"/>
+      <w:bookmarkEnd w:id="1"/>
     </w:p>
     <w:p>
       <w:pPr>
@@ -3113,11 +2408,11 @@
         <w:pStyle w:val="berschrift2"/>
         <w:spacing w:line="360" w:lineRule="auto"/>
       </w:pPr>
-      <w:bookmarkStart w:id="1" w:name="_Toc409770808"/>
+      <w:bookmarkStart w:id="2" w:name="_Toc409770808"/>
       <w:r>
         <w:t>Aufgabenstellung</w:t>
       </w:r>
-      <w:bookmarkEnd w:id="1"/>
+      <w:bookmarkEnd w:id="2"/>
     </w:p>
     <w:p>
       <w:pPr>
@@ -3145,14 +2440,14 @@
           <w:rFonts w:asciiTheme="majorHAnsi" w:hAnsiTheme="majorHAnsi"/>
         </w:rPr>
       </w:pPr>
-      <w:bookmarkStart w:id="2" w:name="_Toc409770809"/>
+      <w:bookmarkStart w:id="3" w:name="_Toc409770809"/>
       <w:r>
         <w:rPr>
           <w:rFonts w:asciiTheme="majorHAnsi" w:hAnsiTheme="majorHAnsi"/>
         </w:rPr>
         <w:t>Grundlagen</w:t>
       </w:r>
-      <w:bookmarkEnd w:id="2"/>
+      <w:bookmarkEnd w:id="3"/>
       <w:r>
         <w:rPr>
           <w:rFonts w:asciiTheme="majorHAnsi" w:hAnsiTheme="majorHAnsi"/>
@@ -3165,11 +2460,11 @@
         <w:pStyle w:val="berschrift2"/>
         <w:spacing w:line="360" w:lineRule="auto"/>
       </w:pPr>
-      <w:bookmarkStart w:id="3" w:name="_Toc409770810"/>
+      <w:bookmarkStart w:id="4" w:name="_Toc409770810"/>
       <w:r>
         <w:t>Assembler</w:t>
       </w:r>
-      <w:bookmarkEnd w:id="3"/>
+      <w:bookmarkEnd w:id="4"/>
     </w:p>
     <w:p>
       <w:pPr>
@@ -3241,8 +2536,6 @@
       <w:r>
         <w:t>ü</w:t>
       </w:r>
-      <w:bookmarkStart w:id="4" w:name="_GoBack"/>
-      <w:bookmarkEnd w:id="4"/>
       <w:r>
         <w:t>bersetzt, um direkt auf dem Chip ausgeführt zu werden. Das sogenannte Kompilat, also das Übersetzte Programm, ist dann in Maschinensprache geschrieben und für einen Menschen nicht mehr zu lesen. Lediglich die Micro</w:t>
       </w:r>
@@ -3446,7 +2739,16 @@
     <w:p>
       <w:pPr>
         <w:spacing w:line="360" w:lineRule="auto"/>
-      </w:pPr>
+        <w:rPr>
+          <w:color w:val="FF0000"/>
+        </w:rPr>
+      </w:pPr>
+      <w:r>
+        <w:rPr>
+          <w:color w:val="FF0000"/>
+        </w:rPr>
+        <w:t>Das muss noch in die Quellenangaben</w:t>
+      </w:r>
     </w:p>
     <w:p>
       <w:r>
@@ -3472,6 +2774,16 @@
     </w:p>
     <w:p/>
     <w:p>
+      <w:r>
+        <w:t>Bevor man mit der Implementierung beginnen kann müssen zunächst einige Konzepte erstellt werden. Es muss eine Architektur aufgestellt werden, die angibt an welchen Anschlüssen welche Bauteile stecken und von welchen Voraussetzungen auszugehen sind.</w:t>
+      </w:r>
+      <w:r>
+        <w:br/>
+        <w:t>Danach muss ein grober Ablauf festgelegt werden, dem der Programmverlauf folgen soll.</w:t>
+      </w:r>
+    </w:p>
+    <w:p/>
+    <w:p>
       <w:pPr>
         <w:pStyle w:val="berschrift2"/>
       </w:pPr>
@@ -3484,12 +2796,65 @@
     <w:p/>
     <w:p>
       <w:r>
-        <w:t>Hier steht dann was wo angeschlossen ist und welche Voraussetzungen getroffen wurden.</w:t>
+        <w:t>Als erstes wurden die Portbelegungen der Einzelnen Sensoren, Knöpfe, Motoren und Displays festgelegt. Es empfiehlt sich diese Belegung im Code als Header anzugeben. Bei der Planung hat man sich für folgende Belegung entschieden:</w:t>
       </w:r>
     </w:p>
     <w:p/>
     <w:p>
       <w:pPr>
+        <w:rPr>
+          <w:color w:val="FF0000"/>
+        </w:rPr>
+      </w:pPr>
+      <w:r>
+        <w:rPr>
+          <w:color w:val="FF0000"/>
+        </w:rPr>
+        <w:t xml:space="preserve">Portbelegung: </w:t>
+      </w:r>
+      <w:proofErr w:type="spellStart"/>
+      <w:r>
+        <w:rPr>
+          <w:color w:val="FF0000"/>
+        </w:rPr>
+        <w:t>blabla</w:t>
+      </w:r>
+      <w:proofErr w:type="spellEnd"/>
+      <w:r>
+        <w:rPr>
+          <w:color w:val="FF0000"/>
+        </w:rPr>
+        <w:t>…</w:t>
+      </w:r>
+    </w:p>
+    <w:p>
+      <w:r>
+        <w:br w:type="page"/>
+      </w:r>
+    </w:p>
+    <w:p>
+      <w:r>
+        <w:t>Wie in der Architektur für Eingebettete und Sicherheitskritische Systeme wurde eine Steuerung mit Low-</w:t>
+      </w:r>
+      <w:proofErr w:type="spellStart"/>
+      <w:r>
+        <w:t>Active</w:t>
+      </w:r>
+      <w:proofErr w:type="spellEnd"/>
+      <w:r>
+        <w:t>-Pegeln eingesetzt. Das bedeutet, dass Sensoren eine „0“ oder „kein Signal“ Senden, sollten sie ausgelöst werden. So wird be</w:t>
+      </w:r>
+      <w:r>
+        <w:t>ispielsweise bei dem Drücken vom Knopf für die Stockwerkwahl im Aufzug für den 1. Stock der Pin P0.4 der Stromfluss unterbrochen, wodurch eine „0“ anliegt. Somit ist ohne viel Aufwand zu erkennen, ob ein Schalter oder eine Leitung defekt ist.</w:t>
+      </w:r>
+      <w:r>
+        <w:br/>
+        <w:t>Selbiges Konzept wurde für die Ansteuerung des Displays verwendet. Bei der Motorsteuerung hat es sich als Sinnvoller herausgestellt ihn mit „1“ also dem anliegen einer Spannung zu steuern, damit er nicht unerwünscht beginnt zu laufen, sollte einmal ein defekt bei einem Kabel vorliegen.</w:t>
+      </w:r>
+    </w:p>
+    <w:p/>
+    <w:p>
+      <w:pPr>
         <w:pStyle w:val="berschrift2"/>
       </w:pPr>
       <w:bookmarkStart w:id="8" w:name="_Toc409770814"/>
@@ -3504,18 +2869,22 @@
         <w:spacing w:line="360" w:lineRule="auto"/>
       </w:pPr>
       <w:r>
-        <w:t>Hier werden die Programmablaufpläne sein und eine Erklärung dazu.</w:t>
+        <w:t>Nachdem das Konzept entwickelt wurde konnte der Ablauf des Programms erstellt werden. Dabei setzt man im Allgemeinen auf einen Programmablaufplan, hierbei dienen die Knoten als Status im Programm. Durch verschiedene Eingangspegel, welche an den Pfeilen angegeben sind kann zwischen den verschiedenen Status. Es empfiehlt sich hierbei verschiedene Szenarien zu modellieren, sodass ein Diagramm nicht unnötig groß und unübersichtlich wird.</w:t>
       </w:r>
     </w:p>
     <w:p>
       <w:pPr>
         <w:spacing w:line="360" w:lineRule="auto"/>
-      </w:pPr>
-      <w:r>
+        <w:rPr>
+          <w:color w:val="FF0000"/>
+        </w:rPr>
+      </w:pPr>
+      <w:r>
+        <w:rPr>
+          <w:color w:val="FF0000"/>
+        </w:rPr>
         <w:br/>
-      </w:r>
-      <w:r>
-        <w:br/>
+        <w:t>Hier kommen dann die Bilder der Plane hin</w:t>
       </w:r>
     </w:p>
     <w:p>
@@ -3548,8 +2917,14 @@
     <w:p>
       <w:pPr>
         <w:spacing w:line="360" w:lineRule="auto"/>
-      </w:pPr>
-      <w:r>
+        <w:rPr>
+          <w:color w:val="FF0000"/>
+        </w:rPr>
+      </w:pPr>
+      <w:r>
+        <w:rPr>
+          <w:color w:val="FF0000"/>
+        </w:rPr>
         <w:t>Hier stehen grundlegende Dinge zur Implementierung und alles bis zu den Interrupts</w:t>
       </w:r>
     </w:p>
@@ -3570,7 +2945,15 @@
     </w:p>
     <w:p/>
     <w:p>
-      <w:r>
+      <w:pPr>
+        <w:rPr>
+          <w:color w:val="FF0000"/>
+        </w:rPr>
+      </w:pPr>
+      <w:r>
+        <w:rPr>
+          <w:color w:val="FF0000"/>
+        </w:rPr>
         <w:t>Hier steht alles über den Sensor, der am externen Interrupt angeschlossen ist.</w:t>
       </w:r>
     </w:p>
@@ -4174,17 +3557,31 @@
         <w:pStyle w:val="Beschriftung"/>
         <w:spacing w:line="360" w:lineRule="auto"/>
       </w:pPr>
+      <w:bookmarkStart w:id="12" w:name="_Toc410295060"/>
       <w:r>
         <w:t xml:space="preserve">Abbildung </w:t>
       </w:r>
-      <w:fldSimple w:instr=" SEQ Abbildung \* ARABIC ">
-        <w:r>
-          <w:rPr>
-            <w:noProof/>
-          </w:rPr>
-          <w:t>1</w:t>
-        </w:r>
-      </w:fldSimple>
+      <w:r>
+        <w:fldChar w:fldCharType="begin"/>
+      </w:r>
+      <w:r>
+        <w:instrText xml:space="preserve"> SEQ Abbildung \* ARABIC </w:instrText>
+      </w:r>
+      <w:r>
+        <w:fldChar w:fldCharType="separate"/>
+      </w:r>
+      <w:r>
+        <w:rPr>
+          <w:noProof/>
+        </w:rPr>
+        <w:t>1</w:t>
+      </w:r>
+      <w:r>
+        <w:rPr>
+          <w:noProof/>
+        </w:rPr>
+        <w:fldChar w:fldCharType="end"/>
+      </w:r>
       <w:r>
         <w:t xml:space="preserve">: Interrupt Priorität </w:t>
       </w:r>
@@ -4215,6 +3612,7 @@
           </w:r>
         </w:sdtContent>
       </w:sdt>
+      <w:bookmarkEnd w:id="12"/>
     </w:p>
     <w:p>
       <w:pPr>
@@ -4234,14 +3632,14 @@
           <w:rFonts w:asciiTheme="majorHAnsi" w:hAnsiTheme="majorHAnsi"/>
         </w:rPr>
       </w:pPr>
-      <w:bookmarkStart w:id="12" w:name="_Toc409770818"/>
+      <w:bookmarkStart w:id="13" w:name="_Toc409770818"/>
       <w:r>
         <w:rPr>
           <w:rFonts w:asciiTheme="majorHAnsi" w:hAnsiTheme="majorHAnsi"/>
         </w:rPr>
         <w:t>Zusammenfassung</w:t>
       </w:r>
-      <w:bookmarkEnd w:id="12"/>
+      <w:bookmarkEnd w:id="13"/>
     </w:p>
     <w:p>
       <w:pPr>
@@ -4251,7 +3649,7 @@
         <w:br w:type="page"/>
       </w:r>
     </w:p>
-    <w:bookmarkStart w:id="13" w:name="_Toc409770819" w:displacedByCustomXml="next"/>
+    <w:bookmarkStart w:id="14" w:name="_Toc409770819" w:displacedByCustomXml="next"/>
     <w:sdt>
       <w:sdtPr>
         <w:rPr>
@@ -4284,7 +3682,7 @@
             </w:rPr>
             <w:t>Literaturverzeichnis</w:t>
           </w:r>
-          <w:bookmarkEnd w:id="13"/>
+          <w:bookmarkEnd w:id="14"/>
         </w:p>
         <w:p>
           <w:pPr>
@@ -4466,7 +3864,7 @@
         <w:b/>
         <w:noProof/>
       </w:rPr>
-      <w:t>6</w:t>
+      <w:t>4</w:t>
     </w:r>
     <w:r>
       <w:rPr>
@@ -4500,7 +3898,7 @@
         <w:b/>
         <w:noProof/>
       </w:rPr>
-      <w:t>14</w:t>
+      <w:t>15</w:t>
     </w:r>
     <w:r>
       <w:rPr>
@@ -7729,7 +7127,7 @@
 </file>
 
 <file path=customXml/itemProps1.xml><?xml version="1.0" encoding="utf-8"?>
-<ds:datastoreItem xmlns:ds="http://schemas.openxmlformats.org/officeDocument/2006/customXml" ds:itemID="{01C6933A-6858-4082-8A89-191FAA26C9F7}">
+<ds:datastoreItem xmlns:ds="http://schemas.openxmlformats.org/officeDocument/2006/customXml" ds:itemID="{BF293A2E-D160-4516-8E55-CD1E2235583B}">
   <ds:schemaRefs>
     <ds:schemaRef ds:uri="http://schemas.openxmlformats.org/officeDocument/2006/bibliography"/>
   </ds:schemaRefs>

</xml_diff>

<commit_message>
Fixed some spelling and Layout
</commit_message>
<xml_diff>
--- a/Dokumentation/Projektbericht Systemnahesprogrammieren Aufzugsteuerung.docx
+++ b/Dokumentation/Projektbericht Systemnahesprogrammieren Aufzugsteuerung.docx
@@ -1,6 +1,6 @@
 
 <file path=word/document.xml><?xml version="1.0" encoding="utf-8"?>
-<w:document xmlns:wpc="http://schemas.microsoft.com/office/word/2010/wordprocessingCanvas" xmlns:mc="http://schemas.openxmlformats.org/markup-compatibility/2006" xmlns:o="urn:schemas-microsoft-com:office:office" xmlns:r="http://schemas.openxmlformats.org/officeDocument/2006/relationships" xmlns:m="http://schemas.openxmlformats.org/officeDocument/2006/math" xmlns:v="urn:schemas-microsoft-com:vml" xmlns:wp14="http://schemas.microsoft.com/office/word/2010/wordprocessingDrawing" xmlns:wp="http://schemas.openxmlformats.org/drawingml/2006/wordprocessingDrawing" xmlns:w10="urn:schemas-microsoft-com:office:word" xmlns:w="http://schemas.openxmlformats.org/wordprocessingml/2006/main" xmlns:w14="http://schemas.microsoft.com/office/word/2010/wordml" xmlns:wpg="http://schemas.microsoft.com/office/word/2010/wordprocessingGroup" xmlns:wpi="http://schemas.microsoft.com/office/word/2010/wordprocessingInk" xmlns:wne="http://schemas.microsoft.com/office/word/2006/wordml" xmlns:wps="http://schemas.microsoft.com/office/word/2010/wordprocessingShape" mc:Ignorable="w14 wp14">
+<w:document xmlns:wpc="http://schemas.microsoft.com/office/word/2010/wordprocessingCanvas" xmlns:mo="http://schemas.microsoft.com/office/mac/office/2008/main" xmlns:mc="http://schemas.openxmlformats.org/markup-compatibility/2006" xmlns:mv="urn:schemas-microsoft-com:mac:vml" xmlns:o="urn:schemas-microsoft-com:office:office" xmlns:r="http://schemas.openxmlformats.org/officeDocument/2006/relationships" xmlns:m="http://schemas.openxmlformats.org/officeDocument/2006/math" xmlns:v="urn:schemas-microsoft-com:vml" xmlns:wp14="http://schemas.microsoft.com/office/word/2010/wordprocessingDrawing" xmlns:wp="http://schemas.openxmlformats.org/drawingml/2006/wordprocessingDrawing" xmlns:w10="urn:schemas-microsoft-com:office:word" xmlns:w="http://schemas.openxmlformats.org/wordprocessingml/2006/main" xmlns:w14="http://schemas.microsoft.com/office/word/2010/wordml" xmlns:wpg="http://schemas.microsoft.com/office/word/2010/wordprocessingGroup" xmlns:wpi="http://schemas.microsoft.com/office/word/2010/wordprocessingInk" xmlns:wne="http://schemas.microsoft.com/office/word/2006/wordml" xmlns:wps="http://schemas.microsoft.com/office/word/2010/wordprocessingShape" mc:Ignorable="w14 wp14">
   <w:body>
     <w:p>
       <w:pPr>
@@ -65,7 +65,6 @@
                 <w:lang w:eastAsia="de-DE"/>
               </w:rPr>
             </w:pPr>
-            <w:proofErr w:type="spellStart"/>
             <w:r>
               <w:rPr>
                 <w:rFonts w:asciiTheme="majorHAnsi" w:hAnsiTheme="majorHAnsi" w:cs="Arial"/>
@@ -73,9 +72,8 @@
                 <w:sz w:val="30"/>
                 <w:szCs w:val="30"/>
               </w:rPr>
-              <w:t>Synthetisierung</w:t>
-            </w:r>
-            <w:proofErr w:type="spellEnd"/>
+              <w:t xml:space="preserve">Synthetisierung einer Aufzugsteuerung </w:t>
+            </w:r>
             <w:r>
               <w:rPr>
                 <w:rFonts w:asciiTheme="majorHAnsi" w:hAnsiTheme="majorHAnsi" w:cs="Arial"/>
@@ -83,15 +81,6 @@
                 <w:sz w:val="30"/>
                 <w:szCs w:val="30"/>
               </w:rPr>
-              <w:t xml:space="preserve"> einer Aufzugsteuerung </w:t>
-            </w:r>
-            <w:r>
-              <w:rPr>
-                <w:rFonts w:asciiTheme="majorHAnsi" w:hAnsiTheme="majorHAnsi" w:cs="Arial"/>
-                <w:b/>
-                <w:sz w:val="30"/>
-                <w:szCs w:val="30"/>
-              </w:rPr>
               <w:br/>
               <w:t>für einen 8051 Micro Controller</w:t>
             </w:r>
@@ -230,7 +219,6 @@
               </w:rPr>
               <w:t xml:space="preserve">Bachelor </w:t>
             </w:r>
-            <w:proofErr w:type="spellStart"/>
             <w:r>
               <w:rPr>
                 <w:rFonts w:asciiTheme="majorHAnsi" w:eastAsia="Times New Roman" w:hAnsiTheme="majorHAnsi" w:cs="Times New Roman"/>
@@ -239,7 +227,6 @@
               </w:rPr>
               <w:t>of</w:t>
             </w:r>
-            <w:proofErr w:type="spellEnd"/>
             <w:r>
               <w:rPr>
                 <w:rFonts w:asciiTheme="majorHAnsi" w:eastAsia="Times New Roman" w:hAnsiTheme="majorHAnsi" w:cs="Times New Roman"/>
@@ -507,25 +494,7 @@
                 <w:szCs w:val="20"/>
                 <w:lang w:eastAsia="de-DE"/>
               </w:rPr>
-              <w:t xml:space="preserve">, Moritz Gabriel, Oliver </w:t>
-            </w:r>
-            <w:proofErr w:type="spellStart"/>
-            <w:r>
-              <w:rPr>
-                <w:rFonts w:asciiTheme="majorHAnsi" w:eastAsia="Times New Roman" w:hAnsiTheme="majorHAnsi" w:cs="Times New Roman"/>
-                <w:szCs w:val="20"/>
-                <w:lang w:eastAsia="de-DE"/>
-              </w:rPr>
-              <w:t>Mahlke</w:t>
-            </w:r>
-            <w:proofErr w:type="spellEnd"/>
-            <w:r>
-              <w:rPr>
-                <w:rFonts w:asciiTheme="majorHAnsi" w:eastAsia="Times New Roman" w:hAnsiTheme="majorHAnsi" w:cs="Times New Roman"/>
-                <w:szCs w:val="20"/>
-                <w:lang w:eastAsia="de-DE"/>
-              </w:rPr>
-              <w:t>, Jan Kalweit</w:t>
+              <w:t>, Moritz Gabriel, Oliver Mahlke, Jan Kalweit</w:t>
             </w:r>
           </w:p>
           <w:p>
@@ -768,6 +737,8 @@
                 <w:rFonts w:asciiTheme="majorHAnsi" w:hAnsiTheme="majorHAnsi"/>
               </w:rPr>
             </w:pPr>
+            <w:bookmarkStart w:id="0" w:name="_GoBack"/>
+            <w:bookmarkEnd w:id="0"/>
           </w:p>
         </w:tc>
       </w:tr>
@@ -1000,7 +971,7 @@
       <w:sdtContent>
         <w:p>
           <w:pPr>
-            <w:pStyle w:val="Inhaltsverzeichnisberschrift"/>
+            <w:pStyle w:val="TOCHeading"/>
             <w:numPr>
               <w:ilvl w:val="0"/>
               <w:numId w:val="0"/>
@@ -1025,7 +996,7 @@
         </w:p>
         <w:p>
           <w:pPr>
-            <w:pStyle w:val="Verzeichnis1"/>
+            <w:pStyle w:val="TOC1"/>
             <w:rPr>
               <w:rFonts w:asciiTheme="minorHAnsi" w:eastAsiaTheme="minorEastAsia" w:hAnsiTheme="minorHAnsi"/>
               <w:color w:val="auto"/>
@@ -1145,7 +1116,7 @@
         </w:p>
         <w:p>
           <w:pPr>
-            <w:pStyle w:val="Verzeichnis2"/>
+            <w:pStyle w:val="TOC2"/>
             <w:tabs>
               <w:tab w:val="left" w:pos="880"/>
               <w:tab w:val="right" w:leader="dot" w:pos="9062"/>
@@ -1233,7 +1204,7 @@
         </w:p>
         <w:p>
           <w:pPr>
-            <w:pStyle w:val="Verzeichnis1"/>
+            <w:pStyle w:val="TOC1"/>
             <w:rPr>
               <w:rFonts w:asciiTheme="minorHAnsi" w:eastAsiaTheme="minorEastAsia" w:hAnsiTheme="minorHAnsi"/>
               <w:color w:val="auto"/>
@@ -1308,7 +1279,7 @@
         </w:p>
         <w:p>
           <w:pPr>
-            <w:pStyle w:val="Verzeichnis2"/>
+            <w:pStyle w:val="TOC2"/>
             <w:tabs>
               <w:tab w:val="left" w:pos="880"/>
               <w:tab w:val="right" w:leader="dot" w:pos="9062"/>
@@ -1396,7 +1367,7 @@
         </w:p>
         <w:p>
           <w:pPr>
-            <w:pStyle w:val="Verzeichnis2"/>
+            <w:pStyle w:val="TOC2"/>
             <w:tabs>
               <w:tab w:val="left" w:pos="880"/>
               <w:tab w:val="right" w:leader="dot" w:pos="9062"/>
@@ -1484,7 +1455,7 @@
         </w:p>
         <w:p>
           <w:pPr>
-            <w:pStyle w:val="Verzeichnis1"/>
+            <w:pStyle w:val="TOC1"/>
             <w:rPr>
               <w:rFonts w:asciiTheme="minorHAnsi" w:eastAsiaTheme="minorEastAsia" w:hAnsiTheme="minorHAnsi"/>
               <w:color w:val="auto"/>
@@ -1559,7 +1530,7 @@
         </w:p>
         <w:p>
           <w:pPr>
-            <w:pStyle w:val="Verzeichnis2"/>
+            <w:pStyle w:val="TOC2"/>
             <w:tabs>
               <w:tab w:val="left" w:pos="880"/>
               <w:tab w:val="right" w:leader="dot" w:pos="9062"/>
@@ -1647,7 +1618,7 @@
         </w:p>
         <w:p>
           <w:pPr>
-            <w:pStyle w:val="Verzeichnis2"/>
+            <w:pStyle w:val="TOC2"/>
             <w:tabs>
               <w:tab w:val="left" w:pos="880"/>
               <w:tab w:val="right" w:leader="dot" w:pos="9062"/>
@@ -1735,7 +1706,7 @@
         </w:p>
         <w:p>
           <w:pPr>
-            <w:pStyle w:val="Verzeichnis1"/>
+            <w:pStyle w:val="TOC1"/>
             <w:rPr>
               <w:rFonts w:asciiTheme="minorHAnsi" w:eastAsiaTheme="minorEastAsia" w:hAnsiTheme="minorHAnsi"/>
               <w:color w:val="auto"/>
@@ -1810,7 +1781,7 @@
         </w:p>
         <w:p>
           <w:pPr>
-            <w:pStyle w:val="Verzeichnis2"/>
+            <w:pStyle w:val="TOC2"/>
             <w:tabs>
               <w:tab w:val="left" w:pos="880"/>
               <w:tab w:val="right" w:leader="dot" w:pos="9062"/>
@@ -1898,7 +1869,7 @@
         </w:p>
         <w:p>
           <w:pPr>
-            <w:pStyle w:val="Verzeichnis3"/>
+            <w:pStyle w:val="TOC3"/>
             <w:tabs>
               <w:tab w:val="left" w:pos="1320"/>
               <w:tab w:val="right" w:leader="dot" w:pos="9062"/>
@@ -1986,7 +1957,7 @@
         </w:p>
         <w:p>
           <w:pPr>
-            <w:pStyle w:val="Verzeichnis1"/>
+            <w:pStyle w:val="TOC1"/>
             <w:rPr>
               <w:rFonts w:asciiTheme="minorHAnsi" w:eastAsiaTheme="minorEastAsia" w:hAnsiTheme="minorHAnsi"/>
               <w:color w:val="auto"/>
@@ -2061,7 +2032,7 @@
         </w:p>
         <w:p>
           <w:pPr>
-            <w:pStyle w:val="Verzeichnis1"/>
+            <w:pStyle w:val="TOC1"/>
             <w:rPr>
               <w:rFonts w:asciiTheme="minorHAnsi" w:eastAsiaTheme="minorEastAsia" w:hAnsiTheme="minorHAnsi"/>
               <w:color w:val="auto"/>
@@ -2197,7 +2168,7 @@
     </w:p>
     <w:p>
       <w:pPr>
-        <w:pStyle w:val="Abbildungsverzeichnis"/>
+        <w:pStyle w:val="TableofFigures"/>
         <w:tabs>
           <w:tab w:val="right" w:leader="dot" w:pos="9062"/>
         </w:tabs>
@@ -2298,7 +2269,7 @@
     </w:p>
     <w:p>
       <w:pPr>
-        <w:pStyle w:val="Abbildungsverzeichnis"/>
+        <w:pStyle w:val="TableofFigures"/>
         <w:tabs>
           <w:tab w:val="right" w:leader="dot" w:pos="9062"/>
         </w:tabs>
@@ -2369,7 +2340,7 @@
     </w:p>
     <w:p>
       <w:pPr>
-        <w:pStyle w:val="Abbildungsverzeichnis"/>
+        <w:pStyle w:val="TableofFigures"/>
         <w:tabs>
           <w:tab w:val="right" w:leader="dot" w:pos="9062"/>
         </w:tabs>
@@ -2440,7 +2411,7 @@
     </w:p>
     <w:p>
       <w:pPr>
-        <w:pStyle w:val="Abbildungsverzeichnis"/>
+        <w:pStyle w:val="TableofFigures"/>
         <w:tabs>
           <w:tab w:val="right" w:leader="dot" w:pos="9062"/>
         </w:tabs>
@@ -2511,7 +2482,7 @@
     </w:p>
     <w:p>
       <w:pPr>
-        <w:pStyle w:val="Abbildungsverzeichnis"/>
+        <w:pStyle w:val="TableofFigures"/>
         <w:tabs>
           <w:tab w:val="right" w:leader="dot" w:pos="9062"/>
         </w:tabs>
@@ -2582,7 +2553,7 @@
     </w:p>
     <w:p>
       <w:pPr>
-        <w:pStyle w:val="Abbildungsverzeichnis"/>
+        <w:pStyle w:val="TableofFigures"/>
         <w:tabs>
           <w:tab w:val="right" w:leader="dot" w:pos="9062"/>
         </w:tabs>
@@ -2689,20 +2660,21 @@
     </w:p>
     <w:p>
       <w:pPr>
-        <w:pStyle w:val="berschrift1"/>
+        <w:pStyle w:val="Heading1"/>
         <w:spacing w:line="360" w:lineRule="auto"/>
         <w:rPr>
           <w:rFonts w:asciiTheme="majorHAnsi" w:hAnsiTheme="majorHAnsi"/>
         </w:rPr>
       </w:pPr>
-      <w:bookmarkStart w:id="0" w:name="_Toc410395460"/>
+      <w:bookmarkStart w:id="1" w:name="_Toc410395460"/>
       <w:r>
         <w:rPr>
           <w:rFonts w:asciiTheme="majorHAnsi" w:hAnsiTheme="majorHAnsi"/>
         </w:rPr>
+        <w:lastRenderedPageBreak/>
         <w:t>Einleitung</w:t>
       </w:r>
-      <w:bookmarkEnd w:id="0"/>
+      <w:bookmarkEnd w:id="1"/>
     </w:p>
     <w:p>
       <w:pPr>
@@ -2760,14 +2732,14 @@
     </w:p>
     <w:p>
       <w:pPr>
-        <w:pStyle w:val="berschrift2"/>
+        <w:pStyle w:val="Heading2"/>
         <w:spacing w:line="360" w:lineRule="auto"/>
       </w:pPr>
-      <w:bookmarkStart w:id="1" w:name="_Toc410395461"/>
+      <w:bookmarkStart w:id="2" w:name="_Toc410395461"/>
       <w:r>
         <w:t>Aufgabenstellung</w:t>
       </w:r>
-      <w:bookmarkEnd w:id="1"/>
+      <w:bookmarkEnd w:id="2"/>
     </w:p>
     <w:p>
       <w:pPr>
@@ -2789,20 +2761,21 @@
     </w:p>
     <w:p>
       <w:pPr>
-        <w:pStyle w:val="berschrift1"/>
+        <w:pStyle w:val="Heading1"/>
         <w:spacing w:line="360" w:lineRule="auto"/>
         <w:rPr>
           <w:rFonts w:asciiTheme="majorHAnsi" w:hAnsiTheme="majorHAnsi"/>
         </w:rPr>
       </w:pPr>
-      <w:bookmarkStart w:id="2" w:name="_Toc410395462"/>
+      <w:bookmarkStart w:id="3" w:name="_Toc410395462"/>
       <w:r>
         <w:rPr>
           <w:rFonts w:asciiTheme="majorHAnsi" w:hAnsiTheme="majorHAnsi"/>
         </w:rPr>
+        <w:lastRenderedPageBreak/>
         <w:t>Grundlagen</w:t>
       </w:r>
-      <w:bookmarkEnd w:id="2"/>
+      <w:bookmarkEnd w:id="3"/>
       <w:r>
         <w:rPr>
           <w:rFonts w:asciiTheme="majorHAnsi" w:hAnsiTheme="majorHAnsi"/>
@@ -2812,14 +2785,14 @@
     </w:p>
     <w:p>
       <w:pPr>
-        <w:pStyle w:val="berschrift2"/>
+        <w:pStyle w:val="Heading2"/>
         <w:spacing w:line="360" w:lineRule="auto"/>
       </w:pPr>
-      <w:bookmarkStart w:id="3" w:name="_Toc410395463"/>
+      <w:bookmarkStart w:id="4" w:name="_Toc410395463"/>
       <w:r>
         <w:t>Assembler</w:t>
       </w:r>
-      <w:bookmarkEnd w:id="3"/>
+      <w:bookmarkEnd w:id="4"/>
     </w:p>
     <w:p>
       <w:pPr>
@@ -2858,15 +2831,7 @@
         <w:t>und</w:t>
       </w:r>
       <w:r>
-        <w:t xml:space="preserve"> „</w:t>
-      </w:r>
-      <w:proofErr w:type="spellStart"/>
-      <w:r>
-        <w:t>Shift</w:t>
-      </w:r>
-      <w:proofErr w:type="spellEnd"/>
-      <w:r>
-        <w:t>“ sind möglich. Auf weitere Methoden und deren Funktion wird später eingegangen.</w:t>
+        <w:t xml:space="preserve"> „Shift“ sind möglich. Auf weitere Methoden und deren Funktion wird später eingegangen.</w:t>
       </w:r>
     </w:p>
     <w:p>
@@ -2892,15 +2857,7 @@
         <w:t>ü</w:t>
       </w:r>
       <w:r>
-        <w:t xml:space="preserve">bersetzt, um direkt auf dem Chip ausgeführt zu werden. Das sogenannte </w:t>
-      </w:r>
-      <w:proofErr w:type="spellStart"/>
-      <w:r>
-        <w:t>Kompilat</w:t>
-      </w:r>
-      <w:proofErr w:type="spellEnd"/>
-      <w:r>
-        <w:t>, also das Übersetzte Programm, ist dann in Maschinensprache geschrieben und für einen Menschen nicht mehr zu lesen. Lediglich die Micro</w:t>
+        <w:t>bersetzt, um direkt auf dem Chip ausgeführt zu werden. Das sogenannte Kompilat, also das Übersetzte Programm, ist dann in Maschinensprache geschrieben und für einen Menschen nicht mehr zu lesen. Lediglich die Micro</w:t>
       </w:r>
       <w:r>
         <w:t xml:space="preserve"> </w:t>
@@ -2932,14 +2889,14 @@
     </w:p>
     <w:p>
       <w:pPr>
-        <w:pStyle w:val="berschrift2"/>
+        <w:pStyle w:val="Heading2"/>
         <w:spacing w:line="360" w:lineRule="auto"/>
       </w:pPr>
-      <w:bookmarkStart w:id="4" w:name="_Toc410395464"/>
+      <w:bookmarkStart w:id="5" w:name="_Toc410395464"/>
       <w:r>
         <w:t>8051 Micro Controller</w:t>
       </w:r>
-      <w:bookmarkEnd w:id="4"/>
+      <w:bookmarkEnd w:id="5"/>
     </w:p>
     <w:p>
       <w:pPr>
@@ -2965,7 +2922,6 @@
       <w:r>
         <w:t xml:space="preserve"> handelt es sich um einen 8-Bit Micro Controller, was bedeutet, dass </w:t>
       </w:r>
-      <w:proofErr w:type="gramStart"/>
       <w:r>
         <w:t>dieser</w:t>
       </w:r>
@@ -2973,11 +2929,7 @@
         <w:t xml:space="preserve"> mit </w:t>
       </w:r>
       <w:r>
-        <w:t>8-Bit langen Wörtern</w:t>
-      </w:r>
-      <w:proofErr w:type="gramEnd"/>
-      <w:r>
-        <w:t xml:space="preserve"> </w:t>
+        <w:t xml:space="preserve">8-Bit langen Wörtern </w:t>
       </w:r>
       <w:r>
         <w:t xml:space="preserve">arbeitet, </w:t>
@@ -3049,6 +3001,7 @@
         <w:spacing w:line="360" w:lineRule="auto"/>
       </w:pPr>
       <w:r>
+        <w:lastRenderedPageBreak/>
         <w:t>Ein 8051 Micro Controller enthält eine CPU, also eine Recheneinheit, die über einen Bus mit anderen Bauteilen verbunden ist. Für dieses Projekt relevant sind zum einen die 4 Ein-/</w:t>
       </w:r>
       <w:r>
@@ -3136,20 +3089,21 @@
     </w:p>
     <w:p>
       <w:pPr>
-        <w:pStyle w:val="berschrift1"/>
+        <w:pStyle w:val="Heading1"/>
         <w:spacing w:line="360" w:lineRule="auto"/>
         <w:rPr>
           <w:rFonts w:asciiTheme="majorHAnsi" w:hAnsiTheme="majorHAnsi"/>
         </w:rPr>
       </w:pPr>
-      <w:bookmarkStart w:id="5" w:name="_Toc410395465"/>
+      <w:bookmarkStart w:id="6" w:name="_Toc410395465"/>
       <w:r>
         <w:rPr>
           <w:rFonts w:asciiTheme="majorHAnsi" w:hAnsiTheme="majorHAnsi"/>
         </w:rPr>
+        <w:lastRenderedPageBreak/>
         <w:t>Konzept</w:t>
       </w:r>
-      <w:bookmarkEnd w:id="5"/>
+      <w:bookmarkEnd w:id="6"/>
     </w:p>
     <w:p/>
     <w:p>
@@ -3164,24 +3118,30 @@
     <w:p/>
     <w:p>
       <w:pPr>
-        <w:pStyle w:val="berschrift2"/>
-      </w:pPr>
-      <w:bookmarkStart w:id="6" w:name="_Toc410395466"/>
+        <w:pStyle w:val="Heading2"/>
+      </w:pPr>
+      <w:bookmarkStart w:id="7" w:name="_Toc410395466"/>
       <w:r>
         <w:t>Architektur</w:t>
       </w:r>
-      <w:bookmarkEnd w:id="6"/>
+      <w:bookmarkEnd w:id="7"/>
     </w:p>
     <w:p/>
     <w:p>
       <w:r>
-        <w:t>Als erstes wurden die Portbelegungen der Einzelnen Sensoren, Knöpfe, Motoren und Displays festgelegt. Es empfiehlt sich diese Belegung im Code als Header anzugeben. Bei der Planung hat man sich für folgende Belegung entschieden:</w:t>
+        <w:t>Als erstes wurden die Portbelegungen d</w:t>
+      </w:r>
+      <w:r>
+        <w:t>er e</w:t>
+      </w:r>
+      <w:r>
+        <w:t>inzelnen Sensoren, Knöpfe, Motoren und Displays festgelegt. Es empfiehlt sich diese Belegung im Code als Header anzugeben. Bei der Planung hat man sich für folgende Belegung entschieden:</w:t>
       </w:r>
     </w:p>
     <w:p/>
     <w:tbl>
       <w:tblPr>
-        <w:tblStyle w:val="Tabellenraster"/>
+        <w:tblStyle w:val="TableGrid"/>
         <w:tblW w:w="0" w:type="auto"/>
         <w:tblLook w:val="04A0" w:firstRow="1" w:lastRow="0" w:firstColumn="1" w:lastColumn="0" w:noHBand="0" w:noVBand="1"/>
       </w:tblPr>
@@ -3302,14 +3262,12 @@
                 <w:lang w:val="en-US"/>
               </w:rPr>
             </w:pPr>
-            <w:proofErr w:type="spellStart"/>
             <w:r>
               <w:rPr>
                 <w:lang w:val="en-US"/>
               </w:rPr>
               <w:t>Erdgeschoss</w:t>
             </w:r>
-            <w:proofErr w:type="spellEnd"/>
           </w:p>
           <w:p>
             <w:pPr>
@@ -3343,14 +3301,12 @@
                 <w:lang w:val="en-US"/>
               </w:rPr>
             </w:pPr>
-            <w:proofErr w:type="spellStart"/>
             <w:r>
               <w:rPr>
                 <w:lang w:val="en-US"/>
               </w:rPr>
               <w:t>Erdgeschoss</w:t>
             </w:r>
-            <w:proofErr w:type="spellEnd"/>
           </w:p>
           <w:p>
             <w:pPr>
@@ -3712,6 +3668,7 @@
               </w:rPr>
             </w:pPr>
             <w:r>
+              <w:lastRenderedPageBreak/>
               <w:t xml:space="preserve">Externer Interrupt </w:t>
             </w:r>
           </w:p>
@@ -3867,15 +3824,7 @@
     <w:p/>
     <w:p>
       <w:r>
-        <w:t>Wie in der Architektur für Eingebettete und Sicherheitskritische Systeme wurde eine Steuerung mit Low-</w:t>
-      </w:r>
-      <w:proofErr w:type="spellStart"/>
-      <w:r>
-        <w:t>Active</w:t>
-      </w:r>
-      <w:proofErr w:type="spellEnd"/>
-      <w:r>
-        <w:t xml:space="preserve">-Pegeln eingesetzt. Das bedeutet, dass Sensoren eine „0“ oder „kein Signal“ </w:t>
+        <w:t xml:space="preserve">Wie in der Architektur für Eingebettete und Sicherheitskritische Systeme wurde eine Steuerung mit Low-Active-Pegeln eingesetzt. Das bedeutet, dass Sensoren eine „0“ oder „kein Signal“ </w:t>
       </w:r>
       <w:r>
         <w:t>s</w:t>
@@ -3912,13 +3861,13 @@
     <w:p/>
     <w:p>
       <w:pPr>
-        <w:pStyle w:val="berschrift2"/>
-      </w:pPr>
-      <w:bookmarkStart w:id="7" w:name="_Toc410395467"/>
+        <w:pStyle w:val="Heading2"/>
+      </w:pPr>
+      <w:bookmarkStart w:id="8" w:name="_Toc410395467"/>
       <w:r>
         <w:t>Programmablaufplan</w:t>
       </w:r>
-      <w:bookmarkEnd w:id="7"/>
+      <w:bookmarkEnd w:id="8"/>
     </w:p>
     <w:p/>
     <w:p>
@@ -3936,8 +3885,9 @@
       <w:r>
         <w:rPr>
           <w:noProof/>
-          <w:lang w:eastAsia="de-DE"/>
+          <w:lang w:val="en-US"/>
         </w:rPr>
+        <w:lastRenderedPageBreak/>
         <w:drawing>
           <wp:inline distT="0" distB="0" distL="0" distR="0" wp14:anchorId="033791B8" wp14:editId="05DDFBA4">
             <wp:extent cx="5753100" cy="3657600"/>
@@ -3990,9 +3940,9 @@
     </w:p>
     <w:p>
       <w:pPr>
-        <w:pStyle w:val="Beschriftung"/>
-      </w:pPr>
-      <w:bookmarkStart w:id="8" w:name="_Toc410395473"/>
+        <w:pStyle w:val="Caption"/>
+      </w:pPr>
+      <w:bookmarkStart w:id="9" w:name="_Toc410395473"/>
       <w:r>
         <w:t xml:space="preserve">Abbildung </w:t>
       </w:r>
@@ -4013,7 +3963,7 @@
       <w:r>
         <w:t>für die Programm Hauptschleife</w:t>
       </w:r>
-      <w:bookmarkEnd w:id="8"/>
+      <w:bookmarkEnd w:id="9"/>
     </w:p>
     <w:p>
       <w:r>
@@ -4032,7 +3982,7 @@
       <w:r>
         <w:rPr>
           <w:noProof/>
-          <w:lang w:eastAsia="de-DE"/>
+          <w:lang w:val="en-US"/>
         </w:rPr>
         <w:drawing>
           <wp:inline distT="0" distB="0" distL="0" distR="0" wp14:anchorId="5A64F28C" wp14:editId="6DB9C9B6">
@@ -4086,9 +4036,9 @@
     </w:p>
     <w:p>
       <w:pPr>
-        <w:pStyle w:val="Beschriftung"/>
-      </w:pPr>
-      <w:bookmarkStart w:id="9" w:name="_Toc410395474"/>
+        <w:pStyle w:val="Caption"/>
+      </w:pPr>
+      <w:bookmarkStart w:id="10" w:name="_Toc410395474"/>
       <w:r>
         <w:t xml:space="preserve">Abbildung </w:t>
       </w:r>
@@ -4103,7 +4053,7 @@
       <w:r>
         <w:t>: Programmablaufplan für die Logik innerhalb eines Stockwerks</w:t>
       </w:r>
-      <w:bookmarkEnd w:id="9"/>
+      <w:bookmarkEnd w:id="10"/>
     </w:p>
     <w:p/>
     <w:p>
@@ -4137,7 +4087,7 @@
       <w:r>
         <w:rPr>
           <w:noProof/>
-          <w:lang w:eastAsia="de-DE"/>
+          <w:lang w:val="en-US"/>
         </w:rPr>
         <w:drawing>
           <wp:inline distT="0" distB="0" distL="0" distR="0" wp14:anchorId="40BD9803" wp14:editId="410F3985">
@@ -4191,9 +4141,9 @@
     </w:p>
     <w:p>
       <w:pPr>
-        <w:pStyle w:val="Beschriftung"/>
-      </w:pPr>
-      <w:bookmarkStart w:id="10" w:name="_Toc410395475"/>
+        <w:pStyle w:val="Caption"/>
+      </w:pPr>
+      <w:bookmarkStart w:id="11" w:name="_Toc410395475"/>
       <w:r>
         <w:t xml:space="preserve">Abbildung </w:t>
       </w:r>
@@ -4214,7 +4164,7 @@
       <w:r>
         <w:t>rkennung des Initialzustands</w:t>
       </w:r>
-      <w:bookmarkEnd w:id="10"/>
+      <w:bookmarkEnd w:id="11"/>
     </w:p>
     <w:p/>
     <w:p>
@@ -4232,20 +4182,21 @@
     </w:p>
     <w:p>
       <w:pPr>
-        <w:pStyle w:val="berschrift1"/>
+        <w:pStyle w:val="Heading1"/>
         <w:spacing w:line="360" w:lineRule="auto"/>
         <w:rPr>
           <w:rFonts w:asciiTheme="majorHAnsi" w:hAnsiTheme="majorHAnsi"/>
         </w:rPr>
       </w:pPr>
-      <w:bookmarkStart w:id="11" w:name="_Toc410395468"/>
+      <w:bookmarkStart w:id="12" w:name="_Toc410395468"/>
       <w:r>
         <w:rPr>
           <w:rFonts w:asciiTheme="majorHAnsi" w:hAnsiTheme="majorHAnsi"/>
         </w:rPr>
+        <w:lastRenderedPageBreak/>
         <w:t>Implementierung</w:t>
       </w:r>
-      <w:bookmarkEnd w:id="11"/>
+      <w:bookmarkEnd w:id="12"/>
     </w:p>
     <w:p>
       <w:pPr>
@@ -4265,27 +4216,11 @@
         <w:spacing w:line="360" w:lineRule="auto"/>
       </w:pPr>
       <w:r>
-        <w:t>Hierbei kommen einfache Befehle wie „MOV A</w:t>
-      </w:r>
-      <w:proofErr w:type="gramStart"/>
-      <w:r>
-        <w:t>,B</w:t>
-      </w:r>
-      <w:proofErr w:type="gramEnd"/>
-      <w:r>
-        <w:t>“ bei dem der Inhalt aus „B“ in „A“ geschrieben  oder „SETB C“ bei dem das Bit „C“ auf 1 gesetzt wird vor.</w:t>
+        <w:t>Hierbei kommen einfache Befehle wie „MOV A,B“ bei dem der Inhalt aus „B“ in „A“ geschrieben  oder „SETB C“ bei dem das Bit „C“ auf 1 gesetzt wird vor.</w:t>
       </w:r>
       <w:r>
         <w:br/>
-        <w:t>Auch logische Operationen wie „ANL A</w:t>
-      </w:r>
-      <w:proofErr w:type="gramStart"/>
-      <w:r>
-        <w:t>,B</w:t>
-      </w:r>
-      <w:proofErr w:type="gramEnd"/>
-      <w:r>
-        <w:t>“ oder „ORL A,B“ wurden eingesetzt, um logische „Und“ und „Oder“ Operationen durchzuführen.</w:t>
+        <w:t>Auch logische Operationen wie „ANL A,B“ oder „ORL A,B“ wurden eingesetzt, um logische „Und“ und „Oder“ Operationen durchzuführen.</w:t>
       </w:r>
       <w:r>
         <w:br/>
@@ -4294,13 +4229,13 @@
     </w:p>
     <w:p>
       <w:pPr>
-        <w:pStyle w:val="berschrift2"/>
-      </w:pPr>
-      <w:bookmarkStart w:id="12" w:name="_Toc410395469"/>
+        <w:pStyle w:val="Heading2"/>
+      </w:pPr>
+      <w:bookmarkStart w:id="13" w:name="_Toc410395469"/>
       <w:r>
         <w:t>Interrupt</w:t>
       </w:r>
-      <w:bookmarkEnd w:id="12"/>
+      <w:bookmarkEnd w:id="13"/>
     </w:p>
     <w:p/>
     <w:p>
@@ -4329,7 +4264,7 @@
     </w:p>
     <w:tbl>
       <w:tblPr>
-        <w:tblStyle w:val="Tabellenraster"/>
+        <w:tblStyle w:val="TableGrid"/>
         <w:tblW w:w="0" w:type="auto"/>
         <w:tblInd w:w="720" w:type="dxa"/>
         <w:tblLook w:val="04A0" w:firstRow="1" w:lastRow="0" w:firstColumn="1" w:lastColumn="0" w:noHBand="0" w:noVBand="1"/>
@@ -4348,7 +4283,7 @@
           </w:tcPr>
           <w:p>
             <w:pPr>
-              <w:pStyle w:val="Listenabsatz"/>
+              <w:pStyle w:val="ListParagraph"/>
               <w:ind w:left="0"/>
             </w:pPr>
             <w:r>
@@ -4365,7 +4300,7 @@
           </w:tcPr>
           <w:p>
             <w:pPr>
-              <w:pStyle w:val="Listenabsatz"/>
+              <w:pStyle w:val="ListParagraph"/>
               <w:ind w:left="0"/>
             </w:pPr>
             <w:r>
@@ -4384,7 +4319,7 @@
           </w:tcPr>
           <w:p>
             <w:pPr>
-              <w:pStyle w:val="Listenabsatz"/>
+              <w:pStyle w:val="ListParagraph"/>
               <w:ind w:left="0"/>
             </w:pPr>
             <w:r>
@@ -4401,7 +4336,7 @@
           </w:tcPr>
           <w:p>
             <w:pPr>
-              <w:pStyle w:val="Listenabsatz"/>
+              <w:pStyle w:val="ListParagraph"/>
               <w:ind w:left="0"/>
             </w:pPr>
             <w:r>
@@ -4417,7 +4352,7 @@
           </w:tcPr>
           <w:p>
             <w:pPr>
-              <w:pStyle w:val="Listenabsatz"/>
+              <w:pStyle w:val="ListParagraph"/>
               <w:ind w:left="0"/>
             </w:pPr>
             <w:r>
@@ -4431,7 +4366,7 @@
           </w:tcPr>
           <w:p>
             <w:pPr>
-              <w:pStyle w:val="Listenabsatz"/>
+              <w:pStyle w:val="ListParagraph"/>
               <w:ind w:left="0"/>
             </w:pPr>
             <w:r>
@@ -4447,7 +4382,7 @@
           </w:tcPr>
           <w:p>
             <w:pPr>
-              <w:pStyle w:val="Listenabsatz"/>
+              <w:pStyle w:val="ListParagraph"/>
               <w:ind w:left="0"/>
             </w:pPr>
             <w:r>
@@ -4461,7 +4396,7 @@
           </w:tcPr>
           <w:p>
             <w:pPr>
-              <w:pStyle w:val="Listenabsatz"/>
+              <w:pStyle w:val="ListParagraph"/>
               <w:ind w:left="0"/>
             </w:pPr>
             <w:r>
@@ -4477,7 +4412,7 @@
           </w:tcPr>
           <w:p>
             <w:pPr>
-              <w:pStyle w:val="Listenabsatz"/>
+              <w:pStyle w:val="ListParagraph"/>
               <w:ind w:left="0"/>
             </w:pPr>
             <w:r>
@@ -4491,7 +4426,7 @@
           </w:tcPr>
           <w:p>
             <w:pPr>
-              <w:pStyle w:val="Listenabsatz"/>
+              <w:pStyle w:val="ListParagraph"/>
               <w:ind w:left="0"/>
             </w:pPr>
             <w:r>
@@ -4507,7 +4442,7 @@
           </w:tcPr>
           <w:p>
             <w:pPr>
-              <w:pStyle w:val="Listenabsatz"/>
+              <w:pStyle w:val="ListParagraph"/>
               <w:ind w:left="0"/>
             </w:pPr>
             <w:r>
@@ -4521,7 +4456,7 @@
           </w:tcPr>
           <w:p>
             <w:pPr>
-              <w:pStyle w:val="Listenabsatz"/>
+              <w:pStyle w:val="ListParagraph"/>
               <w:ind w:left="0"/>
             </w:pPr>
             <w:r>
@@ -4537,7 +4472,7 @@
           </w:tcPr>
           <w:p>
             <w:pPr>
-              <w:pStyle w:val="Listenabsatz"/>
+              <w:pStyle w:val="ListParagraph"/>
               <w:ind w:left="0"/>
             </w:pPr>
             <w:r>
@@ -4551,7 +4486,7 @@
           </w:tcPr>
           <w:p>
             <w:pPr>
-              <w:pStyle w:val="Listenabsatz"/>
+              <w:pStyle w:val="ListParagraph"/>
               <w:ind w:left="0"/>
             </w:pPr>
             <w:r>
@@ -4563,14 +4498,14 @@
     </w:tbl>
     <w:p>
       <w:pPr>
-        <w:pStyle w:val="Beschriftung"/>
-      </w:pPr>
-    </w:p>
-    <w:p>
-      <w:pPr>
-        <w:pStyle w:val="Beschriftung"/>
-      </w:pPr>
-      <w:bookmarkStart w:id="13" w:name="_Toc410395476"/>
+        <w:pStyle w:val="Caption"/>
+      </w:pPr>
+    </w:p>
+    <w:p>
+      <w:pPr>
+        <w:pStyle w:val="Caption"/>
+      </w:pPr>
+      <w:bookmarkStart w:id="14" w:name="_Toc410395476"/>
       <w:r>
         <w:t xml:space="preserve">Abbildung </w:t>
       </w:r>
@@ -4625,7 +4560,7 @@
           </w:r>
         </w:sdtContent>
       </w:sdt>
-      <w:bookmarkEnd w:id="13"/>
+      <w:bookmarkEnd w:id="14"/>
     </w:p>
     <w:p>
       <w:r>
@@ -4636,12 +4571,13 @@
     <w:p/>
     <w:p>
       <w:r>
+        <w:lastRenderedPageBreak/>
         <w:t>Wird nun ein Interrupt gefeuert, so springt der Programmcounter nach dem speichern der aktuellen Position an eine für jeden Interrupt festgelegte Adresse diese Adressen lauten:</w:t>
       </w:r>
     </w:p>
     <w:tbl>
       <w:tblPr>
-        <w:tblStyle w:val="Tabellenraster"/>
+        <w:tblStyle w:val="TableGrid"/>
         <w:tblW w:w="0" w:type="auto"/>
         <w:tblInd w:w="675" w:type="dxa"/>
         <w:tblLook w:val="04A0" w:firstRow="1" w:lastRow="0" w:firstColumn="1" w:lastColumn="0" w:noHBand="0" w:noVBand="1"/>
@@ -4659,11 +4595,9 @@
             </w:tcBorders>
           </w:tcPr>
           <w:p>
-            <w:proofErr w:type="spellStart"/>
             <w:r>
               <w:t>Einsprungadresse</w:t>
             </w:r>
-            <w:proofErr w:type="spellEnd"/>
           </w:p>
         </w:tc>
         <w:tc>
@@ -4799,14 +4733,14 @@
     </w:tbl>
     <w:p>
       <w:pPr>
-        <w:pStyle w:val="Beschriftung"/>
-      </w:pPr>
-    </w:p>
-    <w:p>
-      <w:pPr>
-        <w:pStyle w:val="Beschriftung"/>
-      </w:pPr>
-      <w:bookmarkStart w:id="14" w:name="_Toc410395477"/>
+        <w:pStyle w:val="Caption"/>
+      </w:pPr>
+    </w:p>
+    <w:p>
+      <w:pPr>
+        <w:pStyle w:val="Caption"/>
+      </w:pPr>
+      <w:bookmarkStart w:id="15" w:name="_Toc410395477"/>
       <w:r>
         <w:t xml:space="preserve">Abbildung </w:t>
       </w:r>
@@ -4832,15 +4766,7 @@
         <w:fldChar w:fldCharType="end"/>
       </w:r>
       <w:r>
-        <w:t xml:space="preserve">: </w:t>
-      </w:r>
-      <w:proofErr w:type="spellStart"/>
-      <w:r>
-        <w:t>Einsprungadresse</w:t>
-      </w:r>
-      <w:proofErr w:type="spellEnd"/>
-      <w:r>
-        <w:t xml:space="preserve"> der Interrupts</w:t>
+        <w:t>: Einsprungadresse der Interrupts</w:t>
       </w:r>
       <w:r>
         <w:t xml:space="preserve"> </w:t>
@@ -4872,7 +4798,7 @@
           </w:r>
         </w:sdtContent>
       </w:sdt>
-      <w:bookmarkEnd w:id="14"/>
+      <w:bookmarkEnd w:id="15"/>
     </w:p>
     <w:p>
       <w:r>
@@ -4881,13 +4807,13 @@
     </w:p>
     <w:p>
       <w:pPr>
-        <w:pStyle w:val="berschrift3"/>
-      </w:pPr>
-      <w:bookmarkStart w:id="15" w:name="_Toc410395470"/>
+        <w:pStyle w:val="Heading3"/>
+      </w:pPr>
+      <w:bookmarkStart w:id="16" w:name="_Toc410395470"/>
       <w:r>
         <w:t>Timer Interrupt</w:t>
       </w:r>
-      <w:bookmarkEnd w:id="15"/>
+      <w:bookmarkEnd w:id="16"/>
     </w:p>
     <w:p>
       <w:pPr>
@@ -4975,7 +4901,7 @@
     </w:p>
     <w:p>
       <w:pPr>
-        <w:pStyle w:val="Listenabsatz"/>
+        <w:pStyle w:val="ListParagraph"/>
         <w:numPr>
           <w:ilvl w:val="0"/>
           <w:numId w:val="6"/>
@@ -5044,7 +4970,7 @@
     </w:p>
     <w:p>
       <w:pPr>
-        <w:pStyle w:val="Listenabsatz"/>
+        <w:pStyle w:val="ListParagraph"/>
         <w:numPr>
           <w:ilvl w:val="0"/>
           <w:numId w:val="6"/>
@@ -5052,6 +4978,7 @@
         <w:spacing w:line="360" w:lineRule="auto"/>
       </w:pPr>
       <w:r>
+        <w:lastRenderedPageBreak/>
         <w:t>Ereignisdauer zu kurz:</w:t>
       </w:r>
     </w:p>
@@ -5112,27 +5039,119 @@
         <w:t>ms und 20</w:t>
       </w:r>
       <w:r>
+        <w:t xml:space="preserve"> ms.</w:t>
+      </w:r>
+      <w:r>
         <w:t xml:space="preserve"> </w:t>
       </w:r>
-      <w:proofErr w:type="spellStart"/>
-      <w:r>
-        <w:t>ms.</w:t>
-      </w:r>
-      <w:proofErr w:type="spellEnd"/>
+      <w:r>
+        <w:t>Ist das</w:t>
+      </w:r>
+      <w:r>
+        <w:t xml:space="preserve"> Intervall zu groß, so kann es sein, dass ein kurzer Tastendruck nicht erkannt wird. Ist d</w:t>
+      </w:r>
+      <w:r>
+        <w:t>as</w:t>
+      </w:r>
+      <w:r>
+        <w:t xml:space="preserve"> Intervall zu klein, so kann es sein, dass die übrigen Befehle nicht schnell genug ausgeführt werden. </w:t>
+      </w:r>
+    </w:p>
+    <w:p>
+      <w:pPr>
+        <w:spacing w:line="360" w:lineRule="auto"/>
+      </w:pPr>
+      <w:r>
+        <w:t>Durch den Aufruf durch einen Timer Interrupt ist es möglich</w:t>
+      </w:r>
+      <w:r>
+        <w:t>,</w:t>
+      </w:r>
+      <w:r>
+        <w:t xml:space="preserve"> innerhalb eines ander</w:t>
+      </w:r>
+      <w:r>
+        <w:t>e</w:t>
+      </w:r>
+      <w:r>
+        <w:t>n Interrupts den Timer Interrupt auszuführen, wodurch ungeplante, längere Pausen vermieden werden können. Außerdem bleibt die Prozessorauslastung relativ niedrig, sofern das Programm derzeit keinen Befehl ausführen muss.</w:t>
+      </w:r>
+    </w:p>
+    <w:p>
+      <w:pPr>
+        <w:spacing w:line="360" w:lineRule="auto"/>
+      </w:pPr>
+      <w:r>
+        <w:t>Es empfiehlt sich die Tasten von den Türsensoren zu trennen</w:t>
+      </w:r>
+      <w:r>
+        <w:t>. D</w:t>
+      </w:r>
+      <w:r>
+        <w:t>a der Micro Controller über 2 Timer Interrupts verfügt</w:t>
+      </w:r>
+      <w:r>
+        <w:t>,</w:t>
+      </w:r>
+      <w:r>
+        <w:t xml:space="preserve"> werden diese in 2 verschiedenen Timer Interrupt Service Routinen überprüft</w:t>
+      </w:r>
+      <w:r>
+        <w:t>,</w:t>
+      </w:r>
+      <w:r>
+        <w:t xml:space="preserve"> die durch 2 verschiedene Timer Interrupts ausgelöst werden.</w:t>
+      </w:r>
+    </w:p>
+    <w:p>
+      <w:pPr>
+        <w:spacing w:line="360" w:lineRule="auto"/>
+      </w:pPr>
+    </w:p>
+    <w:p>
+      <w:pPr>
+        <w:spacing w:line="360" w:lineRule="auto"/>
+      </w:pPr>
+      <w:r>
+        <w:t xml:space="preserve">Der 8051 Micro </w:t>
+      </w:r>
+      <w:r>
+        <w:t>Controller verfügt über 2 Timer:</w:t>
+      </w:r>
+      <w:r>
+        <w:t xml:space="preserve"> Timer0 und Timer1. </w:t>
+      </w:r>
+    </w:p>
+    <w:p>
+      <w:pPr>
+        <w:spacing w:line="360" w:lineRule="auto"/>
+      </w:pPr>
+      <w:r>
+        <w:t xml:space="preserve">Die Timer zählen </w:t>
+      </w:r>
+      <w:r>
+        <w:t>r</w:t>
+      </w:r>
+      <w:r>
+        <w:t xml:space="preserve">ückwärts und sind in 2 </w:t>
+      </w:r>
+      <w:r>
+        <w:t>H</w:t>
+      </w:r>
+      <w:r>
+        <w:t xml:space="preserve">älften unterteilt. So gibt für den Timer0 zum einen TL0, </w:t>
+      </w:r>
+      <w:r>
+        <w:t>was</w:t>
+      </w:r>
+      <w:r>
+        <w:t xml:space="preserve"> für Timer0_Low steht und von einer 8-Bit Zahl dargestellt wird und zum anderen TH0, welcher für Timer0_High steht. Dieser stellt auch eine 8-Bit Zahl dar. Beide Timer verfügen über 2 Modi.</w:t>
+      </w:r>
       <w:r>
         <w:t xml:space="preserve"> </w:t>
       </w:r>
       <w:r>
-        <w:t>Ist das</w:t>
-      </w:r>
-      <w:r>
-        <w:t xml:space="preserve"> Intervall zu groß, so kann es sein, dass ein kurzer Tastendruck nicht erkannt wird. Ist d</w:t>
-      </w:r>
-      <w:r>
-        <w:t>as</w:t>
-      </w:r>
-      <w:r>
-        <w:t xml:space="preserve"> Intervall zu klein, so kann es sein, dass die übrigen Befehle nicht schnell genug ausgeführt werden. </w:t>
+        <w:t>Im Modus 1 werden beide 8-Bit Zahlen zusammen genommen und stellen somit einen 16-bit Zähler dar, bei dem TH0 immer reduziert wird, sobald TL0 überläuft. Hierbei muss allerdings der Timer bei jedem Überlauf manuell neu initialisiert werden.</w:t>
       </w:r>
     </w:p>
     <w:p>
@@ -5140,19 +5159,8 @@
         <w:spacing w:line="360" w:lineRule="auto"/>
       </w:pPr>
       <w:r>
-        <w:t>Durch den Aufruf durch einen Timer Interrupt ist es möglich</w:t>
-      </w:r>
-      <w:r>
-        <w:t>,</w:t>
-      </w:r>
-      <w:r>
-        <w:t xml:space="preserve"> innerhalb eines ander</w:t>
-      </w:r>
-      <w:r>
-        <w:t>e</w:t>
-      </w:r>
-      <w:r>
-        <w:t>n Interrupts den Timer Interrupt auszuführen, wodurch ungeplante, längere Pausen vermieden werden können. Außerdem bleibt die Prozessorauslastung relativ niedrig, sofern das Programm derzeit keinen Befehl ausführen muss.</w:t>
+        <w:lastRenderedPageBreak/>
+        <w:t>Alternativ lässt sich Modus 2 nutzen, bei dem lediglich eine 8-Bit Zahl im TL0 runtergezählt wird. Dieser Modus bringt den Vorteil, dass bei einem Überlauf neben der Interrupt Service Routine TL0 automatisch mit dem Wert aus TH0 initialisiert wird.</w:t>
       </w:r>
     </w:p>
     <w:p>
@@ -5160,130 +5168,27 @@
         <w:spacing w:line="360" w:lineRule="auto"/>
       </w:pPr>
       <w:r>
-        <w:t>Es empfiehlt sich die Tasten von den Türsensoren zu trennen</w:t>
-      </w:r>
-      <w:r>
-        <w:t>. D</w:t>
-      </w:r>
-      <w:r>
-        <w:t>a der Micro Controller über 2 Timer Interrupts verfügt</w:t>
-      </w:r>
-      <w:r>
-        <w:t>,</w:t>
-      </w:r>
-      <w:r>
-        <w:t xml:space="preserve"> werden diese in 2 verschiedenen Timer Interrupt Service Routinen überprüft</w:t>
-      </w:r>
-      <w:r>
-        <w:t>,</w:t>
-      </w:r>
-      <w:r>
-        <w:t xml:space="preserve"> die durch 2 verschiedene Timer Interrupts ausgelöst werden.</w:t>
+        <w:t>Beide Modi stehen sowohl für Timer0 als auch Timer1 zur Verfügung. Die Namenskonventionen sind für Timer1 analog.</w:t>
       </w:r>
     </w:p>
     <w:p>
       <w:pPr>
         <w:spacing w:line="360" w:lineRule="auto"/>
       </w:pPr>
-    </w:p>
-    <w:p>
-      <w:pPr>
-        <w:spacing w:line="360" w:lineRule="auto"/>
-      </w:pPr>
-      <w:r>
-        <w:t xml:space="preserve">Der 8051 Micro </w:t>
-      </w:r>
-      <w:r>
-        <w:t>Controller verfügt über 2 Timer:</w:t>
-      </w:r>
-      <w:r>
-        <w:t xml:space="preserve"> Timer0 und Timer1. </w:t>
-      </w:r>
-    </w:p>
-    <w:p>
-      <w:pPr>
-        <w:spacing w:line="360" w:lineRule="auto"/>
-      </w:pPr>
-      <w:r>
-        <w:t xml:space="preserve">Die Timer zählen </w:t>
-      </w:r>
-      <w:r>
-        <w:t>r</w:t>
-      </w:r>
-      <w:r>
-        <w:t xml:space="preserve">ückwärts und sind in 2 </w:t>
-      </w:r>
-      <w:r>
-        <w:t>H</w:t>
-      </w:r>
-      <w:r>
-        <w:t xml:space="preserve">älften unterteilt. So gibt für den Timer0 zum einen TL0, </w:t>
-      </w:r>
-      <w:r>
-        <w:t>was</w:t>
-      </w:r>
-      <w:r>
-        <w:t xml:space="preserve"> für Timer0_Low steht und von einer 8-Bit Zahl dargestellt wird und zum anderen TH0, welcher für Timer0_High steht. Dieser stellt auch </w:t>
-      </w:r>
-      <w:proofErr w:type="gramStart"/>
-      <w:r>
-        <w:t>eine</w:t>
-      </w:r>
-      <w:proofErr w:type="gramEnd"/>
-      <w:r>
-        <w:t xml:space="preserve"> 8-Bit Zahl dar. Beide Timer verfügen über 2 Modi.</w:t>
+      <w:r>
+        <w:t>Der 8051 wird in der Regel mit 12</w:t>
       </w:r>
       <w:r>
         <w:t xml:space="preserve"> </w:t>
       </w:r>
       <w:r>
-        <w:t>Im Modus 1 werden beide 8-Bit Zahlen zusammen genommen und stellen somit einen 16-bit Zähler dar, bei dem TH0 immer reduziert wird, sobald TL0 überläuft. Hierbei muss allerdings der Timer bei jedem Überlauf manuell neu initialisiert werden.</w:t>
-      </w:r>
-    </w:p>
-    <w:p>
-      <w:pPr>
-        <w:spacing w:line="360" w:lineRule="auto"/>
-      </w:pPr>
-      <w:r>
-        <w:t xml:space="preserve">Alternativ lässt sich Modus 2 nutzen, bei dem lediglich </w:t>
-      </w:r>
-      <w:proofErr w:type="gramStart"/>
-      <w:r>
-        <w:t>eine</w:t>
-      </w:r>
-      <w:proofErr w:type="gramEnd"/>
-      <w:r>
-        <w:t xml:space="preserve"> 8-Bit Zahl im TL0 runtergezählt wird. Dieser Modus bringt den Vorteil, dass bei einem Überlauf neben der Interrupt Service Routine TL0 automatisch mit dem Wert aus TH0 initialisiert wird.</w:t>
-      </w:r>
-    </w:p>
-    <w:p>
-      <w:pPr>
-        <w:spacing w:line="360" w:lineRule="auto"/>
-      </w:pPr>
-      <w:r>
-        <w:t>Beide Modi stehen sowohl für Timer0 als auch Timer1 zur Verfügung. Die Namenskonventionen sind für Timer1 analog.</w:t>
-      </w:r>
-    </w:p>
-    <w:p>
-      <w:pPr>
-        <w:spacing w:line="360" w:lineRule="auto"/>
-      </w:pPr>
-      <w:r>
-        <w:t>Der 8051 wird in der Regel mit 12</w:t>
-      </w:r>
-      <w:r>
-        <w:t xml:space="preserve"> </w:t>
-      </w:r>
-      <w:r>
-        <w:t xml:space="preserve">MHz betrieben und zum Ausführen eines Befehls werden mindestens 12 </w:t>
-      </w:r>
-      <w:proofErr w:type="spellStart"/>
-      <w:r>
-        <w:t>Maschienenzyklen</w:t>
-      </w:r>
-      <w:proofErr w:type="spellEnd"/>
-      <w:r>
-        <w:t xml:space="preserve"> benötigt. Das bedeutet, dass nach etwa 1 Micro Sekunde ein Befehl abgearbeitet sein sollte. In einer Millisekunde werden also 100</w:t>
+        <w:t>MHz betrieben und zum Ausführen eines Befeh</w:t>
+      </w:r>
+      <w:r>
+        <w:t>ls werden mindestens 12 Maschin</w:t>
+      </w:r>
+      <w:r>
+        <w:t>enzyklen benötigt. Das bedeutet, dass nach etwa 1 Micro Sekunde ein Befehl abgearbeitet sein sollte. In einer Millisekunde werden also 100</w:t>
       </w:r>
       <w:r>
         <w:t>0</w:t>
@@ -5430,7 +5335,7 @@
     </w:p>
     <w:tbl>
       <w:tblPr>
-        <w:tblStyle w:val="Tabellenraster"/>
+        <w:tblStyle w:val="TableGrid"/>
         <w:tblW w:w="0" w:type="auto"/>
         <w:tblLook w:val="04A0" w:firstRow="1" w:lastRow="0" w:firstColumn="1" w:lastColumn="0" w:noHBand="0" w:noVBand="1"/>
       </w:tblPr>
@@ -5447,6 +5352,7 @@
               <w:spacing w:line="360" w:lineRule="auto"/>
             </w:pPr>
             <w:r>
+              <w:lastRenderedPageBreak/>
               <w:t>Externer Interrupt 0</w:t>
             </w:r>
           </w:p>
@@ -5521,10 +5427,10 @@
     </w:p>
     <w:p>
       <w:pPr>
-        <w:pStyle w:val="Beschriftung"/>
+        <w:pStyle w:val="Caption"/>
         <w:spacing w:line="360" w:lineRule="auto"/>
       </w:pPr>
-      <w:bookmarkStart w:id="16" w:name="_Toc410395478"/>
+      <w:bookmarkStart w:id="17" w:name="_Toc410395478"/>
       <w:r>
         <w:t xml:space="preserve">Abbildung </w:t>
       </w:r>
@@ -5572,7 +5478,7 @@
           </w:r>
         </w:sdtContent>
       </w:sdt>
-      <w:bookmarkEnd w:id="16"/>
+      <w:bookmarkEnd w:id="17"/>
     </w:p>
     <w:p>
       <w:pPr>
@@ -5586,20 +5492,21 @@
     </w:p>
     <w:p>
       <w:pPr>
-        <w:pStyle w:val="berschrift1"/>
+        <w:pStyle w:val="Heading1"/>
         <w:spacing w:line="360" w:lineRule="auto"/>
         <w:rPr>
           <w:rFonts w:asciiTheme="majorHAnsi" w:hAnsiTheme="majorHAnsi"/>
         </w:rPr>
       </w:pPr>
-      <w:bookmarkStart w:id="17" w:name="_Toc410395471"/>
+      <w:bookmarkStart w:id="18" w:name="_Toc410395471"/>
       <w:r>
         <w:rPr>
           <w:rFonts w:asciiTheme="majorHAnsi" w:hAnsiTheme="majorHAnsi"/>
         </w:rPr>
+        <w:lastRenderedPageBreak/>
         <w:t>Zusammenfassung</w:t>
       </w:r>
-      <w:bookmarkEnd w:id="17"/>
+      <w:bookmarkEnd w:id="18"/>
     </w:p>
     <w:p>
       <w:pPr>
@@ -5611,15 +5518,13 @@
         <w:spacing w:line="360" w:lineRule="auto"/>
       </w:pPr>
       <w:r>
-        <w:t xml:space="preserve">Dieses Projekt zeigt, dass mit wenig Aufwand und geringer Anzahl Code die Steuerung eines Aufzugs mit einigen Funktionen möglich ist. Diese Steuerung ist auf Hardware mit geringen Ressourcen wie Speicher und Rechenleistung möglich. Das Ergebnis ist natürlich mit weniger Codezeilen möglich, wobei das natürlich auf Kosten der Wartbarkeit gehen würde. In diesem Fall wurde sich für eine ausreichend große Implementierung entschieden und mit genügend Kommentaren versehen, um sich schnell im Code zu Recht zu finden. Die Kommentare werden im Übrigen vom </w:t>
-      </w:r>
-      <w:proofErr w:type="spellStart"/>
-      <w:r>
-        <w:t>Kompiler</w:t>
-      </w:r>
-      <w:proofErr w:type="spellEnd"/>
-      <w:r>
-        <w:t xml:space="preserve"> direkt beim Übersetzten hausgenommen, wodurch kein weiterer Speicherverbrauch dadurch zu befürchten ist.</w:t>
+        <w:t>Dieses Projekt zeigt, dass mit wenig Aufwand und geringer Anzahl Code die Steuerung eines Aufzugs mit einigen Funktionen möglich ist. Diese Steuerung ist auf Hardware mit geringen Ressourcen wie Speicher und Rechenleistung möglich. Das Ergebnis ist natürlich mit weniger Codezeilen möglich, wobei das natürlich auf Kosten der Wartbarkeit gehen würde. In diesem Fall wurde sich für eine ausreichend große Implementierung entschieden und mit genügend Kommentaren versehen, um sich schnell im Code zu Recht zu finden. Die Kommentare werden im Übrigen vo</w:t>
+      </w:r>
+      <w:r>
+        <w:t>m Kompiler direkt beim Übersetz</w:t>
+      </w:r>
+      <w:r>
+        <w:t>en hausgenommen, wodurch kein weiterer Speicherverbrauch dadurch zu befürchten ist.</w:t>
       </w:r>
     </w:p>
     <w:p>
@@ -5627,29 +5532,13 @@
         <w:spacing w:line="360" w:lineRule="auto"/>
       </w:pPr>
       <w:r>
-        <w:t xml:space="preserve">Mit einem </w:t>
-      </w:r>
-      <w:proofErr w:type="spellStart"/>
-      <w:r>
-        <w:t>MicroController</w:t>
-      </w:r>
-      <w:proofErr w:type="spellEnd"/>
-      <w:r>
-        <w:t xml:space="preserve"> mit mehr Externen Interrupts und mehr Ein-/ </w:t>
-      </w:r>
-      <w:proofErr w:type="spellStart"/>
-      <w:r>
-        <w:t>Ausgabeports</w:t>
-      </w:r>
-      <w:proofErr w:type="spellEnd"/>
-      <w:r>
-        <w:t xml:space="preserve"> wäre eine deutlich umfangreichere Lösung möglich gewesen.</w:t>
+        <w:t>Mit einem MicroController mit mehr Externen Interrupts und mehr Ein-/ Ausgabeports wäre eine deutlich umfangreichere Lösung möglich gewesen.</w:t>
       </w:r>
       <w:r>
         <w:br w:type="page"/>
       </w:r>
     </w:p>
-    <w:bookmarkStart w:id="18" w:name="_Toc410395472" w:displacedByCustomXml="next"/>
+    <w:bookmarkStart w:id="19" w:name="_Toc410395472" w:displacedByCustomXml="next"/>
     <w:sdt>
       <w:sdtPr>
         <w:rPr>
@@ -5670,7 +5559,7 @@
       <w:sdtContent>
         <w:p>
           <w:pPr>
-            <w:pStyle w:val="berschrift1"/>
+            <w:pStyle w:val="Heading1"/>
             <w:spacing w:line="360" w:lineRule="auto"/>
             <w:rPr>
               <w:rFonts w:asciiTheme="majorHAnsi" w:hAnsiTheme="majorHAnsi"/>
@@ -5682,7 +5571,7 @@
             </w:rPr>
             <w:t>Literaturverzeichnis</w:t>
           </w:r>
-          <w:bookmarkEnd w:id="18"/>
+          <w:bookmarkEnd w:id="19"/>
         </w:p>
         <w:p>
           <w:pPr>
@@ -5705,7 +5594,7 @@
           <w:sdtContent>
             <w:p>
               <w:pPr>
-                <w:pStyle w:val="Literaturverzeichnis"/>
+                <w:pStyle w:val="Bibliography"/>
                 <w:rPr>
                   <w:noProof/>
                 </w:rPr>
@@ -5751,7 +5640,7 @@
             </w:p>
             <w:p>
               <w:pPr>
-                <w:pStyle w:val="Literaturverzeichnis"/>
+                <w:pStyle w:val="Bibliography"/>
                 <w:rPr>
                   <w:noProof/>
                 </w:rPr>
@@ -5774,26 +5663,12 @@
                 <w:rPr>
                   <w:noProof/>
                 </w:rPr>
-                <w:t xml:space="preserve"> [Online] [</w:t>
+                <w:t xml:space="preserve"> [Online] [Stand von: 09. 01 2015.]</w:t>
               </w:r>
-              <w:r>
-                <w:rPr>
-                  <w:noProof/>
-                </w:rPr>
-                <w:t>Stand von</w:t>
-              </w:r>
-              <w:r>
-                <w:rPr>
-                  <w:noProof/>
-                </w:rPr>
-                <w:t>: 09. 01 2015.]</w:t>
-              </w:r>
-              <w:bookmarkStart w:id="19" w:name="_GoBack"/>
-              <w:bookmarkEnd w:id="19"/>
             </w:p>
             <w:p>
               <w:pPr>
-                <w:pStyle w:val="Literaturverzeichnis"/>
+                <w:pStyle w:val="Bibliography"/>
                 <w:rPr>
                   <w:noProof/>
                 </w:rPr>
@@ -5816,24 +5691,12 @@
                 <w:rPr>
                   <w:noProof/>
                 </w:rPr>
-                <w:t xml:space="preserve"> [Online] [</w:t>
-              </w:r>
-              <w:r>
-                <w:rPr>
-                  <w:noProof/>
-                </w:rPr>
-                <w:t>Stand von</w:t>
-              </w:r>
-              <w:r>
-                <w:rPr>
-                  <w:noProof/>
-                </w:rPr>
-                <w:t>: 09. 01 2015.]</w:t>
+                <w:t xml:space="preserve"> [Online] [Stand von: 09. 01 2015.]</w:t>
               </w:r>
             </w:p>
             <w:p>
               <w:pPr>
-                <w:pStyle w:val="Literaturverzeichnis"/>
+                <w:pStyle w:val="Bibliography"/>
                 <w:rPr>
                   <w:noProof/>
                 </w:rPr>
@@ -5856,24 +5719,12 @@
                 <w:rPr>
                   <w:noProof/>
                 </w:rPr>
-                <w:t xml:space="preserve"> [Online] [</w:t>
-              </w:r>
-              <w:r>
-                <w:rPr>
-                  <w:noProof/>
-                </w:rPr>
-                <w:t>Stand von</w:t>
-              </w:r>
-              <w:r>
-                <w:rPr>
-                  <w:noProof/>
-                </w:rPr>
-                <w:t>: 08. 01 2015.]</w:t>
+                <w:t xml:space="preserve"> [Online] [Stand von: 08. 01 2015.]</w:t>
               </w:r>
             </w:p>
             <w:p>
               <w:pPr>
-                <w:pStyle w:val="Literaturverzeichnis"/>
+                <w:pStyle w:val="Bibliography"/>
                 <w:rPr>
                   <w:noProof/>
                 </w:rPr>
@@ -5896,24 +5747,12 @@
                 <w:rPr>
                   <w:noProof/>
                 </w:rPr>
-                <w:t xml:space="preserve"> [Online] [</w:t>
-              </w:r>
-              <w:r>
-                <w:rPr>
-                  <w:noProof/>
-                </w:rPr>
-                <w:t>Stand von</w:t>
-              </w:r>
-              <w:r>
-                <w:rPr>
-                  <w:noProof/>
-                </w:rPr>
-                <w:t>: 09. 01 2015.]</w:t>
+                <w:t xml:space="preserve"> [Online] [Stand von: 09. 01 2015.]</w:t>
               </w:r>
             </w:p>
             <w:p>
               <w:pPr>
-                <w:pStyle w:val="Literaturverzeichnis"/>
+                <w:pStyle w:val="Bibliography"/>
                 <w:spacing w:line="360" w:lineRule="auto"/>
               </w:pPr>
               <w:r>
@@ -5931,17 +5770,18 @@
       <w:footerReference w:type="default" r:id="rId12"/>
       <w:headerReference w:type="first" r:id="rId13"/>
       <w:pgSz w:w="11906" w:h="16838"/>
-      <w:pgMar w:top="1417" w:right="1417" w:bottom="1134" w:left="1417" w:header="708" w:footer="708" w:gutter="0"/>
+      <w:pgMar w:top="1417" w:right="1417" w:bottom="1134" w:left="1417" w:header="708" w:footer="1238" w:gutter="0"/>
       <w:cols w:space="708"/>
       <w:titlePg/>
       <w:docGrid w:linePitch="360"/>
+      <w:printerSettings r:id="rId14"/>
     </w:sectPr>
   </w:body>
 </w:document>
 </file>
 
 <file path=word/endnotes.xml><?xml version="1.0" encoding="utf-8"?>
-<w:endnotes xmlns:wpc="http://schemas.microsoft.com/office/word/2010/wordprocessingCanvas" xmlns:mc="http://schemas.openxmlformats.org/markup-compatibility/2006" xmlns:o="urn:schemas-microsoft-com:office:office" xmlns:r="http://schemas.openxmlformats.org/officeDocument/2006/relationships" xmlns:m="http://schemas.openxmlformats.org/officeDocument/2006/math" xmlns:v="urn:schemas-microsoft-com:vml" xmlns:wp14="http://schemas.microsoft.com/office/word/2010/wordprocessingDrawing" xmlns:wp="http://schemas.openxmlformats.org/drawingml/2006/wordprocessingDrawing" xmlns:w10="urn:schemas-microsoft-com:office:word" xmlns:w="http://schemas.openxmlformats.org/wordprocessingml/2006/main" xmlns:w14="http://schemas.microsoft.com/office/word/2010/wordml" xmlns:wpg="http://schemas.microsoft.com/office/word/2010/wordprocessingGroup" xmlns:wpi="http://schemas.microsoft.com/office/word/2010/wordprocessingInk" xmlns:wne="http://schemas.microsoft.com/office/word/2006/wordml" xmlns:wps="http://schemas.microsoft.com/office/word/2010/wordprocessingShape" mc:Ignorable="w14 wp14">
+<w:endnotes xmlns:wpc="http://schemas.microsoft.com/office/word/2010/wordprocessingCanvas" xmlns:mo="http://schemas.microsoft.com/office/mac/office/2008/main" xmlns:mc="http://schemas.openxmlformats.org/markup-compatibility/2006" xmlns:mv="urn:schemas-microsoft-com:mac:vml" xmlns:o="urn:schemas-microsoft-com:office:office" xmlns:r="http://schemas.openxmlformats.org/officeDocument/2006/relationships" xmlns:m="http://schemas.openxmlformats.org/officeDocument/2006/math" xmlns:v="urn:schemas-microsoft-com:vml" xmlns:wp14="http://schemas.microsoft.com/office/word/2010/wordprocessingDrawing" xmlns:wp="http://schemas.openxmlformats.org/drawingml/2006/wordprocessingDrawing" xmlns:w10="urn:schemas-microsoft-com:office:word" xmlns:w="http://schemas.openxmlformats.org/wordprocessingml/2006/main" xmlns:w14="http://schemas.microsoft.com/office/word/2010/wordml" xmlns:wpg="http://schemas.microsoft.com/office/word/2010/wordprocessingGroup" xmlns:wpi="http://schemas.microsoft.com/office/word/2010/wordprocessingInk" xmlns:wne="http://schemas.microsoft.com/office/word/2006/wordml" xmlns:wps="http://schemas.microsoft.com/office/word/2010/wordprocessingShape" mc:Ignorable="w14 wp14">
   <w:endnote w:type="separator" w:id="-1">
     <w:p>
       <w:pPr>
@@ -5966,10 +5806,10 @@
 </file>
 
 <file path=word/footer1.xml><?xml version="1.0" encoding="utf-8"?>
-<w:ftr xmlns:wpc="http://schemas.microsoft.com/office/word/2010/wordprocessingCanvas" xmlns:mc="http://schemas.openxmlformats.org/markup-compatibility/2006" xmlns:o="urn:schemas-microsoft-com:office:office" xmlns:r="http://schemas.openxmlformats.org/officeDocument/2006/relationships" xmlns:m="http://schemas.openxmlformats.org/officeDocument/2006/math" xmlns:v="urn:schemas-microsoft-com:vml" xmlns:wp14="http://schemas.microsoft.com/office/word/2010/wordprocessingDrawing" xmlns:wp="http://schemas.openxmlformats.org/drawingml/2006/wordprocessingDrawing" xmlns:w10="urn:schemas-microsoft-com:office:word" xmlns:w="http://schemas.openxmlformats.org/wordprocessingml/2006/main" xmlns:w14="http://schemas.microsoft.com/office/word/2010/wordml" xmlns:wpg="http://schemas.microsoft.com/office/word/2010/wordprocessingGroup" xmlns:wpi="http://schemas.microsoft.com/office/word/2010/wordprocessingInk" xmlns:wne="http://schemas.microsoft.com/office/word/2006/wordml" xmlns:wps="http://schemas.microsoft.com/office/word/2010/wordprocessingShape" mc:Ignorable="w14 wp14">
+<w:ftr xmlns:wpc="http://schemas.microsoft.com/office/word/2010/wordprocessingCanvas" xmlns:mo="http://schemas.microsoft.com/office/mac/office/2008/main" xmlns:mc="http://schemas.openxmlformats.org/markup-compatibility/2006" xmlns:mv="urn:schemas-microsoft-com:mac:vml" xmlns:o="urn:schemas-microsoft-com:office:office" xmlns:r="http://schemas.openxmlformats.org/officeDocument/2006/relationships" xmlns:m="http://schemas.openxmlformats.org/officeDocument/2006/math" xmlns:v="urn:schemas-microsoft-com:vml" xmlns:wp14="http://schemas.microsoft.com/office/word/2010/wordprocessingDrawing" xmlns:wp="http://schemas.openxmlformats.org/drawingml/2006/wordprocessingDrawing" xmlns:w10="urn:schemas-microsoft-com:office:word" xmlns:w="http://schemas.openxmlformats.org/wordprocessingml/2006/main" xmlns:w14="http://schemas.microsoft.com/office/word/2010/wordml" xmlns:wpg="http://schemas.microsoft.com/office/word/2010/wordprocessingGroup" xmlns:wpi="http://schemas.microsoft.com/office/word/2010/wordprocessingInk" xmlns:wne="http://schemas.microsoft.com/office/word/2006/wordml" xmlns:wps="http://schemas.microsoft.com/office/word/2010/wordprocessingShape" mc:Ignorable="w14 wp14">
   <w:p>
     <w:pPr>
-      <w:pStyle w:val="Fuzeile"/>
+      <w:pStyle w:val="Footer"/>
       <w:jc w:val="center"/>
     </w:pPr>
     <w:r>
@@ -6045,7 +5885,7 @@
 </file>
 
 <file path=word/footnotes.xml><?xml version="1.0" encoding="utf-8"?>
-<w:footnotes xmlns:wpc="http://schemas.microsoft.com/office/word/2010/wordprocessingCanvas" xmlns:mc="http://schemas.openxmlformats.org/markup-compatibility/2006" xmlns:o="urn:schemas-microsoft-com:office:office" xmlns:r="http://schemas.openxmlformats.org/officeDocument/2006/relationships" xmlns:m="http://schemas.openxmlformats.org/officeDocument/2006/math" xmlns:v="urn:schemas-microsoft-com:vml" xmlns:wp14="http://schemas.microsoft.com/office/word/2010/wordprocessingDrawing" xmlns:wp="http://schemas.openxmlformats.org/drawingml/2006/wordprocessingDrawing" xmlns:w10="urn:schemas-microsoft-com:office:word" xmlns:w="http://schemas.openxmlformats.org/wordprocessingml/2006/main" xmlns:w14="http://schemas.microsoft.com/office/word/2010/wordml" xmlns:wpg="http://schemas.microsoft.com/office/word/2010/wordprocessingGroup" xmlns:wpi="http://schemas.microsoft.com/office/word/2010/wordprocessingInk" xmlns:wne="http://schemas.microsoft.com/office/word/2006/wordml" xmlns:wps="http://schemas.microsoft.com/office/word/2010/wordprocessingShape" mc:Ignorable="w14 wp14">
+<w:footnotes xmlns:wpc="http://schemas.microsoft.com/office/word/2010/wordprocessingCanvas" xmlns:mo="http://schemas.microsoft.com/office/mac/office/2008/main" xmlns:mc="http://schemas.openxmlformats.org/markup-compatibility/2006" xmlns:mv="urn:schemas-microsoft-com:mac:vml" xmlns:o="urn:schemas-microsoft-com:office:office" xmlns:r="http://schemas.openxmlformats.org/officeDocument/2006/relationships" xmlns:m="http://schemas.openxmlformats.org/officeDocument/2006/math" xmlns:v="urn:schemas-microsoft-com:vml" xmlns:wp14="http://schemas.microsoft.com/office/word/2010/wordprocessingDrawing" xmlns:wp="http://schemas.openxmlformats.org/drawingml/2006/wordprocessingDrawing" xmlns:w10="urn:schemas-microsoft-com:office:word" xmlns:w="http://schemas.openxmlformats.org/wordprocessingml/2006/main" xmlns:w14="http://schemas.microsoft.com/office/word/2010/wordml" xmlns:wpg="http://schemas.microsoft.com/office/word/2010/wordprocessingGroup" xmlns:wpi="http://schemas.microsoft.com/office/word/2010/wordprocessingInk" xmlns:wne="http://schemas.microsoft.com/office/word/2006/wordml" xmlns:wps="http://schemas.microsoft.com/office/word/2010/wordprocessingShape" mc:Ignorable="w14 wp14">
   <w:footnote w:type="separator" w:id="-1">
     <w:p>
       <w:pPr>
@@ -6070,15 +5910,15 @@
 </file>
 
 <file path=word/header1.xml><?xml version="1.0" encoding="utf-8"?>
-<w:hdr xmlns:wpc="http://schemas.microsoft.com/office/word/2010/wordprocessingCanvas" xmlns:mc="http://schemas.openxmlformats.org/markup-compatibility/2006" xmlns:o="urn:schemas-microsoft-com:office:office" xmlns:r="http://schemas.openxmlformats.org/officeDocument/2006/relationships" xmlns:m="http://schemas.openxmlformats.org/officeDocument/2006/math" xmlns:v="urn:schemas-microsoft-com:vml" xmlns:wp14="http://schemas.microsoft.com/office/word/2010/wordprocessingDrawing" xmlns:wp="http://schemas.openxmlformats.org/drawingml/2006/wordprocessingDrawing" xmlns:w10="urn:schemas-microsoft-com:office:word" xmlns:w="http://schemas.openxmlformats.org/wordprocessingml/2006/main" xmlns:w14="http://schemas.microsoft.com/office/word/2010/wordml" xmlns:wpg="http://schemas.microsoft.com/office/word/2010/wordprocessingGroup" xmlns:wpi="http://schemas.microsoft.com/office/word/2010/wordprocessingInk" xmlns:wne="http://schemas.microsoft.com/office/word/2006/wordml" xmlns:wps="http://schemas.microsoft.com/office/word/2010/wordprocessingShape" mc:Ignorable="w14 wp14">
+<w:hdr xmlns:wpc="http://schemas.microsoft.com/office/word/2010/wordprocessingCanvas" xmlns:mo="http://schemas.microsoft.com/office/mac/office/2008/main" xmlns:mc="http://schemas.openxmlformats.org/markup-compatibility/2006" xmlns:mv="urn:schemas-microsoft-com:mac:vml" xmlns:o="urn:schemas-microsoft-com:office:office" xmlns:r="http://schemas.openxmlformats.org/officeDocument/2006/relationships" xmlns:m="http://schemas.openxmlformats.org/officeDocument/2006/math" xmlns:v="urn:schemas-microsoft-com:vml" xmlns:wp14="http://schemas.microsoft.com/office/word/2010/wordprocessingDrawing" xmlns:wp="http://schemas.openxmlformats.org/drawingml/2006/wordprocessingDrawing" xmlns:w10="urn:schemas-microsoft-com:office:word" xmlns:w="http://schemas.openxmlformats.org/wordprocessingml/2006/main" xmlns:w14="http://schemas.microsoft.com/office/word/2010/wordml" xmlns:wpg="http://schemas.microsoft.com/office/word/2010/wordprocessingGroup" xmlns:wpi="http://schemas.microsoft.com/office/word/2010/wordprocessingInk" xmlns:wne="http://schemas.microsoft.com/office/word/2006/wordml" xmlns:wps="http://schemas.microsoft.com/office/word/2010/wordprocessingShape" mc:Ignorable="w14 wp14">
   <w:p>
     <w:pPr>
-      <w:pStyle w:val="Kopfzeile"/>
+      <w:pStyle w:val="Header"/>
     </w:pPr>
     <w:r>
       <w:rPr>
         <w:noProof/>
-        <w:lang w:eastAsia="de-DE"/>
+        <w:lang w:val="en-US"/>
       </w:rPr>
       <w:drawing>
         <wp:anchor distT="0" distB="0" distL="114300" distR="114300" simplePos="0" relativeHeight="251658240" behindDoc="0" locked="0" layoutInCell="1" allowOverlap="1" wp14:anchorId="7643B94C" wp14:editId="17669AFE">
@@ -6142,7 +5982,7 @@
 </file>
 
 <file path=word/numbering.xml><?xml version="1.0" encoding="utf-8"?>
-<w:numbering xmlns:wpc="http://schemas.microsoft.com/office/word/2010/wordprocessingCanvas" xmlns:mc="http://schemas.openxmlformats.org/markup-compatibility/2006" xmlns:o="urn:schemas-microsoft-com:office:office" xmlns:r="http://schemas.openxmlformats.org/officeDocument/2006/relationships" xmlns:m="http://schemas.openxmlformats.org/officeDocument/2006/math" xmlns:v="urn:schemas-microsoft-com:vml" xmlns:wp14="http://schemas.microsoft.com/office/word/2010/wordprocessingDrawing" xmlns:wp="http://schemas.openxmlformats.org/drawingml/2006/wordprocessingDrawing" xmlns:w10="urn:schemas-microsoft-com:office:word" xmlns:w="http://schemas.openxmlformats.org/wordprocessingml/2006/main" xmlns:w14="http://schemas.microsoft.com/office/word/2010/wordml" xmlns:wpg="http://schemas.microsoft.com/office/word/2010/wordprocessingGroup" xmlns:wpi="http://schemas.microsoft.com/office/word/2010/wordprocessingInk" xmlns:wne="http://schemas.microsoft.com/office/word/2006/wordml" xmlns:wps="http://schemas.microsoft.com/office/word/2010/wordprocessingShape" mc:Ignorable="w14 wp14">
+<w:numbering xmlns:wpc="http://schemas.microsoft.com/office/word/2010/wordprocessingCanvas" xmlns:mo="http://schemas.microsoft.com/office/mac/office/2008/main" xmlns:mc="http://schemas.openxmlformats.org/markup-compatibility/2006" xmlns:mv="urn:schemas-microsoft-com:mac:vml" xmlns:o="urn:schemas-microsoft-com:office:office" xmlns:r="http://schemas.openxmlformats.org/officeDocument/2006/relationships" xmlns:m="http://schemas.openxmlformats.org/officeDocument/2006/math" xmlns:v="urn:schemas-microsoft-com:vml" xmlns:wp14="http://schemas.microsoft.com/office/word/2010/wordprocessingDrawing" xmlns:wp="http://schemas.openxmlformats.org/drawingml/2006/wordprocessingDrawing" xmlns:w10="urn:schemas-microsoft-com:office:word" xmlns:w="http://schemas.openxmlformats.org/wordprocessingml/2006/main" xmlns:w14="http://schemas.microsoft.com/office/word/2010/wordml" xmlns:wpg="http://schemas.microsoft.com/office/word/2010/wordprocessingGroup" xmlns:wpi="http://schemas.microsoft.com/office/word/2010/wordprocessingInk" xmlns:wne="http://schemas.microsoft.com/office/word/2006/wordml" xmlns:wps="http://schemas.microsoft.com/office/word/2010/wordprocessingShape" mc:Ignorable="w14 wp14">
   <w:abstractNum w:abstractNumId="0">
     <w:nsid w:val="FFFFFF89"/>
     <w:multiLevelType w:val="singleLevel"/>
@@ -6150,7 +5990,7 @@
     <w:lvl w:ilvl="0">
       <w:start w:val="1"/>
       <w:numFmt w:val="bullet"/>
-      <w:pStyle w:val="Aufzhlungszeichen"/>
+      <w:pStyle w:val="ListBullet"/>
       <w:lvlText w:val=""/>
       <w:lvlJc w:val="left"/>
       <w:pPr>
@@ -6750,7 +6590,7 @@
     <w:lvl w:ilvl="0">
       <w:start w:val="1"/>
       <w:numFmt w:val="decimal"/>
-      <w:pStyle w:val="berschrift1"/>
+      <w:pStyle w:val="Heading1"/>
       <w:lvlText w:val="%1"/>
       <w:lvlJc w:val="left"/>
       <w:pPr>
@@ -6760,7 +6600,7 @@
     <w:lvl w:ilvl="1">
       <w:start w:val="1"/>
       <w:numFmt w:val="decimal"/>
-      <w:pStyle w:val="berschrift2"/>
+      <w:pStyle w:val="Heading2"/>
       <w:lvlText w:val="%1.%2"/>
       <w:lvlJc w:val="left"/>
       <w:pPr>
@@ -6770,7 +6610,7 @@
     <w:lvl w:ilvl="2">
       <w:start w:val="1"/>
       <w:numFmt w:val="decimal"/>
-      <w:pStyle w:val="berschrift3"/>
+      <w:pStyle w:val="Heading3"/>
       <w:lvlText w:val="%1.%2.%3"/>
       <w:lvlJc w:val="left"/>
       <w:pPr>
@@ -6780,7 +6620,7 @@
     <w:lvl w:ilvl="3">
       <w:start w:val="1"/>
       <w:numFmt w:val="decimal"/>
-      <w:pStyle w:val="berschrift4"/>
+      <w:pStyle w:val="Heading4"/>
       <w:lvlText w:val="%1.%2.%3.%4"/>
       <w:lvlJc w:val="left"/>
       <w:pPr>
@@ -6790,7 +6630,7 @@
     <w:lvl w:ilvl="4">
       <w:start w:val="1"/>
       <w:numFmt w:val="decimal"/>
-      <w:pStyle w:val="berschrift5"/>
+      <w:pStyle w:val="Heading5"/>
       <w:lvlText w:val="%1.%2.%3.%4.%5"/>
       <w:lvlJc w:val="left"/>
       <w:pPr>
@@ -6800,7 +6640,7 @@
     <w:lvl w:ilvl="5">
       <w:start w:val="1"/>
       <w:numFmt w:val="decimal"/>
-      <w:pStyle w:val="berschrift6"/>
+      <w:pStyle w:val="Heading6"/>
       <w:lvlText w:val="%1.%2.%3.%4.%5.%6"/>
       <w:lvlJc w:val="left"/>
       <w:pPr>
@@ -6810,7 +6650,7 @@
     <w:lvl w:ilvl="6">
       <w:start w:val="1"/>
       <w:numFmt w:val="decimal"/>
-      <w:pStyle w:val="berschrift7"/>
+      <w:pStyle w:val="Heading7"/>
       <w:lvlText w:val="%1.%2.%3.%4.%5.%6.%7"/>
       <w:lvlJc w:val="left"/>
       <w:pPr>
@@ -6820,7 +6660,7 @@
     <w:lvl w:ilvl="7">
       <w:start w:val="1"/>
       <w:numFmt w:val="decimal"/>
-      <w:pStyle w:val="berschrift8"/>
+      <w:pStyle w:val="Heading8"/>
       <w:lvlText w:val="%1.%2.%3.%4.%5.%6.%7.%8"/>
       <w:lvlJc w:val="left"/>
       <w:pPr>
@@ -6830,7 +6670,7 @@
     <w:lvl w:ilvl="8">
       <w:start w:val="1"/>
       <w:numFmt w:val="decimal"/>
-      <w:pStyle w:val="berschrift9"/>
+      <w:pStyle w:val="Heading9"/>
       <w:lvlText w:val="%1.%2.%3.%4.%5.%6.%7.%8.%9"/>
       <w:lvlJc w:val="left"/>
       <w:pPr>
@@ -7204,7 +7044,7 @@
       </w:pPr>
     </w:pPrDefault>
   </w:docDefaults>
-  <w:latentStyles w:defLockedState="0" w:defUIPriority="99" w:defSemiHidden="1" w:defUnhideWhenUsed="1" w:defQFormat="0" w:count="267">
+  <w:latentStyles w:defLockedState="0" w:defUIPriority="99" w:defSemiHidden="1" w:defUnhideWhenUsed="1" w:defQFormat="0" w:count="276">
     <w:lsdException w:name="Normal" w:semiHidden="0" w:uiPriority="0" w:unhideWhenUsed="0" w:qFormat="1"/>
     <w:lsdException w:name="heading 1" w:semiHidden="0" w:uiPriority="9" w:unhideWhenUsed="0" w:qFormat="1"/>
     <w:lsdException w:name="heading 2" w:uiPriority="9" w:qFormat="1"/>
@@ -7344,7 +7184,7 @@
     <w:lsdException w:name="Bibliography" w:uiPriority="37"/>
     <w:lsdException w:name="TOC Heading" w:uiPriority="39" w:qFormat="1"/>
   </w:latentStyles>
-  <w:style w:type="paragraph" w:default="1" w:styleId="Standard">
+  <w:style w:type="paragraph" w:default="1" w:styleId="Normal">
     <w:name w:val="Normal"/>
     <w:qFormat/>
     <w:rsid w:val="00902362"/>
@@ -7352,11 +7192,11 @@
       <w:sz w:val="24"/>
     </w:rPr>
   </w:style>
-  <w:style w:type="paragraph" w:styleId="berschrift1">
+  <w:style w:type="paragraph" w:styleId="Heading1">
     <w:name w:val="heading 1"/>
-    <w:basedOn w:val="Standard"/>
-    <w:next w:val="Standard"/>
-    <w:link w:val="berschrift1Zchn"/>
+    <w:basedOn w:val="Normal"/>
+    <w:next w:val="Normal"/>
+    <w:link w:val="Heading1Char"/>
     <w:uiPriority w:val="9"/>
     <w:qFormat/>
     <w:rsid w:val="00902362"/>
@@ -7378,11 +7218,11 @@
       <w:szCs w:val="28"/>
     </w:rPr>
   </w:style>
-  <w:style w:type="paragraph" w:styleId="berschrift2">
+  <w:style w:type="paragraph" w:styleId="Heading2">
     <w:name w:val="heading 2"/>
-    <w:basedOn w:val="Standard"/>
-    <w:next w:val="Standard"/>
-    <w:link w:val="berschrift2Zchn"/>
+    <w:basedOn w:val="Normal"/>
+    <w:next w:val="Normal"/>
+    <w:link w:val="Heading2Char"/>
     <w:uiPriority w:val="9"/>
     <w:unhideWhenUsed/>
     <w:qFormat/>
@@ -7406,11 +7246,11 @@
       <w:szCs w:val="26"/>
     </w:rPr>
   </w:style>
-  <w:style w:type="paragraph" w:styleId="berschrift3">
+  <w:style w:type="paragraph" w:styleId="Heading3">
     <w:name w:val="heading 3"/>
-    <w:basedOn w:val="Standard"/>
-    <w:next w:val="Standard"/>
-    <w:link w:val="berschrift3Zchn"/>
+    <w:basedOn w:val="Normal"/>
+    <w:next w:val="Normal"/>
+    <w:link w:val="Heading3Char"/>
     <w:uiPriority w:val="9"/>
     <w:unhideWhenUsed/>
     <w:qFormat/>
@@ -7433,11 +7273,11 @@
       <w:sz w:val="26"/>
     </w:rPr>
   </w:style>
-  <w:style w:type="paragraph" w:styleId="berschrift4">
+  <w:style w:type="paragraph" w:styleId="Heading4">
     <w:name w:val="heading 4"/>
-    <w:basedOn w:val="Standard"/>
-    <w:next w:val="Standard"/>
-    <w:link w:val="berschrift4Zchn"/>
+    <w:basedOn w:val="Normal"/>
+    <w:next w:val="Normal"/>
+    <w:link w:val="Heading4Char"/>
     <w:uiPriority w:val="9"/>
     <w:unhideWhenUsed/>
     <w:qFormat/>
@@ -7461,11 +7301,11 @@
       <w:color w:val="4F81BD" w:themeColor="accent1"/>
     </w:rPr>
   </w:style>
-  <w:style w:type="paragraph" w:styleId="berschrift5">
+  <w:style w:type="paragraph" w:styleId="Heading5">
     <w:name w:val="heading 5"/>
-    <w:basedOn w:val="Standard"/>
-    <w:next w:val="Standard"/>
-    <w:link w:val="berschrift5Zchn"/>
+    <w:basedOn w:val="Normal"/>
+    <w:next w:val="Normal"/>
+    <w:link w:val="Heading5Char"/>
     <w:uiPriority w:val="9"/>
     <w:semiHidden/>
     <w:unhideWhenUsed/>
@@ -7486,11 +7326,11 @@
       <w:color w:val="243F60" w:themeColor="accent1" w:themeShade="7F"/>
     </w:rPr>
   </w:style>
-  <w:style w:type="paragraph" w:styleId="berschrift6">
+  <w:style w:type="paragraph" w:styleId="Heading6">
     <w:name w:val="heading 6"/>
-    <w:basedOn w:val="Standard"/>
-    <w:next w:val="Standard"/>
-    <w:link w:val="berschrift6Zchn"/>
+    <w:basedOn w:val="Normal"/>
+    <w:next w:val="Normal"/>
+    <w:link w:val="Heading6Char"/>
     <w:uiPriority w:val="9"/>
     <w:semiHidden/>
     <w:unhideWhenUsed/>
@@ -7513,11 +7353,11 @@
       <w:color w:val="243F60" w:themeColor="accent1" w:themeShade="7F"/>
     </w:rPr>
   </w:style>
-  <w:style w:type="paragraph" w:styleId="berschrift7">
+  <w:style w:type="paragraph" w:styleId="Heading7">
     <w:name w:val="heading 7"/>
-    <w:basedOn w:val="Standard"/>
-    <w:next w:val="Standard"/>
-    <w:link w:val="berschrift7Zchn"/>
+    <w:basedOn w:val="Normal"/>
+    <w:next w:val="Normal"/>
+    <w:link w:val="Heading7Char"/>
     <w:uiPriority w:val="9"/>
     <w:semiHidden/>
     <w:unhideWhenUsed/>
@@ -7540,11 +7380,11 @@
       <w:color w:val="404040" w:themeColor="text1" w:themeTint="BF"/>
     </w:rPr>
   </w:style>
-  <w:style w:type="paragraph" w:styleId="berschrift8">
+  <w:style w:type="paragraph" w:styleId="Heading8">
     <w:name w:val="heading 8"/>
-    <w:basedOn w:val="Standard"/>
-    <w:next w:val="Standard"/>
-    <w:link w:val="berschrift8Zchn"/>
+    <w:basedOn w:val="Normal"/>
+    <w:next w:val="Normal"/>
+    <w:link w:val="Heading8Char"/>
     <w:uiPriority w:val="9"/>
     <w:semiHidden/>
     <w:unhideWhenUsed/>
@@ -7567,11 +7407,11 @@
       <w:szCs w:val="20"/>
     </w:rPr>
   </w:style>
-  <w:style w:type="paragraph" w:styleId="berschrift9">
+  <w:style w:type="paragraph" w:styleId="Heading9">
     <w:name w:val="heading 9"/>
-    <w:basedOn w:val="Standard"/>
-    <w:next w:val="Standard"/>
-    <w:link w:val="berschrift9Zchn"/>
+    <w:basedOn w:val="Normal"/>
+    <w:next w:val="Normal"/>
+    <w:link w:val="Heading9Char"/>
     <w:uiPriority w:val="9"/>
     <w:semiHidden/>
     <w:unhideWhenUsed/>
@@ -7596,13 +7436,13 @@
       <w:szCs w:val="20"/>
     </w:rPr>
   </w:style>
-  <w:style w:type="character" w:default="1" w:styleId="Absatz-Standardschriftart">
+  <w:style w:type="character" w:default="1" w:styleId="DefaultParagraphFont">
     <w:name w:val="Default Paragraph Font"/>
     <w:uiPriority w:val="1"/>
     <w:semiHidden/>
     <w:unhideWhenUsed/>
   </w:style>
-  <w:style w:type="table" w:default="1" w:styleId="NormaleTabelle">
+  <w:style w:type="table" w:default="1" w:styleId="TableNormal">
     <w:name w:val="Normal Table"/>
     <w:uiPriority w:val="99"/>
     <w:semiHidden/>
@@ -7617,17 +7457,17 @@
       </w:tblCellMar>
     </w:tblPr>
   </w:style>
-  <w:style w:type="numbering" w:default="1" w:styleId="KeineListe">
+  <w:style w:type="numbering" w:default="1" w:styleId="NoList">
     <w:name w:val="No List"/>
     <w:uiPriority w:val="99"/>
     <w:semiHidden/>
     <w:unhideWhenUsed/>
   </w:style>
-  <w:style w:type="paragraph" w:styleId="Titel">
+  <w:style w:type="paragraph" w:styleId="Title">
     <w:name w:val="Title"/>
-    <w:basedOn w:val="Standard"/>
-    <w:next w:val="Standard"/>
-    <w:link w:val="TitelZchn"/>
+    <w:basedOn w:val="Normal"/>
+    <w:next w:val="Normal"/>
+    <w:link w:val="TitleChar"/>
     <w:uiPriority w:val="10"/>
     <w:qFormat/>
     <w:rsid w:val="00D16A5A"/>
@@ -7647,10 +7487,10 @@
       <w:szCs w:val="52"/>
     </w:rPr>
   </w:style>
-  <w:style w:type="character" w:customStyle="1" w:styleId="TitelZchn">
-    <w:name w:val="Titel Zchn"/>
-    <w:basedOn w:val="Absatz-Standardschriftart"/>
-    <w:link w:val="Titel"/>
+  <w:style w:type="character" w:customStyle="1" w:styleId="TitleChar">
+    <w:name w:val="Title Char"/>
+    <w:basedOn w:val="DefaultParagraphFont"/>
+    <w:link w:val="Title"/>
     <w:uiPriority w:val="10"/>
     <w:rsid w:val="00D16A5A"/>
     <w:rPr>
@@ -7662,9 +7502,9 @@
       <w:szCs w:val="52"/>
     </w:rPr>
   </w:style>
-  <w:style w:type="paragraph" w:styleId="Listenabsatz">
+  <w:style w:type="paragraph" w:styleId="ListParagraph">
     <w:name w:val="List Paragraph"/>
-    <w:basedOn w:val="Standard"/>
+    <w:basedOn w:val="Normal"/>
     <w:uiPriority w:val="34"/>
     <w:qFormat/>
     <w:rsid w:val="00D16A5A"/>
@@ -7673,10 +7513,10 @@
       <w:contextualSpacing/>
     </w:pPr>
   </w:style>
-  <w:style w:type="character" w:customStyle="1" w:styleId="berschrift1Zchn">
-    <w:name w:val="Überschrift 1 Zchn"/>
-    <w:basedOn w:val="Absatz-Standardschriftart"/>
-    <w:link w:val="berschrift1"/>
+  <w:style w:type="character" w:customStyle="1" w:styleId="Heading1Char">
+    <w:name w:val="Heading 1 Char"/>
+    <w:basedOn w:val="DefaultParagraphFont"/>
+    <w:link w:val="Heading1"/>
     <w:uiPriority w:val="9"/>
     <w:rsid w:val="00902362"/>
     <w:rPr>
@@ -7688,10 +7528,10 @@
       <w:szCs w:val="28"/>
     </w:rPr>
   </w:style>
-  <w:style w:type="character" w:customStyle="1" w:styleId="berschrift2Zchn">
-    <w:name w:val="Überschrift 2 Zchn"/>
-    <w:basedOn w:val="Absatz-Standardschriftart"/>
-    <w:link w:val="berschrift2"/>
+  <w:style w:type="character" w:customStyle="1" w:styleId="Heading2Char">
+    <w:name w:val="Heading 2 Char"/>
+    <w:basedOn w:val="DefaultParagraphFont"/>
+    <w:link w:val="Heading2"/>
     <w:uiPriority w:val="9"/>
     <w:rsid w:val="00902362"/>
     <w:rPr>
@@ -7703,10 +7543,10 @@
       <w:szCs w:val="26"/>
     </w:rPr>
   </w:style>
-  <w:style w:type="character" w:customStyle="1" w:styleId="berschrift3Zchn">
-    <w:name w:val="Überschrift 3 Zchn"/>
-    <w:basedOn w:val="Absatz-Standardschriftart"/>
-    <w:link w:val="berschrift3"/>
+  <w:style w:type="character" w:customStyle="1" w:styleId="Heading3Char">
+    <w:name w:val="Heading 3 Char"/>
+    <w:basedOn w:val="DefaultParagraphFont"/>
+    <w:link w:val="Heading3"/>
     <w:uiPriority w:val="9"/>
     <w:rsid w:val="00902362"/>
     <w:rPr>
@@ -7717,10 +7557,10 @@
       <w:sz w:val="26"/>
     </w:rPr>
   </w:style>
-  <w:style w:type="character" w:customStyle="1" w:styleId="berschrift4Zchn">
-    <w:name w:val="Überschrift 4 Zchn"/>
-    <w:basedOn w:val="Absatz-Standardschriftart"/>
-    <w:link w:val="berschrift4"/>
+  <w:style w:type="character" w:customStyle="1" w:styleId="Heading4Char">
+    <w:name w:val="Heading 4 Char"/>
+    <w:basedOn w:val="DefaultParagraphFont"/>
+    <w:link w:val="Heading4"/>
     <w:uiPriority w:val="9"/>
     <w:rsid w:val="00D16A5A"/>
     <w:rPr>
@@ -7733,10 +7573,10 @@
       <w:sz w:val="24"/>
     </w:rPr>
   </w:style>
-  <w:style w:type="paragraph" w:styleId="Inhaltsverzeichnisberschrift">
+  <w:style w:type="paragraph" w:styleId="TOCHeading">
     <w:name w:val="TOC Heading"/>
-    <w:basedOn w:val="berschrift1"/>
-    <w:next w:val="Standard"/>
+    <w:basedOn w:val="Heading1"/>
+    <w:next w:val="Normal"/>
     <w:uiPriority w:val="39"/>
     <w:unhideWhenUsed/>
     <w:qFormat/>
@@ -7748,10 +7588,10 @@
       <w:lang w:eastAsia="de-DE"/>
     </w:rPr>
   </w:style>
-  <w:style w:type="paragraph" w:styleId="Verzeichnis1">
+  <w:style w:type="paragraph" w:styleId="TOC1">
     <w:name w:val="toc 1"/>
-    <w:basedOn w:val="Standard"/>
-    <w:next w:val="Standard"/>
+    <w:basedOn w:val="Normal"/>
+    <w:next w:val="Normal"/>
     <w:autoRedefine/>
     <w:uiPriority w:val="39"/>
     <w:unhideWhenUsed/>
@@ -7770,10 +7610,10 @@
       <w:color w:val="365F91" w:themeColor="accent1" w:themeShade="BF"/>
     </w:rPr>
   </w:style>
-  <w:style w:type="paragraph" w:styleId="Verzeichnis2">
+  <w:style w:type="paragraph" w:styleId="TOC2">
     <w:name w:val="toc 2"/>
-    <w:basedOn w:val="Standard"/>
-    <w:next w:val="Standard"/>
+    <w:basedOn w:val="Normal"/>
+    <w:next w:val="Normal"/>
     <w:autoRedefine/>
     <w:uiPriority w:val="39"/>
     <w:unhideWhenUsed/>
@@ -7784,10 +7624,10 @@
       <w:ind w:left="220"/>
     </w:pPr>
   </w:style>
-  <w:style w:type="paragraph" w:styleId="Verzeichnis3">
+  <w:style w:type="paragraph" w:styleId="TOC3">
     <w:name w:val="toc 3"/>
-    <w:basedOn w:val="Standard"/>
-    <w:next w:val="Standard"/>
+    <w:basedOn w:val="Normal"/>
+    <w:next w:val="Normal"/>
     <w:autoRedefine/>
     <w:uiPriority w:val="39"/>
     <w:unhideWhenUsed/>
@@ -7800,7 +7640,7 @@
   </w:style>
   <w:style w:type="character" w:styleId="Hyperlink">
     <w:name w:val="Hyperlink"/>
-    <w:basedOn w:val="Absatz-Standardschriftart"/>
+    <w:basedOn w:val="DefaultParagraphFont"/>
     <w:uiPriority w:val="99"/>
     <w:unhideWhenUsed/>
     <w:rsid w:val="008D08B6"/>
@@ -7809,10 +7649,10 @@
       <w:u w:val="single"/>
     </w:rPr>
   </w:style>
-  <w:style w:type="paragraph" w:styleId="Sprechblasentext">
+  <w:style w:type="paragraph" w:styleId="BalloonText">
     <w:name w:val="Balloon Text"/>
-    <w:basedOn w:val="Standard"/>
-    <w:link w:val="SprechblasentextZchn"/>
+    <w:basedOn w:val="Normal"/>
+    <w:link w:val="BalloonTextChar"/>
     <w:uiPriority w:val="99"/>
     <w:semiHidden/>
     <w:unhideWhenUsed/>
@@ -7826,10 +7666,10 @@
       <w:szCs w:val="16"/>
     </w:rPr>
   </w:style>
-  <w:style w:type="character" w:customStyle="1" w:styleId="SprechblasentextZchn">
-    <w:name w:val="Sprechblasentext Zchn"/>
-    <w:basedOn w:val="Absatz-Standardschriftart"/>
-    <w:link w:val="Sprechblasentext"/>
+  <w:style w:type="character" w:customStyle="1" w:styleId="BalloonTextChar">
+    <w:name w:val="Balloon Text Char"/>
+    <w:basedOn w:val="DefaultParagraphFont"/>
+    <w:link w:val="BalloonText"/>
     <w:uiPriority w:val="99"/>
     <w:semiHidden/>
     <w:rsid w:val="008D08B6"/>
@@ -7839,10 +7679,10 @@
       <w:szCs w:val="16"/>
     </w:rPr>
   </w:style>
-  <w:style w:type="character" w:customStyle="1" w:styleId="berschrift5Zchn">
-    <w:name w:val="Überschrift 5 Zchn"/>
-    <w:basedOn w:val="Absatz-Standardschriftart"/>
-    <w:link w:val="berschrift5"/>
+  <w:style w:type="character" w:customStyle="1" w:styleId="Heading5Char">
+    <w:name w:val="Heading 5 Char"/>
+    <w:basedOn w:val="DefaultParagraphFont"/>
+    <w:link w:val="Heading5"/>
     <w:uiPriority w:val="9"/>
     <w:semiHidden/>
     <w:rsid w:val="00364CA7"/>
@@ -7852,10 +7692,10 @@
       <w:sz w:val="24"/>
     </w:rPr>
   </w:style>
-  <w:style w:type="character" w:customStyle="1" w:styleId="berschrift6Zchn">
-    <w:name w:val="Überschrift 6 Zchn"/>
-    <w:basedOn w:val="Absatz-Standardschriftart"/>
-    <w:link w:val="berschrift6"/>
+  <w:style w:type="character" w:customStyle="1" w:styleId="Heading6Char">
+    <w:name w:val="Heading 6 Char"/>
+    <w:basedOn w:val="DefaultParagraphFont"/>
+    <w:link w:val="Heading6"/>
     <w:uiPriority w:val="9"/>
     <w:semiHidden/>
     <w:rsid w:val="00364CA7"/>
@@ -7867,10 +7707,10 @@
       <w:sz w:val="24"/>
     </w:rPr>
   </w:style>
-  <w:style w:type="character" w:customStyle="1" w:styleId="berschrift7Zchn">
-    <w:name w:val="Überschrift 7 Zchn"/>
-    <w:basedOn w:val="Absatz-Standardschriftart"/>
-    <w:link w:val="berschrift7"/>
+  <w:style w:type="character" w:customStyle="1" w:styleId="Heading7Char">
+    <w:name w:val="Heading 7 Char"/>
+    <w:basedOn w:val="DefaultParagraphFont"/>
+    <w:link w:val="Heading7"/>
     <w:uiPriority w:val="9"/>
     <w:semiHidden/>
     <w:rsid w:val="00364CA7"/>
@@ -7882,10 +7722,10 @@
       <w:sz w:val="24"/>
     </w:rPr>
   </w:style>
-  <w:style w:type="character" w:customStyle="1" w:styleId="berschrift8Zchn">
-    <w:name w:val="Überschrift 8 Zchn"/>
-    <w:basedOn w:val="Absatz-Standardschriftart"/>
-    <w:link w:val="berschrift8"/>
+  <w:style w:type="character" w:customStyle="1" w:styleId="Heading8Char">
+    <w:name w:val="Heading 8 Char"/>
+    <w:basedOn w:val="DefaultParagraphFont"/>
+    <w:link w:val="Heading8"/>
     <w:uiPriority w:val="9"/>
     <w:semiHidden/>
     <w:rsid w:val="00364CA7"/>
@@ -7896,10 +7736,10 @@
       <w:szCs w:val="20"/>
     </w:rPr>
   </w:style>
-  <w:style w:type="character" w:customStyle="1" w:styleId="berschrift9Zchn">
-    <w:name w:val="Überschrift 9 Zchn"/>
-    <w:basedOn w:val="Absatz-Standardschriftart"/>
-    <w:link w:val="berschrift9"/>
+  <w:style w:type="character" w:customStyle="1" w:styleId="Heading9Char">
+    <w:name w:val="Heading 9 Char"/>
+    <w:basedOn w:val="DefaultParagraphFont"/>
+    <w:link w:val="Heading9"/>
     <w:uiPriority w:val="9"/>
     <w:semiHidden/>
     <w:rsid w:val="00364CA7"/>
@@ -7912,9 +7752,9 @@
       <w:szCs w:val="20"/>
     </w:rPr>
   </w:style>
-  <w:style w:type="character" w:styleId="Fett">
+  <w:style w:type="character" w:styleId="Strong">
     <w:name w:val="Strong"/>
-    <w:basedOn w:val="Absatz-Standardschriftart"/>
+    <w:basedOn w:val="DefaultParagraphFont"/>
     <w:uiPriority w:val="22"/>
     <w:qFormat/>
     <w:rsid w:val="004A3729"/>
@@ -7923,9 +7763,9 @@
       <w:bCs/>
     </w:rPr>
   </w:style>
-  <w:style w:type="paragraph" w:styleId="StandardWeb">
+  <w:style w:type="paragraph" w:styleId="NormalWeb">
     <w:name w:val="Normal (Web)"/>
-    <w:basedOn w:val="Standard"/>
+    <w:basedOn w:val="Normal"/>
     <w:uiPriority w:val="99"/>
     <w:unhideWhenUsed/>
     <w:rsid w:val="004A3729"/>
@@ -7938,10 +7778,10 @@
       <w:lang w:eastAsia="de-DE"/>
     </w:rPr>
   </w:style>
-  <w:style w:type="paragraph" w:styleId="Kopfzeile">
+  <w:style w:type="paragraph" w:styleId="Header">
     <w:name w:val="header"/>
-    <w:basedOn w:val="Standard"/>
-    <w:link w:val="KopfzeileZchn"/>
+    <w:basedOn w:val="Normal"/>
+    <w:link w:val="HeaderChar"/>
     <w:uiPriority w:val="99"/>
     <w:unhideWhenUsed/>
     <w:rsid w:val="00AD159F"/>
@@ -7953,17 +7793,17 @@
       <w:spacing w:after="0" w:line="240" w:lineRule="auto"/>
     </w:pPr>
   </w:style>
-  <w:style w:type="character" w:customStyle="1" w:styleId="KopfzeileZchn">
-    <w:name w:val="Kopfzeile Zchn"/>
-    <w:basedOn w:val="Absatz-Standardschriftart"/>
-    <w:link w:val="Kopfzeile"/>
+  <w:style w:type="character" w:customStyle="1" w:styleId="HeaderChar">
+    <w:name w:val="Header Char"/>
+    <w:basedOn w:val="DefaultParagraphFont"/>
+    <w:link w:val="Header"/>
     <w:uiPriority w:val="99"/>
     <w:rsid w:val="00AD159F"/>
   </w:style>
-  <w:style w:type="paragraph" w:styleId="Fuzeile">
+  <w:style w:type="paragraph" w:styleId="Footer">
     <w:name w:val="footer"/>
-    <w:basedOn w:val="Standard"/>
-    <w:link w:val="FuzeileZchn"/>
+    <w:basedOn w:val="Normal"/>
+    <w:link w:val="FooterChar"/>
     <w:uiPriority w:val="99"/>
     <w:unhideWhenUsed/>
     <w:rsid w:val="00AD159F"/>
@@ -7975,17 +7815,17 @@
       <w:spacing w:after="0" w:line="240" w:lineRule="auto"/>
     </w:pPr>
   </w:style>
-  <w:style w:type="character" w:customStyle="1" w:styleId="FuzeileZchn">
-    <w:name w:val="Fußzeile Zchn"/>
-    <w:basedOn w:val="Absatz-Standardschriftart"/>
-    <w:link w:val="Fuzeile"/>
+  <w:style w:type="character" w:customStyle="1" w:styleId="FooterChar">
+    <w:name w:val="Footer Char"/>
+    <w:basedOn w:val="DefaultParagraphFont"/>
+    <w:link w:val="Footer"/>
     <w:uiPriority w:val="99"/>
     <w:rsid w:val="00AD159F"/>
   </w:style>
-  <w:style w:type="paragraph" w:styleId="Textkrper">
+  <w:style w:type="paragraph" w:styleId="BodyText">
     <w:name w:val="Body Text"/>
-    <w:basedOn w:val="Standard"/>
-    <w:link w:val="TextkrperZchn"/>
+    <w:basedOn w:val="Normal"/>
+    <w:link w:val="BodyTextChar"/>
     <w:rsid w:val="00967007"/>
     <w:pPr>
       <w:widowControl w:val="0"/>
@@ -8001,10 +7841,10 @@
       <w:lang w:eastAsia="de-DE"/>
     </w:rPr>
   </w:style>
-  <w:style w:type="character" w:customStyle="1" w:styleId="TextkrperZchn">
-    <w:name w:val="Textkörper Zchn"/>
-    <w:basedOn w:val="Absatz-Standardschriftart"/>
-    <w:link w:val="Textkrper"/>
+  <w:style w:type="character" w:customStyle="1" w:styleId="BodyTextChar">
+    <w:name w:val="Body Text Char"/>
+    <w:basedOn w:val="DefaultParagraphFont"/>
+    <w:link w:val="BodyText"/>
     <w:rsid w:val="00967007"/>
     <w:rPr>
       <w:rFonts w:ascii="Arial" w:eastAsia="Times New Roman" w:hAnsi="Arial" w:cs="Times New Roman"/>
@@ -8013,9 +7853,9 @@
       <w:lang w:eastAsia="de-DE"/>
     </w:rPr>
   </w:style>
-  <w:style w:type="character" w:styleId="BesuchterHyperlink">
+  <w:style w:type="character" w:styleId="FollowedHyperlink">
     <w:name w:val="FollowedHyperlink"/>
-    <w:basedOn w:val="Absatz-Standardschriftart"/>
+    <w:basedOn w:val="DefaultParagraphFont"/>
     <w:uiPriority w:val="99"/>
     <w:semiHidden/>
     <w:unhideWhenUsed/>
@@ -8025,10 +7865,10 @@
       <w:u w:val="single"/>
     </w:rPr>
   </w:style>
-  <w:style w:type="paragraph" w:styleId="Beschriftung">
+  <w:style w:type="paragraph" w:styleId="Caption">
     <w:name w:val="caption"/>
-    <w:basedOn w:val="Standard"/>
-    <w:next w:val="Standard"/>
+    <w:basedOn w:val="Normal"/>
+    <w:next w:val="Normal"/>
     <w:uiPriority w:val="35"/>
     <w:unhideWhenUsed/>
     <w:qFormat/>
@@ -8044,10 +7884,10 @@
       <w:szCs w:val="18"/>
     </w:rPr>
   </w:style>
-  <w:style w:type="paragraph" w:styleId="Abbildungsverzeichnis">
+  <w:style w:type="paragraph" w:styleId="TableofFigures">
     <w:name w:val="table of figures"/>
-    <w:basedOn w:val="Standard"/>
-    <w:next w:val="Standard"/>
+    <w:basedOn w:val="Normal"/>
+    <w:next w:val="Normal"/>
     <w:uiPriority w:val="99"/>
     <w:unhideWhenUsed/>
     <w:rsid w:val="00150D20"/>
@@ -8055,10 +7895,10 @@
       <w:spacing w:after="0"/>
     </w:pPr>
   </w:style>
-  <w:style w:type="paragraph" w:styleId="Verzeichnis4">
+  <w:style w:type="paragraph" w:styleId="TOC4">
     <w:name w:val="toc 4"/>
-    <w:basedOn w:val="Standard"/>
-    <w:next w:val="Standard"/>
+    <w:basedOn w:val="Normal"/>
+    <w:next w:val="Normal"/>
     <w:autoRedefine/>
     <w:uiPriority w:val="39"/>
     <w:unhideWhenUsed/>
@@ -8068,9 +7908,9 @@
       <w:ind w:left="660"/>
     </w:pPr>
   </w:style>
-  <w:style w:type="paragraph" w:styleId="Aufzhlungszeichen">
+  <w:style w:type="paragraph" w:styleId="ListBullet">
     <w:name w:val="List Bullet"/>
-    <w:basedOn w:val="Standard"/>
+    <w:basedOn w:val="Normal"/>
     <w:uiPriority w:val="99"/>
     <w:unhideWhenUsed/>
     <w:rsid w:val="00C76048"/>
@@ -8081,9 +7921,9 @@
       <w:contextualSpacing/>
     </w:pPr>
   </w:style>
-  <w:style w:type="character" w:styleId="Kommentarzeichen">
+  <w:style w:type="character" w:styleId="CommentReference">
     <w:name w:val="annotation reference"/>
-    <w:basedOn w:val="Absatz-Standardschriftart"/>
+    <w:basedOn w:val="DefaultParagraphFont"/>
     <w:uiPriority w:val="99"/>
     <w:semiHidden/>
     <w:unhideWhenUsed/>
@@ -8093,10 +7933,10 @@
       <w:szCs w:val="16"/>
     </w:rPr>
   </w:style>
-  <w:style w:type="paragraph" w:styleId="Kommentartext">
+  <w:style w:type="paragraph" w:styleId="CommentText">
     <w:name w:val="annotation text"/>
-    <w:basedOn w:val="Standard"/>
-    <w:link w:val="KommentartextZchn"/>
+    <w:basedOn w:val="Normal"/>
+    <w:link w:val="CommentTextChar"/>
     <w:uiPriority w:val="99"/>
     <w:semiHidden/>
     <w:unhideWhenUsed/>
@@ -8109,10 +7949,10 @@
       <w:szCs w:val="20"/>
     </w:rPr>
   </w:style>
-  <w:style w:type="character" w:customStyle="1" w:styleId="KommentartextZchn">
-    <w:name w:val="Kommentartext Zchn"/>
-    <w:basedOn w:val="Absatz-Standardschriftart"/>
-    <w:link w:val="Kommentartext"/>
+  <w:style w:type="character" w:customStyle="1" w:styleId="CommentTextChar">
+    <w:name w:val="Comment Text Char"/>
+    <w:basedOn w:val="DefaultParagraphFont"/>
+    <w:link w:val="CommentText"/>
     <w:uiPriority w:val="99"/>
     <w:semiHidden/>
     <w:rsid w:val="00873BDB"/>
@@ -8121,11 +7961,11 @@
       <w:szCs w:val="20"/>
     </w:rPr>
   </w:style>
-  <w:style w:type="paragraph" w:styleId="Kommentarthema">
+  <w:style w:type="paragraph" w:styleId="CommentSubject">
     <w:name w:val="annotation subject"/>
-    <w:basedOn w:val="Kommentartext"/>
-    <w:next w:val="Kommentartext"/>
-    <w:link w:val="KommentarthemaZchn"/>
+    <w:basedOn w:val="CommentText"/>
+    <w:next w:val="CommentText"/>
+    <w:link w:val="CommentSubjectChar"/>
     <w:uiPriority w:val="99"/>
     <w:semiHidden/>
     <w:unhideWhenUsed/>
@@ -8135,10 +7975,10 @@
       <w:bCs/>
     </w:rPr>
   </w:style>
-  <w:style w:type="character" w:customStyle="1" w:styleId="KommentarthemaZchn">
-    <w:name w:val="Kommentarthema Zchn"/>
-    <w:basedOn w:val="KommentartextZchn"/>
-    <w:link w:val="Kommentarthema"/>
+  <w:style w:type="character" w:customStyle="1" w:styleId="CommentSubjectChar">
+    <w:name w:val="Comment Subject Char"/>
+    <w:basedOn w:val="CommentTextChar"/>
+    <w:link w:val="CommentSubject"/>
     <w:uiPriority w:val="99"/>
     <w:semiHidden/>
     <w:rsid w:val="00873BDB"/>
@@ -8149,10 +7989,10 @@
       <w:szCs w:val="20"/>
     </w:rPr>
   </w:style>
-  <w:style w:type="paragraph" w:styleId="Funotentext">
+  <w:style w:type="paragraph" w:styleId="FootnoteText">
     <w:name w:val="footnote text"/>
-    <w:basedOn w:val="Standard"/>
-    <w:link w:val="FunotentextZchn"/>
+    <w:basedOn w:val="Normal"/>
+    <w:link w:val="FootnoteTextChar"/>
     <w:uiPriority w:val="99"/>
     <w:semiHidden/>
     <w:unhideWhenUsed/>
@@ -8165,10 +8005,10 @@
       <w:szCs w:val="20"/>
     </w:rPr>
   </w:style>
-  <w:style w:type="character" w:customStyle="1" w:styleId="FunotentextZchn">
-    <w:name w:val="Fußnotentext Zchn"/>
-    <w:basedOn w:val="Absatz-Standardschriftart"/>
-    <w:link w:val="Funotentext"/>
+  <w:style w:type="character" w:customStyle="1" w:styleId="FootnoteTextChar">
+    <w:name w:val="Footnote Text Char"/>
+    <w:basedOn w:val="DefaultParagraphFont"/>
+    <w:link w:val="FootnoteText"/>
     <w:uiPriority w:val="99"/>
     <w:semiHidden/>
     <w:rsid w:val="004E0980"/>
@@ -8177,9 +8017,9 @@
       <w:szCs w:val="20"/>
     </w:rPr>
   </w:style>
-  <w:style w:type="character" w:styleId="Funotenzeichen">
+  <w:style w:type="character" w:styleId="FootnoteReference">
     <w:name w:val="footnote reference"/>
-    <w:basedOn w:val="Absatz-Standardschriftart"/>
+    <w:basedOn w:val="DefaultParagraphFont"/>
     <w:uiPriority w:val="99"/>
     <w:semiHidden/>
     <w:unhideWhenUsed/>
@@ -8190,23 +8030,24 @@
   </w:style>
   <w:style w:type="character" w:customStyle="1" w:styleId="st">
     <w:name w:val="st"/>
-    <w:basedOn w:val="Absatz-Standardschriftart"/>
+    <w:basedOn w:val="DefaultParagraphFont"/>
     <w:rsid w:val="00ED0F95"/>
   </w:style>
   <w:style w:type="character" w:customStyle="1" w:styleId="internal-link">
     <w:name w:val="internal-link"/>
-    <w:basedOn w:val="Absatz-Standardschriftart"/>
+    <w:basedOn w:val="DefaultParagraphFont"/>
     <w:rsid w:val="00531A95"/>
   </w:style>
-  <w:style w:type="table" w:styleId="Tabellenraster">
+  <w:style w:type="table" w:styleId="TableGrid">
     <w:name w:val="Table Grid"/>
-    <w:basedOn w:val="NormaleTabelle"/>
+    <w:basedOn w:val="TableNormal"/>
     <w:uiPriority w:val="59"/>
     <w:rsid w:val="00746533"/>
     <w:pPr>
       <w:spacing w:after="0" w:line="240" w:lineRule="auto"/>
     </w:pPr>
     <w:tblPr>
+      <w:tblInd w:w="0" w:type="dxa"/>
       <w:tblBorders>
         <w:top w:val="single" w:sz="4" w:space="0" w:color="auto"/>
         <w:left w:val="single" w:sz="4" w:space="0" w:color="auto"/>
@@ -8215,6 +8056,12 @@
         <w:insideH w:val="single" w:sz="4" w:space="0" w:color="auto"/>
         <w:insideV w:val="single" w:sz="4" w:space="0" w:color="auto"/>
       </w:tblBorders>
+      <w:tblCellMar>
+        <w:top w:w="0" w:type="dxa"/>
+        <w:left w:w="108" w:type="dxa"/>
+        <w:bottom w:w="0" w:type="dxa"/>
+        <w:right w:w="108" w:type="dxa"/>
+      </w:tblCellMar>
     </w:tblPr>
   </w:style>
   <w:style w:type="paragraph" w:customStyle="1" w:styleId="DatumUnterschrift">
@@ -8233,7 +8080,7 @@
   </w:style>
   <w:style w:type="paragraph" w:customStyle="1" w:styleId="Block">
     <w:name w:val="Block"/>
-    <w:basedOn w:val="Standard"/>
+    <w:basedOn w:val="Normal"/>
     <w:qFormat/>
     <w:rsid w:val="00C73037"/>
     <w:pPr>
@@ -8260,18 +8107,18 @@
       <w:b/>
     </w:rPr>
   </w:style>
-  <w:style w:type="paragraph" w:styleId="Literaturverzeichnis">
+  <w:style w:type="paragraph" w:styleId="Bibliography">
     <w:name w:val="Bibliography"/>
-    <w:basedOn w:val="Standard"/>
-    <w:next w:val="Standard"/>
+    <w:basedOn w:val="Normal"/>
+    <w:next w:val="Normal"/>
     <w:uiPriority w:val="37"/>
     <w:unhideWhenUsed/>
     <w:rsid w:val="00143CC1"/>
   </w:style>
-  <w:style w:type="paragraph" w:styleId="HTMLVorformatiert">
+  <w:style w:type="paragraph" w:styleId="HTMLPreformatted">
     <w:name w:val="HTML Preformatted"/>
-    <w:basedOn w:val="Standard"/>
-    <w:link w:val="HTMLVorformatiertZchn"/>
+    <w:basedOn w:val="Normal"/>
+    <w:link w:val="HTMLPreformattedChar"/>
     <w:uiPriority w:val="99"/>
     <w:semiHidden/>
     <w:unhideWhenUsed/>
@@ -8285,10 +8132,10 @@
       <w:szCs w:val="20"/>
     </w:rPr>
   </w:style>
-  <w:style w:type="character" w:customStyle="1" w:styleId="HTMLVorformatiertZchn">
-    <w:name w:val="HTML Vorformatiert Zchn"/>
-    <w:basedOn w:val="Absatz-Standardschriftart"/>
-    <w:link w:val="HTMLVorformatiert"/>
+  <w:style w:type="character" w:customStyle="1" w:styleId="HTMLPreformattedChar">
+    <w:name w:val="HTML Preformatted Char"/>
+    <w:basedOn w:val="DefaultParagraphFont"/>
+    <w:link w:val="HTMLPreformatted"/>
     <w:uiPriority w:val="99"/>
     <w:semiHidden/>
     <w:rsid w:val="00226BDD"/>
@@ -8302,7 +8149,7 @@
 </file>
 
 <file path=word/stylesWithEffects.xml><?xml version="1.0" encoding="utf-8"?>
-<w:styles xmlns:wpc="http://schemas.microsoft.com/office/word/2010/wordprocessingCanvas" xmlns:mc="http://schemas.openxmlformats.org/markup-compatibility/2006" xmlns:o="urn:schemas-microsoft-com:office:office" xmlns:r="http://schemas.openxmlformats.org/officeDocument/2006/relationships" xmlns:m="http://schemas.openxmlformats.org/officeDocument/2006/math" xmlns:v="urn:schemas-microsoft-com:vml" xmlns:wp14="http://schemas.microsoft.com/office/word/2010/wordprocessingDrawing" xmlns:wp="http://schemas.openxmlformats.org/drawingml/2006/wordprocessingDrawing" xmlns:w10="urn:schemas-microsoft-com:office:word" xmlns:w="http://schemas.openxmlformats.org/wordprocessingml/2006/main" xmlns:w14="http://schemas.microsoft.com/office/word/2010/wordml" xmlns:wpg="http://schemas.microsoft.com/office/word/2010/wordprocessingGroup" xmlns:wpi="http://schemas.microsoft.com/office/word/2010/wordprocessingInk" xmlns:wne="http://schemas.microsoft.com/office/word/2006/wordml" xmlns:wps="http://schemas.microsoft.com/office/word/2010/wordprocessingShape" mc:Ignorable="w14 wp14">
+<w:styles xmlns:wpc="http://schemas.microsoft.com/office/word/2010/wordprocessingCanvas" xmlns:mo="http://schemas.microsoft.com/office/mac/office/2008/main" xmlns:mc="http://schemas.openxmlformats.org/markup-compatibility/2006" xmlns:mv="urn:schemas-microsoft-com:mac:vml" xmlns:o="urn:schemas-microsoft-com:office:office" xmlns:r="http://schemas.openxmlformats.org/officeDocument/2006/relationships" xmlns:m="http://schemas.openxmlformats.org/officeDocument/2006/math" xmlns:v="urn:schemas-microsoft-com:vml" xmlns:wp14="http://schemas.microsoft.com/office/word/2010/wordprocessingDrawing" xmlns:wp="http://schemas.openxmlformats.org/drawingml/2006/wordprocessingDrawing" xmlns:w10="urn:schemas-microsoft-com:office:word" xmlns:w="http://schemas.openxmlformats.org/wordprocessingml/2006/main" xmlns:w14="http://schemas.microsoft.com/office/word/2010/wordml" xmlns:wpg="http://schemas.microsoft.com/office/word/2010/wordprocessingGroup" xmlns:wpi="http://schemas.microsoft.com/office/word/2010/wordprocessingInk" xmlns:wne="http://schemas.microsoft.com/office/word/2006/wordml" xmlns:wps="http://schemas.microsoft.com/office/word/2010/wordprocessingShape" mc:Ignorable="w14 wp14">
   <w:docDefaults>
     <w:rPrDefault>
       <w:rPr>
@@ -8318,7 +8165,7 @@
       </w:pPr>
     </w:pPrDefault>
   </w:docDefaults>
-  <w:latentStyles w:defLockedState="0" w:defUIPriority="99" w:defSemiHidden="1" w:defUnhideWhenUsed="1" w:defQFormat="0" w:count="267">
+  <w:latentStyles w:defLockedState="0" w:defUIPriority="99" w:defSemiHidden="1" w:defUnhideWhenUsed="1" w:defQFormat="0" w:count="276">
     <w:lsdException w:name="Normal" w:semiHidden="0" w:uiPriority="0" w:unhideWhenUsed="0" w:qFormat="1"/>
     <w:lsdException w:name="heading 1" w:semiHidden="0" w:uiPriority="9" w:unhideWhenUsed="0" w:qFormat="1"/>
     <w:lsdException w:name="heading 2" w:uiPriority="9" w:qFormat="1"/>
@@ -8458,7 +8305,7 @@
     <w:lsdException w:name="Bibliography" w:uiPriority="37"/>
     <w:lsdException w:name="TOC Heading" w:uiPriority="39" w:qFormat="1"/>
   </w:latentStyles>
-  <w:style w:type="paragraph" w:default="1" w:styleId="Standard">
+  <w:style w:type="paragraph" w:default="1" w:styleId="Normal">
     <w:name w:val="Normal"/>
     <w:qFormat/>
     <w:rsid w:val="00902362"/>
@@ -8466,11 +8313,11 @@
       <w:sz w:val="24"/>
     </w:rPr>
   </w:style>
-  <w:style w:type="paragraph" w:styleId="berschrift1">
+  <w:style w:type="paragraph" w:styleId="Heading1">
     <w:name w:val="heading 1"/>
-    <w:basedOn w:val="Standard"/>
-    <w:next w:val="Standard"/>
-    <w:link w:val="berschrift1Zchn"/>
+    <w:basedOn w:val="Normal"/>
+    <w:next w:val="Normal"/>
+    <w:link w:val="Heading1Char"/>
     <w:uiPriority w:val="9"/>
     <w:qFormat/>
     <w:rsid w:val="00902362"/>
@@ -8492,11 +8339,11 @@
       <w:szCs w:val="28"/>
     </w:rPr>
   </w:style>
-  <w:style w:type="paragraph" w:styleId="berschrift2">
+  <w:style w:type="paragraph" w:styleId="Heading2">
     <w:name w:val="heading 2"/>
-    <w:basedOn w:val="Standard"/>
-    <w:next w:val="Standard"/>
-    <w:link w:val="berschrift2Zchn"/>
+    <w:basedOn w:val="Normal"/>
+    <w:next w:val="Normal"/>
+    <w:link w:val="Heading2Char"/>
     <w:uiPriority w:val="9"/>
     <w:unhideWhenUsed/>
     <w:qFormat/>
@@ -8520,11 +8367,11 @@
       <w:szCs w:val="26"/>
     </w:rPr>
   </w:style>
-  <w:style w:type="paragraph" w:styleId="berschrift3">
+  <w:style w:type="paragraph" w:styleId="Heading3">
     <w:name w:val="heading 3"/>
-    <w:basedOn w:val="Standard"/>
-    <w:next w:val="Standard"/>
-    <w:link w:val="berschrift3Zchn"/>
+    <w:basedOn w:val="Normal"/>
+    <w:next w:val="Normal"/>
+    <w:link w:val="Heading3Char"/>
     <w:uiPriority w:val="9"/>
     <w:unhideWhenUsed/>
     <w:qFormat/>
@@ -8547,11 +8394,11 @@
       <w:sz w:val="26"/>
     </w:rPr>
   </w:style>
-  <w:style w:type="paragraph" w:styleId="berschrift4">
+  <w:style w:type="paragraph" w:styleId="Heading4">
     <w:name w:val="heading 4"/>
-    <w:basedOn w:val="Standard"/>
-    <w:next w:val="Standard"/>
-    <w:link w:val="berschrift4Zchn"/>
+    <w:basedOn w:val="Normal"/>
+    <w:next w:val="Normal"/>
+    <w:link w:val="Heading4Char"/>
     <w:uiPriority w:val="9"/>
     <w:unhideWhenUsed/>
     <w:qFormat/>
@@ -8575,11 +8422,11 @@
       <w:color w:val="4F81BD" w:themeColor="accent1"/>
     </w:rPr>
   </w:style>
-  <w:style w:type="paragraph" w:styleId="berschrift5">
+  <w:style w:type="paragraph" w:styleId="Heading5">
     <w:name w:val="heading 5"/>
-    <w:basedOn w:val="Standard"/>
-    <w:next w:val="Standard"/>
-    <w:link w:val="berschrift5Zchn"/>
+    <w:basedOn w:val="Normal"/>
+    <w:next w:val="Normal"/>
+    <w:link w:val="Heading5Char"/>
     <w:uiPriority w:val="9"/>
     <w:semiHidden/>
     <w:unhideWhenUsed/>
@@ -8600,11 +8447,11 @@
       <w:color w:val="243F60" w:themeColor="accent1" w:themeShade="7F"/>
     </w:rPr>
   </w:style>
-  <w:style w:type="paragraph" w:styleId="berschrift6">
+  <w:style w:type="paragraph" w:styleId="Heading6">
     <w:name w:val="heading 6"/>
-    <w:basedOn w:val="Standard"/>
-    <w:next w:val="Standard"/>
-    <w:link w:val="berschrift6Zchn"/>
+    <w:basedOn w:val="Normal"/>
+    <w:next w:val="Normal"/>
+    <w:link w:val="Heading6Char"/>
     <w:uiPriority w:val="9"/>
     <w:semiHidden/>
     <w:unhideWhenUsed/>
@@ -8627,11 +8474,11 @@
       <w:color w:val="243F60" w:themeColor="accent1" w:themeShade="7F"/>
     </w:rPr>
   </w:style>
-  <w:style w:type="paragraph" w:styleId="berschrift7">
+  <w:style w:type="paragraph" w:styleId="Heading7">
     <w:name w:val="heading 7"/>
-    <w:basedOn w:val="Standard"/>
-    <w:next w:val="Standard"/>
-    <w:link w:val="berschrift7Zchn"/>
+    <w:basedOn w:val="Normal"/>
+    <w:next w:val="Normal"/>
+    <w:link w:val="Heading7Char"/>
     <w:uiPriority w:val="9"/>
     <w:semiHidden/>
     <w:unhideWhenUsed/>
@@ -8654,11 +8501,11 @@
       <w:color w:val="404040" w:themeColor="text1" w:themeTint="BF"/>
     </w:rPr>
   </w:style>
-  <w:style w:type="paragraph" w:styleId="berschrift8">
+  <w:style w:type="paragraph" w:styleId="Heading8">
     <w:name w:val="heading 8"/>
-    <w:basedOn w:val="Standard"/>
-    <w:next w:val="Standard"/>
-    <w:link w:val="berschrift8Zchn"/>
+    <w:basedOn w:val="Normal"/>
+    <w:next w:val="Normal"/>
+    <w:link w:val="Heading8Char"/>
     <w:uiPriority w:val="9"/>
     <w:semiHidden/>
     <w:unhideWhenUsed/>
@@ -8681,11 +8528,11 @@
       <w:szCs w:val="20"/>
     </w:rPr>
   </w:style>
-  <w:style w:type="paragraph" w:styleId="berschrift9">
+  <w:style w:type="paragraph" w:styleId="Heading9">
     <w:name w:val="heading 9"/>
-    <w:basedOn w:val="Standard"/>
-    <w:next w:val="Standard"/>
-    <w:link w:val="berschrift9Zchn"/>
+    <w:basedOn w:val="Normal"/>
+    <w:next w:val="Normal"/>
+    <w:link w:val="Heading9Char"/>
     <w:uiPriority w:val="9"/>
     <w:semiHidden/>
     <w:unhideWhenUsed/>
@@ -8710,13 +8557,13 @@
       <w:szCs w:val="20"/>
     </w:rPr>
   </w:style>
-  <w:style w:type="character" w:default="1" w:styleId="Absatz-Standardschriftart">
+  <w:style w:type="character" w:default="1" w:styleId="DefaultParagraphFont">
     <w:name w:val="Default Paragraph Font"/>
     <w:uiPriority w:val="1"/>
     <w:semiHidden/>
     <w:unhideWhenUsed/>
   </w:style>
-  <w:style w:type="table" w:default="1" w:styleId="NormaleTabelle">
+  <w:style w:type="table" w:default="1" w:styleId="TableNormal">
     <w:name w:val="Normal Table"/>
     <w:uiPriority w:val="99"/>
     <w:semiHidden/>
@@ -8731,17 +8578,17 @@
       </w:tblCellMar>
     </w:tblPr>
   </w:style>
-  <w:style w:type="numbering" w:default="1" w:styleId="KeineListe">
+  <w:style w:type="numbering" w:default="1" w:styleId="NoList">
     <w:name w:val="No List"/>
     <w:uiPriority w:val="99"/>
     <w:semiHidden/>
     <w:unhideWhenUsed/>
   </w:style>
-  <w:style w:type="paragraph" w:styleId="Titel">
+  <w:style w:type="paragraph" w:styleId="Title">
     <w:name w:val="Title"/>
-    <w:basedOn w:val="Standard"/>
-    <w:next w:val="Standard"/>
-    <w:link w:val="TitelZchn"/>
+    <w:basedOn w:val="Normal"/>
+    <w:next w:val="Normal"/>
+    <w:link w:val="TitleChar"/>
     <w:uiPriority w:val="10"/>
     <w:qFormat/>
     <w:rsid w:val="00D16A5A"/>
@@ -8761,10 +8608,10 @@
       <w:szCs w:val="52"/>
     </w:rPr>
   </w:style>
-  <w:style w:type="character" w:customStyle="1" w:styleId="TitelZchn">
-    <w:name w:val="Titel Zchn"/>
-    <w:basedOn w:val="Absatz-Standardschriftart"/>
-    <w:link w:val="Titel"/>
+  <w:style w:type="character" w:customStyle="1" w:styleId="TitleChar">
+    <w:name w:val="Title Char"/>
+    <w:basedOn w:val="DefaultParagraphFont"/>
+    <w:link w:val="Title"/>
     <w:uiPriority w:val="10"/>
     <w:rsid w:val="00D16A5A"/>
     <w:rPr>
@@ -8776,9 +8623,9 @@
       <w:szCs w:val="52"/>
     </w:rPr>
   </w:style>
-  <w:style w:type="paragraph" w:styleId="Listenabsatz">
+  <w:style w:type="paragraph" w:styleId="ListParagraph">
     <w:name w:val="List Paragraph"/>
-    <w:basedOn w:val="Standard"/>
+    <w:basedOn w:val="Normal"/>
     <w:uiPriority w:val="34"/>
     <w:qFormat/>
     <w:rsid w:val="00D16A5A"/>
@@ -8787,10 +8634,10 @@
       <w:contextualSpacing/>
     </w:pPr>
   </w:style>
-  <w:style w:type="character" w:customStyle="1" w:styleId="berschrift1Zchn">
-    <w:name w:val="Überschrift 1 Zchn"/>
-    <w:basedOn w:val="Absatz-Standardschriftart"/>
-    <w:link w:val="berschrift1"/>
+  <w:style w:type="character" w:customStyle="1" w:styleId="Heading1Char">
+    <w:name w:val="Heading 1 Char"/>
+    <w:basedOn w:val="DefaultParagraphFont"/>
+    <w:link w:val="Heading1"/>
     <w:uiPriority w:val="9"/>
     <w:rsid w:val="00902362"/>
     <w:rPr>
@@ -8802,10 +8649,10 @@
       <w:szCs w:val="28"/>
     </w:rPr>
   </w:style>
-  <w:style w:type="character" w:customStyle="1" w:styleId="berschrift2Zchn">
-    <w:name w:val="Überschrift 2 Zchn"/>
-    <w:basedOn w:val="Absatz-Standardschriftart"/>
-    <w:link w:val="berschrift2"/>
+  <w:style w:type="character" w:customStyle="1" w:styleId="Heading2Char">
+    <w:name w:val="Heading 2 Char"/>
+    <w:basedOn w:val="DefaultParagraphFont"/>
+    <w:link w:val="Heading2"/>
     <w:uiPriority w:val="9"/>
     <w:rsid w:val="00902362"/>
     <w:rPr>
@@ -8817,10 +8664,10 @@
       <w:szCs w:val="26"/>
     </w:rPr>
   </w:style>
-  <w:style w:type="character" w:customStyle="1" w:styleId="berschrift3Zchn">
-    <w:name w:val="Überschrift 3 Zchn"/>
-    <w:basedOn w:val="Absatz-Standardschriftart"/>
-    <w:link w:val="berschrift3"/>
+  <w:style w:type="character" w:customStyle="1" w:styleId="Heading3Char">
+    <w:name w:val="Heading 3 Char"/>
+    <w:basedOn w:val="DefaultParagraphFont"/>
+    <w:link w:val="Heading3"/>
     <w:uiPriority w:val="9"/>
     <w:rsid w:val="00902362"/>
     <w:rPr>
@@ -8831,10 +8678,10 @@
       <w:sz w:val="26"/>
     </w:rPr>
   </w:style>
-  <w:style w:type="character" w:customStyle="1" w:styleId="berschrift4Zchn">
-    <w:name w:val="Überschrift 4 Zchn"/>
-    <w:basedOn w:val="Absatz-Standardschriftart"/>
-    <w:link w:val="berschrift4"/>
+  <w:style w:type="character" w:customStyle="1" w:styleId="Heading4Char">
+    <w:name w:val="Heading 4 Char"/>
+    <w:basedOn w:val="DefaultParagraphFont"/>
+    <w:link w:val="Heading4"/>
     <w:uiPriority w:val="9"/>
     <w:rsid w:val="00D16A5A"/>
     <w:rPr>
@@ -8847,10 +8694,10 @@
       <w:sz w:val="24"/>
     </w:rPr>
   </w:style>
-  <w:style w:type="paragraph" w:styleId="Inhaltsverzeichnisberschrift">
+  <w:style w:type="paragraph" w:styleId="TOCHeading">
     <w:name w:val="TOC Heading"/>
-    <w:basedOn w:val="berschrift1"/>
-    <w:next w:val="Standard"/>
+    <w:basedOn w:val="Heading1"/>
+    <w:next w:val="Normal"/>
     <w:uiPriority w:val="39"/>
     <w:unhideWhenUsed/>
     <w:qFormat/>
@@ -8862,10 +8709,10 @@
       <w:lang w:eastAsia="de-DE"/>
     </w:rPr>
   </w:style>
-  <w:style w:type="paragraph" w:styleId="Verzeichnis1">
+  <w:style w:type="paragraph" w:styleId="TOC1">
     <w:name w:val="toc 1"/>
-    <w:basedOn w:val="Standard"/>
-    <w:next w:val="Standard"/>
+    <w:basedOn w:val="Normal"/>
+    <w:next w:val="Normal"/>
     <w:autoRedefine/>
     <w:uiPriority w:val="39"/>
     <w:unhideWhenUsed/>
@@ -8884,10 +8731,10 @@
       <w:color w:val="365F91" w:themeColor="accent1" w:themeShade="BF"/>
     </w:rPr>
   </w:style>
-  <w:style w:type="paragraph" w:styleId="Verzeichnis2">
+  <w:style w:type="paragraph" w:styleId="TOC2">
     <w:name w:val="toc 2"/>
-    <w:basedOn w:val="Standard"/>
-    <w:next w:val="Standard"/>
+    <w:basedOn w:val="Normal"/>
+    <w:next w:val="Normal"/>
     <w:autoRedefine/>
     <w:uiPriority w:val="39"/>
     <w:unhideWhenUsed/>
@@ -8898,10 +8745,10 @@
       <w:ind w:left="220"/>
     </w:pPr>
   </w:style>
-  <w:style w:type="paragraph" w:styleId="Verzeichnis3">
+  <w:style w:type="paragraph" w:styleId="TOC3">
     <w:name w:val="toc 3"/>
-    <w:basedOn w:val="Standard"/>
-    <w:next w:val="Standard"/>
+    <w:basedOn w:val="Normal"/>
+    <w:next w:val="Normal"/>
     <w:autoRedefine/>
     <w:uiPriority w:val="39"/>
     <w:unhideWhenUsed/>
@@ -8914,7 +8761,7 @@
   </w:style>
   <w:style w:type="character" w:styleId="Hyperlink">
     <w:name w:val="Hyperlink"/>
-    <w:basedOn w:val="Absatz-Standardschriftart"/>
+    <w:basedOn w:val="DefaultParagraphFont"/>
     <w:uiPriority w:val="99"/>
     <w:unhideWhenUsed/>
     <w:rsid w:val="008D08B6"/>
@@ -8923,10 +8770,10 @@
       <w:u w:val="single"/>
     </w:rPr>
   </w:style>
-  <w:style w:type="paragraph" w:styleId="Sprechblasentext">
+  <w:style w:type="paragraph" w:styleId="BalloonText">
     <w:name w:val="Balloon Text"/>
-    <w:basedOn w:val="Standard"/>
-    <w:link w:val="SprechblasentextZchn"/>
+    <w:basedOn w:val="Normal"/>
+    <w:link w:val="BalloonTextChar"/>
     <w:uiPriority w:val="99"/>
     <w:semiHidden/>
     <w:unhideWhenUsed/>
@@ -8940,10 +8787,10 @@
       <w:szCs w:val="16"/>
     </w:rPr>
   </w:style>
-  <w:style w:type="character" w:customStyle="1" w:styleId="SprechblasentextZchn">
-    <w:name w:val="Sprechblasentext Zchn"/>
-    <w:basedOn w:val="Absatz-Standardschriftart"/>
-    <w:link w:val="Sprechblasentext"/>
+  <w:style w:type="character" w:customStyle="1" w:styleId="BalloonTextChar">
+    <w:name w:val="Balloon Text Char"/>
+    <w:basedOn w:val="DefaultParagraphFont"/>
+    <w:link w:val="BalloonText"/>
     <w:uiPriority w:val="99"/>
     <w:semiHidden/>
     <w:rsid w:val="008D08B6"/>
@@ -8953,10 +8800,10 @@
       <w:szCs w:val="16"/>
     </w:rPr>
   </w:style>
-  <w:style w:type="character" w:customStyle="1" w:styleId="berschrift5Zchn">
-    <w:name w:val="Überschrift 5 Zchn"/>
-    <w:basedOn w:val="Absatz-Standardschriftart"/>
-    <w:link w:val="berschrift5"/>
+  <w:style w:type="character" w:customStyle="1" w:styleId="Heading5Char">
+    <w:name w:val="Heading 5 Char"/>
+    <w:basedOn w:val="DefaultParagraphFont"/>
+    <w:link w:val="Heading5"/>
     <w:uiPriority w:val="9"/>
     <w:semiHidden/>
     <w:rsid w:val="00364CA7"/>
@@ -8966,10 +8813,10 @@
       <w:sz w:val="24"/>
     </w:rPr>
   </w:style>
-  <w:style w:type="character" w:customStyle="1" w:styleId="berschrift6Zchn">
-    <w:name w:val="Überschrift 6 Zchn"/>
-    <w:basedOn w:val="Absatz-Standardschriftart"/>
-    <w:link w:val="berschrift6"/>
+  <w:style w:type="character" w:customStyle="1" w:styleId="Heading6Char">
+    <w:name w:val="Heading 6 Char"/>
+    <w:basedOn w:val="DefaultParagraphFont"/>
+    <w:link w:val="Heading6"/>
     <w:uiPriority w:val="9"/>
     <w:semiHidden/>
     <w:rsid w:val="00364CA7"/>
@@ -8981,10 +8828,10 @@
       <w:sz w:val="24"/>
     </w:rPr>
   </w:style>
-  <w:style w:type="character" w:customStyle="1" w:styleId="berschrift7Zchn">
-    <w:name w:val="Überschrift 7 Zchn"/>
-    <w:basedOn w:val="Absatz-Standardschriftart"/>
-    <w:link w:val="berschrift7"/>
+  <w:style w:type="character" w:customStyle="1" w:styleId="Heading7Char">
+    <w:name w:val="Heading 7 Char"/>
+    <w:basedOn w:val="DefaultParagraphFont"/>
+    <w:link w:val="Heading7"/>
     <w:uiPriority w:val="9"/>
     <w:semiHidden/>
     <w:rsid w:val="00364CA7"/>
@@ -8996,10 +8843,10 @@
       <w:sz w:val="24"/>
     </w:rPr>
   </w:style>
-  <w:style w:type="character" w:customStyle="1" w:styleId="berschrift8Zchn">
-    <w:name w:val="Überschrift 8 Zchn"/>
-    <w:basedOn w:val="Absatz-Standardschriftart"/>
-    <w:link w:val="berschrift8"/>
+  <w:style w:type="character" w:customStyle="1" w:styleId="Heading8Char">
+    <w:name w:val="Heading 8 Char"/>
+    <w:basedOn w:val="DefaultParagraphFont"/>
+    <w:link w:val="Heading8"/>
     <w:uiPriority w:val="9"/>
     <w:semiHidden/>
     <w:rsid w:val="00364CA7"/>
@@ -9010,10 +8857,10 @@
       <w:szCs w:val="20"/>
     </w:rPr>
   </w:style>
-  <w:style w:type="character" w:customStyle="1" w:styleId="berschrift9Zchn">
-    <w:name w:val="Überschrift 9 Zchn"/>
-    <w:basedOn w:val="Absatz-Standardschriftart"/>
-    <w:link w:val="berschrift9"/>
+  <w:style w:type="character" w:customStyle="1" w:styleId="Heading9Char">
+    <w:name w:val="Heading 9 Char"/>
+    <w:basedOn w:val="DefaultParagraphFont"/>
+    <w:link w:val="Heading9"/>
     <w:uiPriority w:val="9"/>
     <w:semiHidden/>
     <w:rsid w:val="00364CA7"/>
@@ -9026,9 +8873,9 @@
       <w:szCs w:val="20"/>
     </w:rPr>
   </w:style>
-  <w:style w:type="character" w:styleId="Fett">
+  <w:style w:type="character" w:styleId="Strong">
     <w:name w:val="Strong"/>
-    <w:basedOn w:val="Absatz-Standardschriftart"/>
+    <w:basedOn w:val="DefaultParagraphFont"/>
     <w:uiPriority w:val="22"/>
     <w:qFormat/>
     <w:rsid w:val="004A3729"/>
@@ -9037,9 +8884,9 @@
       <w:bCs/>
     </w:rPr>
   </w:style>
-  <w:style w:type="paragraph" w:styleId="StandardWeb">
+  <w:style w:type="paragraph" w:styleId="NormalWeb">
     <w:name w:val="Normal (Web)"/>
-    <w:basedOn w:val="Standard"/>
+    <w:basedOn w:val="Normal"/>
     <w:uiPriority w:val="99"/>
     <w:unhideWhenUsed/>
     <w:rsid w:val="004A3729"/>
@@ -9052,10 +8899,10 @@
       <w:lang w:eastAsia="de-DE"/>
     </w:rPr>
   </w:style>
-  <w:style w:type="paragraph" w:styleId="Kopfzeile">
+  <w:style w:type="paragraph" w:styleId="Header">
     <w:name w:val="header"/>
-    <w:basedOn w:val="Standard"/>
-    <w:link w:val="KopfzeileZchn"/>
+    <w:basedOn w:val="Normal"/>
+    <w:link w:val="HeaderChar"/>
     <w:uiPriority w:val="99"/>
     <w:unhideWhenUsed/>
     <w:rsid w:val="00AD159F"/>
@@ -9067,17 +8914,17 @@
       <w:spacing w:after="0" w:line="240" w:lineRule="auto"/>
     </w:pPr>
   </w:style>
-  <w:style w:type="character" w:customStyle="1" w:styleId="KopfzeileZchn">
-    <w:name w:val="Kopfzeile Zchn"/>
-    <w:basedOn w:val="Absatz-Standardschriftart"/>
-    <w:link w:val="Kopfzeile"/>
+  <w:style w:type="character" w:customStyle="1" w:styleId="HeaderChar">
+    <w:name w:val="Header Char"/>
+    <w:basedOn w:val="DefaultParagraphFont"/>
+    <w:link w:val="Header"/>
     <w:uiPriority w:val="99"/>
     <w:rsid w:val="00AD159F"/>
   </w:style>
-  <w:style w:type="paragraph" w:styleId="Fuzeile">
+  <w:style w:type="paragraph" w:styleId="Footer">
     <w:name w:val="footer"/>
-    <w:basedOn w:val="Standard"/>
-    <w:link w:val="FuzeileZchn"/>
+    <w:basedOn w:val="Normal"/>
+    <w:link w:val="FooterChar"/>
     <w:uiPriority w:val="99"/>
     <w:unhideWhenUsed/>
     <w:rsid w:val="00AD159F"/>
@@ -9089,17 +8936,17 @@
       <w:spacing w:after="0" w:line="240" w:lineRule="auto"/>
     </w:pPr>
   </w:style>
-  <w:style w:type="character" w:customStyle="1" w:styleId="FuzeileZchn">
-    <w:name w:val="Fußzeile Zchn"/>
-    <w:basedOn w:val="Absatz-Standardschriftart"/>
-    <w:link w:val="Fuzeile"/>
+  <w:style w:type="character" w:customStyle="1" w:styleId="FooterChar">
+    <w:name w:val="Footer Char"/>
+    <w:basedOn w:val="DefaultParagraphFont"/>
+    <w:link w:val="Footer"/>
     <w:uiPriority w:val="99"/>
     <w:rsid w:val="00AD159F"/>
   </w:style>
-  <w:style w:type="paragraph" w:styleId="Textkrper">
+  <w:style w:type="paragraph" w:styleId="BodyText">
     <w:name w:val="Body Text"/>
-    <w:basedOn w:val="Standard"/>
-    <w:link w:val="TextkrperZchn"/>
+    <w:basedOn w:val="Normal"/>
+    <w:link w:val="BodyTextChar"/>
     <w:rsid w:val="00967007"/>
     <w:pPr>
       <w:widowControl w:val="0"/>
@@ -9115,10 +8962,10 @@
       <w:lang w:eastAsia="de-DE"/>
     </w:rPr>
   </w:style>
-  <w:style w:type="character" w:customStyle="1" w:styleId="TextkrperZchn">
-    <w:name w:val="Textkörper Zchn"/>
-    <w:basedOn w:val="Absatz-Standardschriftart"/>
-    <w:link w:val="Textkrper"/>
+  <w:style w:type="character" w:customStyle="1" w:styleId="BodyTextChar">
+    <w:name w:val="Body Text Char"/>
+    <w:basedOn w:val="DefaultParagraphFont"/>
+    <w:link w:val="BodyText"/>
     <w:rsid w:val="00967007"/>
     <w:rPr>
       <w:rFonts w:ascii="Arial" w:eastAsia="Times New Roman" w:hAnsi="Arial" w:cs="Times New Roman"/>
@@ -9127,9 +8974,9 @@
       <w:lang w:eastAsia="de-DE"/>
     </w:rPr>
   </w:style>
-  <w:style w:type="character" w:styleId="BesuchterHyperlink">
+  <w:style w:type="character" w:styleId="FollowedHyperlink">
     <w:name w:val="FollowedHyperlink"/>
-    <w:basedOn w:val="Absatz-Standardschriftart"/>
+    <w:basedOn w:val="DefaultParagraphFont"/>
     <w:uiPriority w:val="99"/>
     <w:semiHidden/>
     <w:unhideWhenUsed/>
@@ -9139,10 +8986,10 @@
       <w:u w:val="single"/>
     </w:rPr>
   </w:style>
-  <w:style w:type="paragraph" w:styleId="Beschriftung">
+  <w:style w:type="paragraph" w:styleId="Caption">
     <w:name w:val="caption"/>
-    <w:basedOn w:val="Standard"/>
-    <w:next w:val="Standard"/>
+    <w:basedOn w:val="Normal"/>
+    <w:next w:val="Normal"/>
     <w:uiPriority w:val="35"/>
     <w:unhideWhenUsed/>
     <w:qFormat/>
@@ -9158,10 +9005,10 @@
       <w:szCs w:val="18"/>
     </w:rPr>
   </w:style>
-  <w:style w:type="paragraph" w:styleId="Abbildungsverzeichnis">
+  <w:style w:type="paragraph" w:styleId="TableofFigures">
     <w:name w:val="table of figures"/>
-    <w:basedOn w:val="Standard"/>
-    <w:next w:val="Standard"/>
+    <w:basedOn w:val="Normal"/>
+    <w:next w:val="Normal"/>
     <w:uiPriority w:val="99"/>
     <w:unhideWhenUsed/>
     <w:rsid w:val="00150D20"/>
@@ -9169,10 +9016,10 @@
       <w:spacing w:after="0"/>
     </w:pPr>
   </w:style>
-  <w:style w:type="paragraph" w:styleId="Verzeichnis4">
+  <w:style w:type="paragraph" w:styleId="TOC4">
     <w:name w:val="toc 4"/>
-    <w:basedOn w:val="Standard"/>
-    <w:next w:val="Standard"/>
+    <w:basedOn w:val="Normal"/>
+    <w:next w:val="Normal"/>
     <w:autoRedefine/>
     <w:uiPriority w:val="39"/>
     <w:unhideWhenUsed/>
@@ -9182,9 +9029,9 @@
       <w:ind w:left="660"/>
     </w:pPr>
   </w:style>
-  <w:style w:type="paragraph" w:styleId="Aufzhlungszeichen">
+  <w:style w:type="paragraph" w:styleId="ListBullet">
     <w:name w:val="List Bullet"/>
-    <w:basedOn w:val="Standard"/>
+    <w:basedOn w:val="Normal"/>
     <w:uiPriority w:val="99"/>
     <w:unhideWhenUsed/>
     <w:rsid w:val="00C76048"/>
@@ -9195,9 +9042,9 @@
       <w:contextualSpacing/>
     </w:pPr>
   </w:style>
-  <w:style w:type="character" w:styleId="Kommentarzeichen">
+  <w:style w:type="character" w:styleId="CommentReference">
     <w:name w:val="annotation reference"/>
-    <w:basedOn w:val="Absatz-Standardschriftart"/>
+    <w:basedOn w:val="DefaultParagraphFont"/>
     <w:uiPriority w:val="99"/>
     <w:semiHidden/>
     <w:unhideWhenUsed/>
@@ -9207,10 +9054,10 @@
       <w:szCs w:val="16"/>
     </w:rPr>
   </w:style>
-  <w:style w:type="paragraph" w:styleId="Kommentartext">
+  <w:style w:type="paragraph" w:styleId="CommentText">
     <w:name w:val="annotation text"/>
-    <w:basedOn w:val="Standard"/>
-    <w:link w:val="KommentartextZchn"/>
+    <w:basedOn w:val="Normal"/>
+    <w:link w:val="CommentTextChar"/>
     <w:uiPriority w:val="99"/>
     <w:semiHidden/>
     <w:unhideWhenUsed/>
@@ -9223,10 +9070,10 @@
       <w:szCs w:val="20"/>
     </w:rPr>
   </w:style>
-  <w:style w:type="character" w:customStyle="1" w:styleId="KommentartextZchn">
-    <w:name w:val="Kommentartext Zchn"/>
-    <w:basedOn w:val="Absatz-Standardschriftart"/>
-    <w:link w:val="Kommentartext"/>
+  <w:style w:type="character" w:customStyle="1" w:styleId="CommentTextChar">
+    <w:name w:val="Comment Text Char"/>
+    <w:basedOn w:val="DefaultParagraphFont"/>
+    <w:link w:val="CommentText"/>
     <w:uiPriority w:val="99"/>
     <w:semiHidden/>
     <w:rsid w:val="00873BDB"/>
@@ -9235,11 +9082,11 @@
       <w:szCs w:val="20"/>
     </w:rPr>
   </w:style>
-  <w:style w:type="paragraph" w:styleId="Kommentarthema">
+  <w:style w:type="paragraph" w:styleId="CommentSubject">
     <w:name w:val="annotation subject"/>
-    <w:basedOn w:val="Kommentartext"/>
-    <w:next w:val="Kommentartext"/>
-    <w:link w:val="KommentarthemaZchn"/>
+    <w:basedOn w:val="CommentText"/>
+    <w:next w:val="CommentText"/>
+    <w:link w:val="CommentSubjectChar"/>
     <w:uiPriority w:val="99"/>
     <w:semiHidden/>
     <w:unhideWhenUsed/>
@@ -9249,10 +9096,10 @@
       <w:bCs/>
     </w:rPr>
   </w:style>
-  <w:style w:type="character" w:customStyle="1" w:styleId="KommentarthemaZchn">
-    <w:name w:val="Kommentarthema Zchn"/>
-    <w:basedOn w:val="KommentartextZchn"/>
-    <w:link w:val="Kommentarthema"/>
+  <w:style w:type="character" w:customStyle="1" w:styleId="CommentSubjectChar">
+    <w:name w:val="Comment Subject Char"/>
+    <w:basedOn w:val="CommentTextChar"/>
+    <w:link w:val="CommentSubject"/>
     <w:uiPriority w:val="99"/>
     <w:semiHidden/>
     <w:rsid w:val="00873BDB"/>
@@ -9263,10 +9110,10 @@
       <w:szCs w:val="20"/>
     </w:rPr>
   </w:style>
-  <w:style w:type="paragraph" w:styleId="Funotentext">
+  <w:style w:type="paragraph" w:styleId="FootnoteText">
     <w:name w:val="footnote text"/>
-    <w:basedOn w:val="Standard"/>
-    <w:link w:val="FunotentextZchn"/>
+    <w:basedOn w:val="Normal"/>
+    <w:link w:val="FootnoteTextChar"/>
     <w:uiPriority w:val="99"/>
     <w:semiHidden/>
     <w:unhideWhenUsed/>
@@ -9279,10 +9126,10 @@
       <w:szCs w:val="20"/>
     </w:rPr>
   </w:style>
-  <w:style w:type="character" w:customStyle="1" w:styleId="FunotentextZchn">
-    <w:name w:val="Fußnotentext Zchn"/>
-    <w:basedOn w:val="Absatz-Standardschriftart"/>
-    <w:link w:val="Funotentext"/>
+  <w:style w:type="character" w:customStyle="1" w:styleId="FootnoteTextChar">
+    <w:name w:val="Footnote Text Char"/>
+    <w:basedOn w:val="DefaultParagraphFont"/>
+    <w:link w:val="FootnoteText"/>
     <w:uiPriority w:val="99"/>
     <w:semiHidden/>
     <w:rsid w:val="004E0980"/>
@@ -9291,9 +9138,9 @@
       <w:szCs w:val="20"/>
     </w:rPr>
   </w:style>
-  <w:style w:type="character" w:styleId="Funotenzeichen">
+  <w:style w:type="character" w:styleId="FootnoteReference">
     <w:name w:val="footnote reference"/>
-    <w:basedOn w:val="Absatz-Standardschriftart"/>
+    <w:basedOn w:val="DefaultParagraphFont"/>
     <w:uiPriority w:val="99"/>
     <w:semiHidden/>
     <w:unhideWhenUsed/>
@@ -9304,23 +9151,24 @@
   </w:style>
   <w:style w:type="character" w:customStyle="1" w:styleId="st">
     <w:name w:val="st"/>
-    <w:basedOn w:val="Absatz-Standardschriftart"/>
+    <w:basedOn w:val="DefaultParagraphFont"/>
     <w:rsid w:val="00ED0F95"/>
   </w:style>
   <w:style w:type="character" w:customStyle="1" w:styleId="internal-link">
     <w:name w:val="internal-link"/>
-    <w:basedOn w:val="Absatz-Standardschriftart"/>
+    <w:basedOn w:val="DefaultParagraphFont"/>
     <w:rsid w:val="00531A95"/>
   </w:style>
-  <w:style w:type="table" w:styleId="Tabellenraster">
+  <w:style w:type="table" w:styleId="TableGrid">
     <w:name w:val="Table Grid"/>
-    <w:basedOn w:val="NormaleTabelle"/>
+    <w:basedOn w:val="TableNormal"/>
     <w:uiPriority w:val="59"/>
     <w:rsid w:val="00746533"/>
     <w:pPr>
       <w:spacing w:after="0" w:line="240" w:lineRule="auto"/>
     </w:pPr>
     <w:tblPr>
+      <w:tblInd w:w="0" w:type="dxa"/>
       <w:tblBorders>
         <w:top w:val="single" w:sz="4" w:space="0" w:color="auto"/>
         <w:left w:val="single" w:sz="4" w:space="0" w:color="auto"/>
@@ -9329,6 +9177,12 @@
         <w:insideH w:val="single" w:sz="4" w:space="0" w:color="auto"/>
         <w:insideV w:val="single" w:sz="4" w:space="0" w:color="auto"/>
       </w:tblBorders>
+      <w:tblCellMar>
+        <w:top w:w="0" w:type="dxa"/>
+        <w:left w:w="108" w:type="dxa"/>
+        <w:bottom w:w="0" w:type="dxa"/>
+        <w:right w:w="108" w:type="dxa"/>
+      </w:tblCellMar>
     </w:tblPr>
   </w:style>
   <w:style w:type="paragraph" w:customStyle="1" w:styleId="DatumUnterschrift">
@@ -9347,7 +9201,7 @@
   </w:style>
   <w:style w:type="paragraph" w:customStyle="1" w:styleId="Block">
     <w:name w:val="Block"/>
-    <w:basedOn w:val="Standard"/>
+    <w:basedOn w:val="Normal"/>
     <w:qFormat/>
     <w:rsid w:val="00C73037"/>
     <w:pPr>
@@ -9374,18 +9228,18 @@
       <w:b/>
     </w:rPr>
   </w:style>
-  <w:style w:type="paragraph" w:styleId="Literaturverzeichnis">
+  <w:style w:type="paragraph" w:styleId="Bibliography">
     <w:name w:val="Bibliography"/>
-    <w:basedOn w:val="Standard"/>
-    <w:next w:val="Standard"/>
+    <w:basedOn w:val="Normal"/>
+    <w:next w:val="Normal"/>
     <w:uiPriority w:val="37"/>
     <w:unhideWhenUsed/>
     <w:rsid w:val="00143CC1"/>
   </w:style>
-  <w:style w:type="paragraph" w:styleId="HTMLVorformatiert">
+  <w:style w:type="paragraph" w:styleId="HTMLPreformatted">
     <w:name w:val="HTML Preformatted"/>
-    <w:basedOn w:val="Standard"/>
-    <w:link w:val="HTMLVorformatiertZchn"/>
+    <w:basedOn w:val="Normal"/>
+    <w:link w:val="HTMLPreformattedChar"/>
     <w:uiPriority w:val="99"/>
     <w:semiHidden/>
     <w:unhideWhenUsed/>
@@ -9399,10 +9253,10 @@
       <w:szCs w:val="20"/>
     </w:rPr>
   </w:style>
-  <w:style w:type="character" w:customStyle="1" w:styleId="HTMLVorformatiertZchn">
-    <w:name w:val="HTML Vorformatiert Zchn"/>
-    <w:basedOn w:val="Absatz-Standardschriftart"/>
-    <w:link w:val="HTMLVorformatiert"/>
+  <w:style w:type="character" w:customStyle="1" w:styleId="HTMLPreformattedChar">
+    <w:name w:val="HTML Preformatted Char"/>
+    <w:basedOn w:val="DefaultParagraphFont"/>
+    <w:link w:val="HTMLPreformatted"/>
     <w:uiPriority w:val="99"/>
     <w:semiHidden/>
     <w:rsid w:val="00226BDD"/>
@@ -9796,7 +9650,7 @@
 </file>
 
 <file path=customXml/itemProps1.xml><?xml version="1.0" encoding="utf-8"?>
-<ds:datastoreItem xmlns:ds="http://schemas.openxmlformats.org/officeDocument/2006/customXml" ds:itemID="{38D98C76-2209-415D-B77C-02947B66F5C3}">
+<ds:datastoreItem xmlns:ds="http://schemas.openxmlformats.org/officeDocument/2006/customXml" ds:itemID="{76751102-F6E8-AE44-A106-B6D15C72FAF1}">
   <ds:schemaRefs>
     <ds:schemaRef ds:uri="http://schemas.openxmlformats.org/officeDocument/2006/bibliography"/>
   </ds:schemaRefs>

</xml_diff>